<commit_message>
added numeric checks for annotate and scroll
</commit_message>
<xml_diff>
--- a/documentation/PIPSQUEAK_Project_Report.docx
+++ b/documentation/PIPSQUEAK_Project_Report.docx
@@ -622,6 +622,7 @@
                     <w:dataBinding w:prefixMappings="xmlns:ns0='http://schemas.openxmlformats.org/package/2006/metadata/core-properties' xmlns:ns1='http://purl.org/dc/elements/1.1/'" w:xpath="/ns0:coreProperties[1]/ns1:title[1]" w:storeItemID="{6C3C8BC8-F283-45AE-878A-BAB7291924A1}"/>
                     <w:text/>
                   </w:sdtPr>
+                  <w:sdtEndPr/>
                   <w:sdtContent>
                     <w:r>
                       <w:rPr>
@@ -652,6 +653,7 @@
                 <w:dataBinding w:prefixMappings="xmlns:ns0='http://schemas.openxmlformats.org/package/2006/metadata/core-properties' xmlns:ns1='http://purl.org/dc/elements/1.1/'" w:xpath="/ns0:coreProperties[1]/ns1:subject[1]" w:storeItemID="{6C3C8BC8-F283-45AE-878A-BAB7291924A1}"/>
                 <w:text/>
               </w:sdtPr>
+              <w:sdtEndPr/>
               <w:sdtContent>
                 <w:tc>
                   <w:tcPr>
@@ -708,6 +710,7 @@
                 <w:dataBinding w:prefixMappings="xmlns:ns0='http://schemas.microsoft.com/office/2006/coverPageProps'" w:xpath="/ns0:CoverPageProperties[1]/ns0:Abstract[1]" w:storeItemID="{55AF091B-3C7A-41E3-B477-F2FDAA23CFDA}"/>
                 <w:text/>
               </w:sdtPr>
+              <w:sdtEndPr/>
               <w:sdtContent>
                 <w:tc>
                   <w:tcPr>
@@ -759,6 +762,7 @@
                 <w:dataBinding w:prefixMappings="xmlns:ns0='http://schemas.openxmlformats.org/package/2006/metadata/core-properties' xmlns:ns1='http://purl.org/dc/elements/1.1/'" w:xpath="/ns0:coreProperties[1]/ns1:creator[1]" w:storeItemID="{6C3C8BC8-F283-45AE-878A-BAB7291924A1}"/>
                 <w:text/>
               </w:sdtPr>
+              <w:sdtEndPr/>
               <w:sdtContent>
                 <w:tc>
                   <w:tcPr>
@@ -1708,8 +1712,6 @@
         <w:tab/>
         <w:t>31</w:t>
       </w:r>
-      <w:bookmarkStart w:id="0" w:name="_GoBack"/>
-      <w:bookmarkEnd w:id="0"/>
     </w:p>
     <w:p>
       <w:pPr>
@@ -3241,8 +3243,8 @@
           <w:szCs w:val="48"/>
         </w:rPr>
       </w:pPr>
-      <w:bookmarkStart w:id="1" w:name="Introduction"/>
-      <w:bookmarkEnd w:id="1"/>
+      <w:bookmarkStart w:id="0" w:name="Introduction"/>
+      <w:bookmarkEnd w:id="0"/>
       <w:r>
         <w:rPr>
           <w:rFonts w:asciiTheme="majorHAnsi" w:eastAsiaTheme="majorEastAsia" w:hAnsiTheme="majorHAnsi" w:cstheme="majorBidi"/>
@@ -3265,8 +3267,8 @@
           <w:u w:val="single"/>
         </w:rPr>
       </w:pPr>
-      <w:bookmarkStart w:id="2" w:name="ExecutiveSummary"/>
-      <w:bookmarkEnd w:id="2"/>
+      <w:bookmarkStart w:id="1" w:name="ExecutiveSummary"/>
+      <w:bookmarkEnd w:id="1"/>
       <w:r>
         <w:rPr>
           <w:rFonts w:asciiTheme="minorHAnsi" w:hAnsiTheme="minorHAnsi" w:cs="Times New Roman"/>
@@ -3275,8 +3277,10 @@
           <w:szCs w:val="28"/>
           <w:u w:val="single"/>
         </w:rPr>
-        <w:t>Executive Summary</w:t>
-      </w:r>
+        <w:t>Executive S</w:t>
+      </w:r>
+      <w:bookmarkStart w:id="2" w:name="_GoBack"/>
+      <w:bookmarkEnd w:id="2"/>
       <w:r>
         <w:rPr>
           <w:rFonts w:asciiTheme="minorHAnsi" w:hAnsiTheme="minorHAnsi" w:cs="Times New Roman"/>
@@ -3285,415 +3289,9 @@
           <w:szCs w:val="28"/>
           <w:u w:val="single"/>
         </w:rPr>
-        <w:t>:</w:t>
-      </w:r>
-    </w:p>
-    <w:p>
-      <w:pPr>
-        <w:ind w:firstLine="720"/>
-        <w:rPr>
-          <w:rFonts w:asciiTheme="minorHAnsi" w:hAnsiTheme="minorHAnsi" w:cs="Times New Roman"/>
-          <w:szCs w:val="24"/>
-        </w:rPr>
-      </w:pPr>
-      <w:r>
-        <w:rPr>
-          <w:rFonts w:asciiTheme="minorHAnsi" w:eastAsia="Times New Roman" w:hAnsiTheme="minorHAnsi" w:cs="Times New Roman"/>
-          <w:szCs w:val="24"/>
-        </w:rPr>
-        <w:t xml:space="preserve">PIPSQUEAK is a project with the goal of </w:t>
-      </w:r>
-      <w:r>
-        <w:rPr>
-          <w:rFonts w:asciiTheme="minorHAnsi" w:eastAsia="Times New Roman" w:hAnsiTheme="minorHAnsi" w:cs="Times New Roman"/>
-          <w:szCs w:val="24"/>
-        </w:rPr>
-        <w:t>creating</w:t>
-      </w:r>
-      <w:r>
-        <w:rPr>
-          <w:rFonts w:asciiTheme="minorHAnsi" w:eastAsia="Times New Roman" w:hAnsiTheme="minorHAnsi" w:cs="Times New Roman"/>
-          <w:szCs w:val="24"/>
-        </w:rPr>
-        <w:t xml:space="preserve"> a</w:t>
-      </w:r>
-      <w:r>
-        <w:rPr>
-          <w:rFonts w:asciiTheme="minorHAnsi" w:eastAsia="Times New Roman" w:hAnsiTheme="minorHAnsi" w:cs="Times New Roman"/>
-          <w:szCs w:val="24"/>
-        </w:rPr>
-        <w:t xml:space="preserve"> programming lecture tool</w:t>
-      </w:r>
-      <w:r>
-        <w:rPr>
-          <w:rFonts w:asciiTheme="minorHAnsi" w:eastAsia="Times New Roman" w:hAnsiTheme="minorHAnsi" w:cs="Times New Roman"/>
-          <w:szCs w:val="24"/>
-        </w:rPr>
-        <w:t xml:space="preserve"> that</w:t>
-      </w:r>
-      <w:r>
-        <w:rPr>
-          <w:rFonts w:asciiTheme="minorHAnsi" w:eastAsia="Times New Roman" w:hAnsiTheme="minorHAnsi" w:cs="Times New Roman"/>
-          <w:szCs w:val="24"/>
-        </w:rPr>
-        <w:t xml:space="preserve"> will provide a way for students to learn to program interactively</w:t>
-      </w:r>
-      <w:r>
-        <w:rPr>
-          <w:rFonts w:asciiTheme="minorHAnsi" w:eastAsia="Times New Roman" w:hAnsiTheme="minorHAnsi" w:cs="Times New Roman"/>
-          <w:szCs w:val="24"/>
-        </w:rPr>
-        <w:t xml:space="preserve">.  This will be done via </w:t>
-      </w:r>
-      <w:r>
-        <w:rPr>
-          <w:rFonts w:asciiTheme="minorHAnsi" w:eastAsia="Times New Roman" w:hAnsiTheme="minorHAnsi" w:cs="Times New Roman"/>
-          <w:szCs w:val="24"/>
-        </w:rPr>
-        <w:t xml:space="preserve">a </w:t>
-      </w:r>
-      <w:r>
-        <w:rPr>
-          <w:rFonts w:asciiTheme="minorHAnsi" w:eastAsia="Times New Roman" w:hAnsiTheme="minorHAnsi" w:cs="Times New Roman"/>
-          <w:szCs w:val="24"/>
-        </w:rPr>
-        <w:t>web page created by the instructor for a specific snippet (or entire file) of code.  The instructor will use a standalone application to upload video, audio and code files and add relevant text formatting options (highlight, strikethrough, etc.)</w:t>
-      </w:r>
-      <w:r>
-        <w:rPr>
-          <w:rFonts w:asciiTheme="minorHAnsi" w:eastAsia="Times New Roman" w:hAnsiTheme="minorHAnsi" w:cs="Times New Roman"/>
-          <w:szCs w:val="24"/>
-        </w:rPr>
-        <w:t xml:space="preserve"> </w:t>
-      </w:r>
-      <w:r>
-        <w:rPr>
-          <w:rFonts w:asciiTheme="minorHAnsi" w:eastAsia="Times New Roman" w:hAnsiTheme="minorHAnsi" w:cs="Times New Roman"/>
-          <w:szCs w:val="24"/>
-        </w:rPr>
-        <w:t xml:space="preserve">synced to specific time in the audio or video file.  </w:t>
-      </w:r>
-      <w:r>
-        <w:rPr>
-          <w:rFonts w:asciiTheme="minorHAnsi" w:eastAsia="Times New Roman" w:hAnsiTheme="minorHAnsi" w:cs="Times New Roman"/>
-          <w:szCs w:val="24"/>
-        </w:rPr>
-        <w:t>T</w:t>
-      </w:r>
-      <w:r>
-        <w:rPr>
-          <w:rFonts w:asciiTheme="minorHAnsi" w:eastAsia="Times New Roman" w:hAnsiTheme="minorHAnsi" w:cs="Times New Roman"/>
-          <w:szCs w:val="24"/>
-        </w:rPr>
-        <w:t xml:space="preserve">he idea </w:t>
-      </w:r>
-      <w:r>
-        <w:rPr>
-          <w:rFonts w:asciiTheme="minorHAnsi" w:eastAsia="Times New Roman" w:hAnsiTheme="minorHAnsi" w:cs="Times New Roman"/>
-          <w:szCs w:val="24"/>
-        </w:rPr>
-        <w:t>behind this project is to alleviate or minimize the frustrations when</w:t>
-      </w:r>
-      <w:r>
-        <w:rPr>
-          <w:rFonts w:asciiTheme="minorHAnsi" w:eastAsia="Times New Roman" w:hAnsiTheme="minorHAnsi" w:cs="Times New Roman"/>
-          <w:szCs w:val="24"/>
-        </w:rPr>
-        <w:t xml:space="preserve"> students have trouble understanding specific </w:t>
-      </w:r>
-      <w:r>
-        <w:rPr>
-          <w:rFonts w:asciiTheme="minorHAnsi" w:eastAsia="Times New Roman" w:hAnsiTheme="minorHAnsi" w:cs="Times New Roman"/>
-          <w:szCs w:val="24"/>
-        </w:rPr>
-        <w:t>coding concepts</w:t>
-      </w:r>
-      <w:r>
-        <w:rPr>
-          <w:rFonts w:asciiTheme="minorHAnsi" w:eastAsia="Times New Roman" w:hAnsiTheme="minorHAnsi" w:cs="Times New Roman"/>
-          <w:szCs w:val="24"/>
-        </w:rPr>
-        <w:t>.  T</w:t>
-      </w:r>
-      <w:r>
-        <w:rPr>
-          <w:rFonts w:asciiTheme="minorHAnsi" w:eastAsia="Times New Roman" w:hAnsiTheme="minorHAnsi" w:cs="Times New Roman"/>
-          <w:szCs w:val="24"/>
-        </w:rPr>
-        <w:t xml:space="preserve">hey can view </w:t>
-      </w:r>
-      <w:r>
-        <w:rPr>
-          <w:rFonts w:asciiTheme="minorHAnsi" w:eastAsia="Times New Roman" w:hAnsiTheme="minorHAnsi" w:cs="Times New Roman"/>
-          <w:szCs w:val="24"/>
-        </w:rPr>
-        <w:t>hands-</w:t>
-      </w:r>
-      <w:r>
-        <w:rPr>
-          <w:rFonts w:asciiTheme="minorHAnsi" w:eastAsia="Times New Roman" w:hAnsiTheme="minorHAnsi" w:cs="Times New Roman"/>
-          <w:szCs w:val="24"/>
-        </w:rPr>
-        <w:t>on</w:t>
-      </w:r>
-      <w:r>
-        <w:rPr>
-          <w:rFonts w:asciiTheme="minorHAnsi" w:eastAsia="Times New Roman" w:hAnsiTheme="minorHAnsi" w:cs="Times New Roman"/>
-          <w:szCs w:val="24"/>
-        </w:rPr>
-        <w:t>,</w:t>
-      </w:r>
-      <w:r>
-        <w:rPr>
-          <w:rFonts w:asciiTheme="minorHAnsi" w:eastAsia="Times New Roman" w:hAnsiTheme="minorHAnsi" w:cs="Times New Roman"/>
-          <w:szCs w:val="24"/>
-        </w:rPr>
-        <w:t xml:space="preserve"> relevant</w:t>
-      </w:r>
-      <w:r>
-        <w:rPr>
-          <w:rFonts w:asciiTheme="minorHAnsi" w:eastAsia="Times New Roman" w:hAnsiTheme="minorHAnsi" w:cs="Times New Roman"/>
-          <w:szCs w:val="24"/>
-        </w:rPr>
-        <w:t xml:space="preserve"> examples</w:t>
-      </w:r>
-      <w:r>
-        <w:rPr>
-          <w:rFonts w:asciiTheme="minorHAnsi" w:eastAsia="Times New Roman" w:hAnsiTheme="minorHAnsi" w:cs="Times New Roman"/>
-          <w:szCs w:val="24"/>
-        </w:rPr>
-        <w:t xml:space="preserve"> </w:t>
-      </w:r>
-      <w:r>
-        <w:rPr>
-          <w:rFonts w:asciiTheme="minorHAnsi" w:eastAsia="Times New Roman" w:hAnsiTheme="minorHAnsi" w:cs="Times New Roman"/>
-          <w:szCs w:val="24"/>
-        </w:rPr>
-        <w:t>with instructor guided videos synced to sensible text formatting options acting on the code.</w:t>
-      </w:r>
-      <w:r>
-        <w:rPr>
-          <w:rFonts w:asciiTheme="minorHAnsi" w:eastAsia="Times New Roman" w:hAnsiTheme="minorHAnsi" w:cs="Times New Roman"/>
-          <w:szCs w:val="24"/>
-        </w:rPr>
-        <w:t xml:space="preserve"> </w:t>
-      </w:r>
-    </w:p>
-    <w:p>
-      <w:pPr>
-        <w:ind w:firstLine="720"/>
-        <w:rPr>
-          <w:rFonts w:asciiTheme="minorHAnsi" w:hAnsiTheme="minorHAnsi" w:cs="Times New Roman"/>
-          <w:szCs w:val="24"/>
-        </w:rPr>
-      </w:pPr>
-      <w:r>
-        <w:rPr>
-          <w:rFonts w:asciiTheme="minorHAnsi" w:eastAsia="Times New Roman" w:hAnsiTheme="minorHAnsi" w:cs="Times New Roman"/>
-        </w:rPr>
-        <w:t>Additionally, we will allow instructors to easily create the code-learning pages described above by automatically generating a page based on the code sample and any audio/video files the instructor chooses to provide</w:t>
-      </w:r>
-      <w:r>
-        <w:rPr>
-          <w:rFonts w:asciiTheme="minorHAnsi" w:eastAsia="Times New Roman" w:hAnsiTheme="minorHAnsi" w:cs="Times New Roman"/>
-        </w:rPr>
-        <w:t>.</w:t>
-      </w:r>
-      <w:r>
-        <w:rPr>
-          <w:rFonts w:asciiTheme="minorHAnsi" w:eastAsia="Times New Roman" w:hAnsiTheme="minorHAnsi" w:cs="Times New Roman"/>
-        </w:rPr>
-        <w:t xml:space="preserve">  </w:t>
-      </w:r>
-      <w:r>
-        <w:rPr>
-          <w:rFonts w:asciiTheme="minorHAnsi" w:eastAsia="Times New Roman" w:hAnsiTheme="minorHAnsi" w:cs="Times New Roman"/>
-        </w:rPr>
-        <w:t>B</w:t>
-      </w:r>
-      <w:r>
-        <w:rPr>
-          <w:rFonts w:asciiTheme="minorHAnsi" w:eastAsia="Times New Roman" w:hAnsiTheme="minorHAnsi" w:cs="Times New Roman"/>
-        </w:rPr>
-        <w:t>y making the creation process intuitive, instructors will only have to worry about supplying the necessary files and choo</w:t>
-      </w:r>
-      <w:r>
-        <w:rPr>
-          <w:rFonts w:asciiTheme="minorHAnsi" w:eastAsia="Times New Roman" w:hAnsiTheme="minorHAnsi" w:cs="Times New Roman"/>
-        </w:rPr>
-        <w:t>sing where to place emphasis in the code</w:t>
-      </w:r>
-      <w:r>
-        <w:rPr>
-          <w:rFonts w:asciiTheme="minorHAnsi" w:eastAsia="Times New Roman" w:hAnsiTheme="minorHAnsi" w:cs="Times New Roman"/>
-        </w:rPr>
-        <w:t>.  They can do this by</w:t>
-      </w:r>
-      <w:r>
-        <w:rPr>
-          <w:rFonts w:asciiTheme="minorHAnsi" w:eastAsia="Times New Roman" w:hAnsiTheme="minorHAnsi" w:cs="Times New Roman"/>
-        </w:rPr>
-        <w:t xml:space="preserve"> adding various effects and/or providing text annotations alongside the code.</w:t>
-      </w:r>
-    </w:p>
-    <w:p>
-      <w:pPr>
-        <w:ind w:firstLine="720"/>
-        <w:rPr>
-          <w:rFonts w:asciiTheme="minorHAnsi" w:eastAsia="Times New Roman" w:hAnsiTheme="minorHAnsi" w:cs="Times New Roman"/>
-          <w:szCs w:val="24"/>
-        </w:rPr>
-      </w:pPr>
-      <w:r>
-        <w:rPr>
-          <w:rFonts w:asciiTheme="minorHAnsi" w:eastAsia="Times New Roman" w:hAnsiTheme="minorHAnsi" w:cs="Times New Roman"/>
-        </w:rPr>
-        <w:t xml:space="preserve">The tool we aim to </w:t>
-      </w:r>
-      <w:r>
-        <w:rPr>
-          <w:rFonts w:asciiTheme="minorHAnsi" w:eastAsia="Times New Roman" w:hAnsiTheme="minorHAnsi" w:cs="Times New Roman"/>
-        </w:rPr>
-        <w:t>create</w:t>
-      </w:r>
-      <w:r>
-        <w:rPr>
-          <w:rFonts w:asciiTheme="minorHAnsi" w:eastAsia="Times New Roman" w:hAnsiTheme="minorHAnsi" w:cs="Times New Roman"/>
-        </w:rPr>
-        <w:t xml:space="preserve"> has the potential to have a tremendous impact on how programming courses are taught and how stud</w:t>
-      </w:r>
-      <w:r>
-        <w:rPr>
-          <w:rFonts w:asciiTheme="minorHAnsi" w:eastAsia="Times New Roman" w:hAnsiTheme="minorHAnsi" w:cs="Times New Roman"/>
-        </w:rPr>
-        <w:t>ents learn</w:t>
-      </w:r>
-      <w:r>
-        <w:rPr>
-          <w:rFonts w:asciiTheme="minorHAnsi" w:eastAsia="Times New Roman" w:hAnsiTheme="minorHAnsi" w:cs="Times New Roman"/>
-        </w:rPr>
-        <w:t>.</w:t>
-      </w:r>
-      <w:r>
-        <w:rPr>
-          <w:rFonts w:asciiTheme="minorHAnsi" w:eastAsia="Times New Roman" w:hAnsiTheme="minorHAnsi" w:cs="Times New Roman"/>
-        </w:rPr>
-        <w:t xml:space="preserve">  </w:t>
-      </w:r>
-      <w:r>
-        <w:rPr>
-          <w:rFonts w:asciiTheme="minorHAnsi" w:eastAsia="Times New Roman" w:hAnsiTheme="minorHAnsi" w:cs="Times New Roman"/>
-        </w:rPr>
-        <w:t>O</w:t>
-      </w:r>
-      <w:r>
-        <w:rPr>
-          <w:rFonts w:asciiTheme="minorHAnsi" w:eastAsia="Times New Roman" w:hAnsiTheme="minorHAnsi" w:cs="Times New Roman"/>
-        </w:rPr>
-        <w:t>ur goal is to enable teachers to effectivel</w:t>
-      </w:r>
-      <w:r>
-        <w:rPr>
-          <w:rFonts w:asciiTheme="minorHAnsi" w:eastAsia="Times New Roman" w:hAnsiTheme="minorHAnsi" w:cs="Times New Roman"/>
-        </w:rPr>
-        <w:t>y teach students how to program</w:t>
-      </w:r>
-      <w:r>
-        <w:rPr>
-          <w:rFonts w:asciiTheme="minorHAnsi" w:eastAsia="Times New Roman" w:hAnsiTheme="minorHAnsi" w:cs="Times New Roman"/>
-        </w:rPr>
-        <w:t xml:space="preserve"> </w:t>
-      </w:r>
-      <w:r>
-        <w:rPr>
-          <w:rFonts w:asciiTheme="minorHAnsi" w:eastAsia="Times New Roman" w:hAnsiTheme="minorHAnsi" w:cs="Times New Roman"/>
-        </w:rPr>
-        <w:t xml:space="preserve">and to </w:t>
-      </w:r>
-      <w:r>
-        <w:rPr>
-          <w:rFonts w:asciiTheme="minorHAnsi" w:eastAsia="Times New Roman" w:hAnsiTheme="minorHAnsi" w:cs="Times New Roman"/>
-        </w:rPr>
-        <w:t xml:space="preserve">provide a way for </w:t>
-      </w:r>
-      <w:r>
-        <w:rPr>
-          <w:rFonts w:asciiTheme="minorHAnsi" w:eastAsia="Times New Roman" w:hAnsiTheme="minorHAnsi" w:cs="Times New Roman"/>
-        </w:rPr>
-        <w:t>students</w:t>
-      </w:r>
-      <w:r>
-        <w:rPr>
-          <w:rFonts w:asciiTheme="minorHAnsi" w:eastAsia="Times New Roman" w:hAnsiTheme="minorHAnsi" w:cs="Times New Roman"/>
-        </w:rPr>
-        <w:t>, who</w:t>
-      </w:r>
-      <w:r>
-        <w:rPr>
-          <w:rFonts w:asciiTheme="minorHAnsi" w:eastAsia="Times New Roman" w:hAnsiTheme="minorHAnsi" w:cs="Times New Roman"/>
-        </w:rPr>
-        <w:t xml:space="preserve"> are struggling to</w:t>
-      </w:r>
-      <w:r>
-        <w:rPr>
-          <w:rFonts w:asciiTheme="minorHAnsi" w:eastAsia="Times New Roman" w:hAnsiTheme="minorHAnsi" w:cs="Times New Roman"/>
-        </w:rPr>
-        <w:t xml:space="preserve"> grasp programming concepts </w:t>
-      </w:r>
-      <w:r>
-        <w:rPr>
-          <w:rFonts w:asciiTheme="minorHAnsi" w:eastAsia="Times New Roman" w:hAnsiTheme="minorHAnsi" w:cs="Times New Roman"/>
-        </w:rPr>
-        <w:t xml:space="preserve">taught </w:t>
-      </w:r>
-      <w:r>
-        <w:rPr>
-          <w:rFonts w:asciiTheme="minorHAnsi" w:eastAsia="Times New Roman" w:hAnsiTheme="minorHAnsi" w:cs="Times New Roman"/>
-        </w:rPr>
-        <w:t>under the current teaching m</w:t>
-      </w:r>
-      <w:r>
-        <w:rPr>
-          <w:rFonts w:asciiTheme="minorHAnsi" w:eastAsia="Times New Roman" w:hAnsiTheme="minorHAnsi" w:cs="Times New Roman"/>
-        </w:rPr>
-        <w:t>odel</w:t>
-      </w:r>
-      <w:r>
-        <w:rPr>
-          <w:rFonts w:asciiTheme="minorHAnsi" w:eastAsia="Times New Roman" w:hAnsiTheme="minorHAnsi" w:cs="Times New Roman"/>
-        </w:rPr>
-        <w:t>,</w:t>
-      </w:r>
-      <w:r>
-        <w:rPr>
-          <w:rFonts w:asciiTheme="minorHAnsi" w:eastAsia="Times New Roman" w:hAnsiTheme="minorHAnsi" w:cs="Times New Roman"/>
-        </w:rPr>
-        <w:t xml:space="preserve"> to be able to </w:t>
-      </w:r>
-      <w:r>
-        <w:rPr>
-          <w:rFonts w:asciiTheme="minorHAnsi" w:eastAsia="Times New Roman" w:hAnsiTheme="minorHAnsi" w:cs="Times New Roman"/>
-        </w:rPr>
-        <w:t>finally understand and eventually master those concepts</w:t>
-      </w:r>
-      <w:r>
-        <w:rPr>
-          <w:rFonts w:asciiTheme="minorHAnsi" w:eastAsia="Times New Roman" w:hAnsiTheme="minorHAnsi" w:cs="Times New Roman"/>
-        </w:rPr>
-        <w:t>.</w:t>
-      </w:r>
-    </w:p>
-    <w:p>
-      <w:pPr>
-        <w:ind w:firstLine="720"/>
-        <w:rPr>
-          <w:rFonts w:asciiTheme="minorHAnsi" w:eastAsia="Times New Roman" w:hAnsiTheme="minorHAnsi" w:cs="Times New Roman"/>
-          <w:szCs w:val="24"/>
-        </w:rPr>
-      </w:pPr>
-    </w:p>
-    <w:p>
-      <w:pPr>
+        <w:t>ummary</w:t>
+      </w:r>
+      <w:r>
         <w:rPr>
           <w:rFonts w:asciiTheme="minorHAnsi" w:hAnsiTheme="minorHAnsi" w:cs="Times New Roman"/>
           <w:b/>
@@ -3701,10 +3299,415 @@
           <w:szCs w:val="28"/>
           <w:u w:val="single"/>
         </w:rPr>
-      </w:pPr>
-      <w:bookmarkStart w:id="3" w:name="ProblemStatement"/>
-      <w:bookmarkEnd w:id="3"/>
-      <w:r>
+        <w:t>:</w:t>
+      </w:r>
+    </w:p>
+    <w:p>
+      <w:pPr>
+        <w:ind w:firstLine="720"/>
+        <w:rPr>
+          <w:rFonts w:asciiTheme="minorHAnsi" w:hAnsiTheme="minorHAnsi" w:cs="Times New Roman"/>
+          <w:szCs w:val="24"/>
+        </w:rPr>
+      </w:pPr>
+      <w:r>
+        <w:rPr>
+          <w:rFonts w:asciiTheme="minorHAnsi" w:eastAsia="Times New Roman" w:hAnsiTheme="minorHAnsi" w:cs="Times New Roman"/>
+          <w:szCs w:val="24"/>
+        </w:rPr>
+        <w:t xml:space="preserve">PIPSQUEAK is a project with the goal of </w:t>
+      </w:r>
+      <w:r>
+        <w:rPr>
+          <w:rFonts w:asciiTheme="minorHAnsi" w:eastAsia="Times New Roman" w:hAnsiTheme="minorHAnsi" w:cs="Times New Roman"/>
+          <w:szCs w:val="24"/>
+        </w:rPr>
+        <w:t>creating</w:t>
+      </w:r>
+      <w:r>
+        <w:rPr>
+          <w:rFonts w:asciiTheme="minorHAnsi" w:eastAsia="Times New Roman" w:hAnsiTheme="minorHAnsi" w:cs="Times New Roman"/>
+          <w:szCs w:val="24"/>
+        </w:rPr>
+        <w:t xml:space="preserve"> a</w:t>
+      </w:r>
+      <w:r>
+        <w:rPr>
+          <w:rFonts w:asciiTheme="minorHAnsi" w:eastAsia="Times New Roman" w:hAnsiTheme="minorHAnsi" w:cs="Times New Roman"/>
+          <w:szCs w:val="24"/>
+        </w:rPr>
+        <w:t xml:space="preserve"> programming lecture tool</w:t>
+      </w:r>
+      <w:r>
+        <w:rPr>
+          <w:rFonts w:asciiTheme="minorHAnsi" w:eastAsia="Times New Roman" w:hAnsiTheme="minorHAnsi" w:cs="Times New Roman"/>
+          <w:szCs w:val="24"/>
+        </w:rPr>
+        <w:t xml:space="preserve"> that</w:t>
+      </w:r>
+      <w:r>
+        <w:rPr>
+          <w:rFonts w:asciiTheme="minorHAnsi" w:eastAsia="Times New Roman" w:hAnsiTheme="minorHAnsi" w:cs="Times New Roman"/>
+          <w:szCs w:val="24"/>
+        </w:rPr>
+        <w:t xml:space="preserve"> will provide a way for students to learn to program interactively</w:t>
+      </w:r>
+      <w:r>
+        <w:rPr>
+          <w:rFonts w:asciiTheme="minorHAnsi" w:eastAsia="Times New Roman" w:hAnsiTheme="minorHAnsi" w:cs="Times New Roman"/>
+          <w:szCs w:val="24"/>
+        </w:rPr>
+        <w:t xml:space="preserve">.  This will be done via </w:t>
+      </w:r>
+      <w:r>
+        <w:rPr>
+          <w:rFonts w:asciiTheme="minorHAnsi" w:eastAsia="Times New Roman" w:hAnsiTheme="minorHAnsi" w:cs="Times New Roman"/>
+          <w:szCs w:val="24"/>
+        </w:rPr>
+        <w:t xml:space="preserve">a </w:t>
+      </w:r>
+      <w:r>
+        <w:rPr>
+          <w:rFonts w:asciiTheme="minorHAnsi" w:eastAsia="Times New Roman" w:hAnsiTheme="minorHAnsi" w:cs="Times New Roman"/>
+          <w:szCs w:val="24"/>
+        </w:rPr>
+        <w:t>web page created by the instructor for a specific snippet (or entire file) of code.  The instructor will use a standalone application to upload video, audio and code files and add relevant text formatting options (highlight, strikethrough, etc.)</w:t>
+      </w:r>
+      <w:r>
+        <w:rPr>
+          <w:rFonts w:asciiTheme="minorHAnsi" w:eastAsia="Times New Roman" w:hAnsiTheme="minorHAnsi" w:cs="Times New Roman"/>
+          <w:szCs w:val="24"/>
+        </w:rPr>
+        <w:t xml:space="preserve"> </w:t>
+      </w:r>
+      <w:r>
+        <w:rPr>
+          <w:rFonts w:asciiTheme="minorHAnsi" w:eastAsia="Times New Roman" w:hAnsiTheme="minorHAnsi" w:cs="Times New Roman"/>
+          <w:szCs w:val="24"/>
+        </w:rPr>
+        <w:t xml:space="preserve">synced to specific time in the audio or video file.  </w:t>
+      </w:r>
+      <w:r>
+        <w:rPr>
+          <w:rFonts w:asciiTheme="minorHAnsi" w:eastAsia="Times New Roman" w:hAnsiTheme="minorHAnsi" w:cs="Times New Roman"/>
+          <w:szCs w:val="24"/>
+        </w:rPr>
+        <w:t>T</w:t>
+      </w:r>
+      <w:r>
+        <w:rPr>
+          <w:rFonts w:asciiTheme="minorHAnsi" w:eastAsia="Times New Roman" w:hAnsiTheme="minorHAnsi" w:cs="Times New Roman"/>
+          <w:szCs w:val="24"/>
+        </w:rPr>
+        <w:t xml:space="preserve">he idea </w:t>
+      </w:r>
+      <w:r>
+        <w:rPr>
+          <w:rFonts w:asciiTheme="minorHAnsi" w:eastAsia="Times New Roman" w:hAnsiTheme="minorHAnsi" w:cs="Times New Roman"/>
+          <w:szCs w:val="24"/>
+        </w:rPr>
+        <w:t>behind this project is to alleviate or minimize the frustrations when</w:t>
+      </w:r>
+      <w:r>
+        <w:rPr>
+          <w:rFonts w:asciiTheme="minorHAnsi" w:eastAsia="Times New Roman" w:hAnsiTheme="minorHAnsi" w:cs="Times New Roman"/>
+          <w:szCs w:val="24"/>
+        </w:rPr>
+        <w:t xml:space="preserve"> students have trouble understanding specific </w:t>
+      </w:r>
+      <w:r>
+        <w:rPr>
+          <w:rFonts w:asciiTheme="minorHAnsi" w:eastAsia="Times New Roman" w:hAnsiTheme="minorHAnsi" w:cs="Times New Roman"/>
+          <w:szCs w:val="24"/>
+        </w:rPr>
+        <w:t>coding concepts</w:t>
+      </w:r>
+      <w:r>
+        <w:rPr>
+          <w:rFonts w:asciiTheme="minorHAnsi" w:eastAsia="Times New Roman" w:hAnsiTheme="minorHAnsi" w:cs="Times New Roman"/>
+          <w:szCs w:val="24"/>
+        </w:rPr>
+        <w:t>.  T</w:t>
+      </w:r>
+      <w:r>
+        <w:rPr>
+          <w:rFonts w:asciiTheme="minorHAnsi" w:eastAsia="Times New Roman" w:hAnsiTheme="minorHAnsi" w:cs="Times New Roman"/>
+          <w:szCs w:val="24"/>
+        </w:rPr>
+        <w:t xml:space="preserve">hey can view </w:t>
+      </w:r>
+      <w:r>
+        <w:rPr>
+          <w:rFonts w:asciiTheme="minorHAnsi" w:eastAsia="Times New Roman" w:hAnsiTheme="minorHAnsi" w:cs="Times New Roman"/>
+          <w:szCs w:val="24"/>
+        </w:rPr>
+        <w:t>hands-</w:t>
+      </w:r>
+      <w:r>
+        <w:rPr>
+          <w:rFonts w:asciiTheme="minorHAnsi" w:eastAsia="Times New Roman" w:hAnsiTheme="minorHAnsi" w:cs="Times New Roman"/>
+          <w:szCs w:val="24"/>
+        </w:rPr>
+        <w:t>on</w:t>
+      </w:r>
+      <w:r>
+        <w:rPr>
+          <w:rFonts w:asciiTheme="minorHAnsi" w:eastAsia="Times New Roman" w:hAnsiTheme="minorHAnsi" w:cs="Times New Roman"/>
+          <w:szCs w:val="24"/>
+        </w:rPr>
+        <w:t>,</w:t>
+      </w:r>
+      <w:r>
+        <w:rPr>
+          <w:rFonts w:asciiTheme="minorHAnsi" w:eastAsia="Times New Roman" w:hAnsiTheme="minorHAnsi" w:cs="Times New Roman"/>
+          <w:szCs w:val="24"/>
+        </w:rPr>
+        <w:t xml:space="preserve"> relevant</w:t>
+      </w:r>
+      <w:r>
+        <w:rPr>
+          <w:rFonts w:asciiTheme="minorHAnsi" w:eastAsia="Times New Roman" w:hAnsiTheme="minorHAnsi" w:cs="Times New Roman"/>
+          <w:szCs w:val="24"/>
+        </w:rPr>
+        <w:t xml:space="preserve"> examples</w:t>
+      </w:r>
+      <w:r>
+        <w:rPr>
+          <w:rFonts w:asciiTheme="minorHAnsi" w:eastAsia="Times New Roman" w:hAnsiTheme="minorHAnsi" w:cs="Times New Roman"/>
+          <w:szCs w:val="24"/>
+        </w:rPr>
+        <w:t xml:space="preserve"> </w:t>
+      </w:r>
+      <w:r>
+        <w:rPr>
+          <w:rFonts w:asciiTheme="minorHAnsi" w:eastAsia="Times New Roman" w:hAnsiTheme="minorHAnsi" w:cs="Times New Roman"/>
+          <w:szCs w:val="24"/>
+        </w:rPr>
+        <w:t>with instructor guided videos synced to sensible text formatting options acting on the code.</w:t>
+      </w:r>
+      <w:r>
+        <w:rPr>
+          <w:rFonts w:asciiTheme="minorHAnsi" w:eastAsia="Times New Roman" w:hAnsiTheme="minorHAnsi" w:cs="Times New Roman"/>
+          <w:szCs w:val="24"/>
+        </w:rPr>
+        <w:t xml:space="preserve"> </w:t>
+      </w:r>
+    </w:p>
+    <w:p>
+      <w:pPr>
+        <w:ind w:firstLine="720"/>
+        <w:rPr>
+          <w:rFonts w:asciiTheme="minorHAnsi" w:hAnsiTheme="minorHAnsi" w:cs="Times New Roman"/>
+          <w:szCs w:val="24"/>
+        </w:rPr>
+      </w:pPr>
+      <w:r>
+        <w:rPr>
+          <w:rFonts w:asciiTheme="minorHAnsi" w:eastAsia="Times New Roman" w:hAnsiTheme="minorHAnsi" w:cs="Times New Roman"/>
+        </w:rPr>
+        <w:t>Additionally, we will allow instructors to easily create the code-learning pages described above by automatically generating a page based on the code sample and any audio/video files the instructor chooses to provide</w:t>
+      </w:r>
+      <w:r>
+        <w:rPr>
+          <w:rFonts w:asciiTheme="minorHAnsi" w:eastAsia="Times New Roman" w:hAnsiTheme="minorHAnsi" w:cs="Times New Roman"/>
+        </w:rPr>
+        <w:t>.</w:t>
+      </w:r>
+      <w:r>
+        <w:rPr>
+          <w:rFonts w:asciiTheme="minorHAnsi" w:eastAsia="Times New Roman" w:hAnsiTheme="minorHAnsi" w:cs="Times New Roman"/>
+        </w:rPr>
+        <w:t xml:space="preserve">  </w:t>
+      </w:r>
+      <w:r>
+        <w:rPr>
+          <w:rFonts w:asciiTheme="minorHAnsi" w:eastAsia="Times New Roman" w:hAnsiTheme="minorHAnsi" w:cs="Times New Roman"/>
+        </w:rPr>
+        <w:t>B</w:t>
+      </w:r>
+      <w:r>
+        <w:rPr>
+          <w:rFonts w:asciiTheme="minorHAnsi" w:eastAsia="Times New Roman" w:hAnsiTheme="minorHAnsi" w:cs="Times New Roman"/>
+        </w:rPr>
+        <w:t>y making the creation process intuitive, instructors will only have to worry about supplying the necessary files and choo</w:t>
+      </w:r>
+      <w:r>
+        <w:rPr>
+          <w:rFonts w:asciiTheme="minorHAnsi" w:eastAsia="Times New Roman" w:hAnsiTheme="minorHAnsi" w:cs="Times New Roman"/>
+        </w:rPr>
+        <w:t>sing where to place emphasis in the code</w:t>
+      </w:r>
+      <w:r>
+        <w:rPr>
+          <w:rFonts w:asciiTheme="minorHAnsi" w:eastAsia="Times New Roman" w:hAnsiTheme="minorHAnsi" w:cs="Times New Roman"/>
+        </w:rPr>
+        <w:t>.  They can do this by</w:t>
+      </w:r>
+      <w:r>
+        <w:rPr>
+          <w:rFonts w:asciiTheme="minorHAnsi" w:eastAsia="Times New Roman" w:hAnsiTheme="minorHAnsi" w:cs="Times New Roman"/>
+        </w:rPr>
+        <w:t xml:space="preserve"> adding various effects and/or providing text annotations alongside the code.</w:t>
+      </w:r>
+    </w:p>
+    <w:p>
+      <w:pPr>
+        <w:ind w:firstLine="720"/>
+        <w:rPr>
+          <w:rFonts w:asciiTheme="minorHAnsi" w:eastAsia="Times New Roman" w:hAnsiTheme="minorHAnsi" w:cs="Times New Roman"/>
+          <w:szCs w:val="24"/>
+        </w:rPr>
+      </w:pPr>
+      <w:r>
+        <w:rPr>
+          <w:rFonts w:asciiTheme="minorHAnsi" w:eastAsia="Times New Roman" w:hAnsiTheme="minorHAnsi" w:cs="Times New Roman"/>
+        </w:rPr>
+        <w:t xml:space="preserve">The tool we aim to </w:t>
+      </w:r>
+      <w:r>
+        <w:rPr>
+          <w:rFonts w:asciiTheme="minorHAnsi" w:eastAsia="Times New Roman" w:hAnsiTheme="minorHAnsi" w:cs="Times New Roman"/>
+        </w:rPr>
+        <w:t>create</w:t>
+      </w:r>
+      <w:r>
+        <w:rPr>
+          <w:rFonts w:asciiTheme="minorHAnsi" w:eastAsia="Times New Roman" w:hAnsiTheme="minorHAnsi" w:cs="Times New Roman"/>
+        </w:rPr>
+        <w:t xml:space="preserve"> has the potential to have a tremendous impact on how programming courses are taught and how stud</w:t>
+      </w:r>
+      <w:r>
+        <w:rPr>
+          <w:rFonts w:asciiTheme="minorHAnsi" w:eastAsia="Times New Roman" w:hAnsiTheme="minorHAnsi" w:cs="Times New Roman"/>
+        </w:rPr>
+        <w:t>ents learn</w:t>
+      </w:r>
+      <w:r>
+        <w:rPr>
+          <w:rFonts w:asciiTheme="minorHAnsi" w:eastAsia="Times New Roman" w:hAnsiTheme="minorHAnsi" w:cs="Times New Roman"/>
+        </w:rPr>
+        <w:t>.</w:t>
+      </w:r>
+      <w:r>
+        <w:rPr>
+          <w:rFonts w:asciiTheme="minorHAnsi" w:eastAsia="Times New Roman" w:hAnsiTheme="minorHAnsi" w:cs="Times New Roman"/>
+        </w:rPr>
+        <w:t xml:space="preserve">  </w:t>
+      </w:r>
+      <w:r>
+        <w:rPr>
+          <w:rFonts w:asciiTheme="minorHAnsi" w:eastAsia="Times New Roman" w:hAnsiTheme="minorHAnsi" w:cs="Times New Roman"/>
+        </w:rPr>
+        <w:t>O</w:t>
+      </w:r>
+      <w:r>
+        <w:rPr>
+          <w:rFonts w:asciiTheme="minorHAnsi" w:eastAsia="Times New Roman" w:hAnsiTheme="minorHAnsi" w:cs="Times New Roman"/>
+        </w:rPr>
+        <w:t>ur goal is to enable teachers to effectivel</w:t>
+      </w:r>
+      <w:r>
+        <w:rPr>
+          <w:rFonts w:asciiTheme="minorHAnsi" w:eastAsia="Times New Roman" w:hAnsiTheme="minorHAnsi" w:cs="Times New Roman"/>
+        </w:rPr>
+        <w:t>y teach students how to program</w:t>
+      </w:r>
+      <w:r>
+        <w:rPr>
+          <w:rFonts w:asciiTheme="minorHAnsi" w:eastAsia="Times New Roman" w:hAnsiTheme="minorHAnsi" w:cs="Times New Roman"/>
+        </w:rPr>
+        <w:t xml:space="preserve"> </w:t>
+      </w:r>
+      <w:r>
+        <w:rPr>
+          <w:rFonts w:asciiTheme="minorHAnsi" w:eastAsia="Times New Roman" w:hAnsiTheme="minorHAnsi" w:cs="Times New Roman"/>
+        </w:rPr>
+        <w:t xml:space="preserve">and to </w:t>
+      </w:r>
+      <w:r>
+        <w:rPr>
+          <w:rFonts w:asciiTheme="minorHAnsi" w:eastAsia="Times New Roman" w:hAnsiTheme="minorHAnsi" w:cs="Times New Roman"/>
+        </w:rPr>
+        <w:t xml:space="preserve">provide a way for </w:t>
+      </w:r>
+      <w:r>
+        <w:rPr>
+          <w:rFonts w:asciiTheme="minorHAnsi" w:eastAsia="Times New Roman" w:hAnsiTheme="minorHAnsi" w:cs="Times New Roman"/>
+        </w:rPr>
+        <w:t>students</w:t>
+      </w:r>
+      <w:r>
+        <w:rPr>
+          <w:rFonts w:asciiTheme="minorHAnsi" w:eastAsia="Times New Roman" w:hAnsiTheme="minorHAnsi" w:cs="Times New Roman"/>
+        </w:rPr>
+        <w:t>, who</w:t>
+      </w:r>
+      <w:r>
+        <w:rPr>
+          <w:rFonts w:asciiTheme="minorHAnsi" w:eastAsia="Times New Roman" w:hAnsiTheme="minorHAnsi" w:cs="Times New Roman"/>
+        </w:rPr>
+        <w:t xml:space="preserve"> are struggling to</w:t>
+      </w:r>
+      <w:r>
+        <w:rPr>
+          <w:rFonts w:asciiTheme="minorHAnsi" w:eastAsia="Times New Roman" w:hAnsiTheme="minorHAnsi" w:cs="Times New Roman"/>
+        </w:rPr>
+        <w:t xml:space="preserve"> grasp programming concepts </w:t>
+      </w:r>
+      <w:r>
+        <w:rPr>
+          <w:rFonts w:asciiTheme="minorHAnsi" w:eastAsia="Times New Roman" w:hAnsiTheme="minorHAnsi" w:cs="Times New Roman"/>
+        </w:rPr>
+        <w:t xml:space="preserve">taught </w:t>
+      </w:r>
+      <w:r>
+        <w:rPr>
+          <w:rFonts w:asciiTheme="minorHAnsi" w:eastAsia="Times New Roman" w:hAnsiTheme="minorHAnsi" w:cs="Times New Roman"/>
+        </w:rPr>
+        <w:t>under the current teaching m</w:t>
+      </w:r>
+      <w:r>
+        <w:rPr>
+          <w:rFonts w:asciiTheme="minorHAnsi" w:eastAsia="Times New Roman" w:hAnsiTheme="minorHAnsi" w:cs="Times New Roman"/>
+        </w:rPr>
+        <w:t>odel</w:t>
+      </w:r>
+      <w:r>
+        <w:rPr>
+          <w:rFonts w:asciiTheme="minorHAnsi" w:eastAsia="Times New Roman" w:hAnsiTheme="minorHAnsi" w:cs="Times New Roman"/>
+        </w:rPr>
+        <w:t>,</w:t>
+      </w:r>
+      <w:r>
+        <w:rPr>
+          <w:rFonts w:asciiTheme="minorHAnsi" w:eastAsia="Times New Roman" w:hAnsiTheme="minorHAnsi" w:cs="Times New Roman"/>
+        </w:rPr>
+        <w:t xml:space="preserve"> to be able to </w:t>
+      </w:r>
+      <w:r>
+        <w:rPr>
+          <w:rFonts w:asciiTheme="minorHAnsi" w:eastAsia="Times New Roman" w:hAnsiTheme="minorHAnsi" w:cs="Times New Roman"/>
+        </w:rPr>
+        <w:t>finally understand and eventually master those concepts</w:t>
+      </w:r>
+      <w:r>
+        <w:rPr>
+          <w:rFonts w:asciiTheme="minorHAnsi" w:eastAsia="Times New Roman" w:hAnsiTheme="minorHAnsi" w:cs="Times New Roman"/>
+        </w:rPr>
+        <w:t>.</w:t>
+      </w:r>
+    </w:p>
+    <w:p>
+      <w:pPr>
+        <w:ind w:firstLine="720"/>
+        <w:rPr>
+          <w:rFonts w:asciiTheme="minorHAnsi" w:eastAsia="Times New Roman" w:hAnsiTheme="minorHAnsi" w:cs="Times New Roman"/>
+          <w:szCs w:val="24"/>
+        </w:rPr>
+      </w:pPr>
+    </w:p>
+    <w:p>
+      <w:pPr>
         <w:rPr>
           <w:rFonts w:asciiTheme="minorHAnsi" w:hAnsiTheme="minorHAnsi" w:cs="Times New Roman"/>
           <w:b/>
@@ -3712,6 +3715,17 @@
           <w:szCs w:val="28"/>
           <w:u w:val="single"/>
         </w:rPr>
+      </w:pPr>
+      <w:bookmarkStart w:id="3" w:name="ProblemStatement"/>
+      <w:bookmarkEnd w:id="3"/>
+      <w:r>
+        <w:rPr>
+          <w:rFonts w:asciiTheme="minorHAnsi" w:hAnsiTheme="minorHAnsi" w:cs="Times New Roman"/>
+          <w:b/>
+          <w:sz w:val="28"/>
+          <w:szCs w:val="28"/>
+          <w:u w:val="single"/>
+        </w:rPr>
         <w:t>Problem Statement:</w:t>
       </w:r>
     </w:p>
@@ -4052,8 +4066,8 @@
       <w:pPr>
         <w:rPr>
           <w:rFonts w:asciiTheme="minorHAnsi" w:hAnsiTheme="minorHAnsi" w:cs="Times New Roman"/>
-          <w:sz w:val="32"/>
-          <w:szCs w:val="32"/>
+          <w:sz w:val="28"/>
+          <w:szCs w:val="28"/>
           <w:u w:val="single"/>
         </w:rPr>
       </w:pPr>
@@ -4063,8 +4077,8 @@
         <w:rPr>
           <w:rFonts w:asciiTheme="minorHAnsi" w:hAnsiTheme="minorHAnsi" w:cs="Times New Roman"/>
           <w:b/>
-          <w:sz w:val="32"/>
-          <w:szCs w:val="32"/>
+          <w:sz w:val="28"/>
+          <w:szCs w:val="28"/>
           <w:u w:val="single"/>
         </w:rPr>
         <w:t>Glossary</w:t>
@@ -4073,8 +4087,8 @@
         <w:rPr>
           <w:rFonts w:asciiTheme="minorHAnsi" w:hAnsiTheme="minorHAnsi" w:cs="Times New Roman"/>
           <w:b/>
-          <w:sz w:val="32"/>
-          <w:szCs w:val="32"/>
+          <w:sz w:val="28"/>
+          <w:szCs w:val="28"/>
           <w:u w:val="single"/>
         </w:rPr>
         <w:t>:</w:t>
@@ -4851,12 +4865,16 @@
         <w:rPr>
           <w:rFonts w:cs="Times New Roman"/>
           <w:b/>
+          <w:sz w:val="24"/>
+          <w:szCs w:val="24"/>
           <w:u w:val="single"/>
         </w:rPr>
       </w:pPr>
       <w:r>
         <w:rPr>
           <w:rFonts w:cs="Times New Roman"/>
+          <w:sz w:val="24"/>
+          <w:szCs w:val="24"/>
         </w:rPr>
         <w:t xml:space="preserve">Our application will not require a server.  It will not even require internet connection.  Instead it will be a form of standalone software.  The user simply needs to run the PIPSQUEAK application from </w:t>
       </w:r>
@@ -4864,6 +4882,8 @@
       <w:r>
         <w:rPr>
           <w:rFonts w:cs="Times New Roman"/>
+          <w:sz w:val="24"/>
+          <w:szCs w:val="24"/>
         </w:rPr>
         <w:t>their own</w:t>
       </w:r>
@@ -4871,6 +4891,8 @@
       <w:r>
         <w:rPr>
           <w:rFonts w:cs="Times New Roman"/>
+          <w:sz w:val="24"/>
+          <w:szCs w:val="24"/>
         </w:rPr>
         <w:t xml:space="preserve"> computer, and PIPSQUEAK will take care of the rest.</w:t>
       </w:r>
@@ -4887,12 +4909,15 @@
         <w:rPr>
           <w:rFonts w:cs="Times New Roman"/>
           <w:b/>
+          <w:sz w:val="24"/>
+          <w:szCs w:val="24"/>
           <w:u w:val="single"/>
         </w:rPr>
       </w:pPr>
       <w:r>
         <w:rPr>
           <w:rFonts w:cs="Times New Roman"/>
+          <w:sz w:val="24"/>
           <w:szCs w:val="24"/>
         </w:rPr>
         <w:t xml:space="preserve">We do, however, need to use a server for our development process.  In order to user </w:t>
@@ -4901,6 +4926,7 @@
       <w:r>
         <w:rPr>
           <w:rFonts w:cs="Times New Roman"/>
+          <w:sz w:val="24"/>
           <w:szCs w:val="24"/>
         </w:rPr>
         <w:t>Atlassian</w:t>
@@ -4909,19 +4935,16 @@
       <w:r>
         <w:rPr>
           <w:rFonts w:cs="Times New Roman"/>
-          <w:szCs w:val="24"/>
-        </w:rPr>
-        <w:t xml:space="preserve"> </w:t>
-      </w:r>
-      <w:r>
-        <w:rPr>
-          <w:rFonts w:cs="Times New Roman"/>
-        </w:rPr>
-        <w:t xml:space="preserve">Jira, we will need to install it on our </w:t>
-      </w:r>
-      <w:r>
-        <w:rPr>
-          <w:rFonts w:cs="Times New Roman"/>
+          <w:sz w:val="24"/>
+          <w:szCs w:val="24"/>
+        </w:rPr>
+        <w:t xml:space="preserve"> Jira, we will need to install it on our </w:t>
+      </w:r>
+      <w:r>
+        <w:rPr>
+          <w:rFonts w:cs="Times New Roman"/>
+          <w:sz w:val="24"/>
+          <w:szCs w:val="24"/>
         </w:rPr>
         <w:t>own server.</w:t>
       </w:r>
@@ -4938,12 +4961,16 @@
         <w:rPr>
           <w:rFonts w:cs="Times New Roman"/>
           <w:b/>
+          <w:sz w:val="24"/>
+          <w:szCs w:val="24"/>
           <w:u w:val="single"/>
         </w:rPr>
       </w:pPr>
       <w:r>
         <w:rPr>
           <w:rFonts w:cs="Times New Roman"/>
+          <w:sz w:val="24"/>
+          <w:szCs w:val="24"/>
         </w:rPr>
         <w:t xml:space="preserve">The </w:t>
       </w:r>
@@ -4951,6 +4978,8 @@
       <w:r>
         <w:rPr>
           <w:rFonts w:cs="Times New Roman"/>
+          <w:sz w:val="24"/>
+          <w:szCs w:val="24"/>
         </w:rPr>
         <w:t>Atlassian</w:t>
       </w:r>
@@ -4958,6 +4987,8 @@
       <w:r>
         <w:rPr>
           <w:rFonts w:cs="Times New Roman"/>
+          <w:sz w:val="24"/>
+          <w:szCs w:val="24"/>
         </w:rPr>
         <w:t xml:space="preserve"> server will require:</w:t>
       </w:r>
@@ -4974,12 +5005,16 @@
         <w:rPr>
           <w:rFonts w:cs="Times New Roman"/>
           <w:b/>
+          <w:sz w:val="24"/>
+          <w:szCs w:val="24"/>
           <w:u w:val="single"/>
         </w:rPr>
       </w:pPr>
       <w:r>
         <w:rPr>
           <w:rFonts w:cs="Times New Roman"/>
+          <w:sz w:val="24"/>
+          <w:szCs w:val="24"/>
         </w:rPr>
         <w:t>At least 1 gigabyte of hard drive space.</w:t>
       </w:r>
@@ -4996,12 +5031,16 @@
         <w:rPr>
           <w:rFonts w:cs="Times New Roman"/>
           <w:b/>
+          <w:sz w:val="24"/>
+          <w:szCs w:val="24"/>
           <w:u w:val="single"/>
         </w:rPr>
       </w:pPr>
       <w:r>
         <w:rPr>
           <w:rFonts w:cs="Times New Roman"/>
+          <w:sz w:val="24"/>
+          <w:szCs w:val="24"/>
         </w:rPr>
         <w:t>At least 2 gigabytes of RAM.</w:t>
       </w:r>
@@ -5018,12 +5057,16 @@
         <w:rPr>
           <w:rFonts w:cs="Times New Roman"/>
           <w:b/>
+          <w:sz w:val="24"/>
+          <w:szCs w:val="24"/>
           <w:u w:val="single"/>
         </w:rPr>
       </w:pPr>
       <w:r>
         <w:rPr>
           <w:rFonts w:cs="Times New Roman"/>
+          <w:sz w:val="24"/>
+          <w:szCs w:val="24"/>
         </w:rPr>
         <w:t>Java Developers Kit and Java Runtime Environment</w:t>
       </w:r>
@@ -5040,12 +5083,16 @@
         <w:rPr>
           <w:rFonts w:cs="Times New Roman"/>
           <w:b/>
+          <w:sz w:val="24"/>
+          <w:szCs w:val="24"/>
           <w:u w:val="single"/>
         </w:rPr>
       </w:pPr>
       <w:r>
         <w:rPr>
           <w:rFonts w:cs="Times New Roman"/>
+          <w:sz w:val="24"/>
+          <w:szCs w:val="24"/>
         </w:rPr>
         <w:t>Needs to be an application server.</w:t>
       </w:r>
@@ -5062,12 +5109,16 @@
         <w:rPr>
           <w:rFonts w:cs="Times New Roman"/>
           <w:b/>
+          <w:sz w:val="24"/>
+          <w:szCs w:val="24"/>
           <w:u w:val="single"/>
         </w:rPr>
       </w:pPr>
       <w:r>
         <w:rPr>
           <w:rFonts w:cs="Times New Roman"/>
+          <w:sz w:val="24"/>
+          <w:szCs w:val="24"/>
         </w:rPr>
         <w:t xml:space="preserve">A relational database to store issues, which are defined by </w:t>
       </w:r>
@@ -5075,6 +5126,8 @@
       <w:r>
         <w:rPr>
           <w:rFonts w:cs="Times New Roman"/>
+          <w:sz w:val="24"/>
+          <w:szCs w:val="24"/>
         </w:rPr>
         <w:t>Atlassian</w:t>
       </w:r>
@@ -5082,6 +5135,8 @@
       <w:r>
         <w:rPr>
           <w:rFonts w:cs="Times New Roman"/>
+          <w:sz w:val="24"/>
+          <w:szCs w:val="24"/>
         </w:rPr>
         <w:t xml:space="preserve"> as a software bug, project task, helpdesk ticket, leave request form, etc.  Basically issues are the very reason we need to use Jira.</w:t>
       </w:r>
@@ -5247,6 +5302,7 @@
           <w:sz w:val="24"/>
           <w:szCs w:val="24"/>
         </w:rPr>
+        <w:lastRenderedPageBreak/>
         <w:t>Only information that should be displayed to the user is displayed as it is intended to be</w:t>
       </w:r>
       <w:r>
@@ -5294,7 +5350,6 @@
           <w:sz w:val="24"/>
           <w:szCs w:val="24"/>
         </w:rPr>
-        <w:lastRenderedPageBreak/>
         <w:t>Accept user input for processing</w:t>
       </w:r>
     </w:p>
@@ -6544,8 +6599,8 @@
         <w:rPr>
           <w:rFonts w:asciiTheme="minorHAnsi" w:hAnsiTheme="minorHAnsi" w:cs="Times New Roman"/>
           <w:b/>
-          <w:sz w:val="32"/>
-          <w:szCs w:val="32"/>
+          <w:sz w:val="28"/>
+          <w:szCs w:val="28"/>
           <w:u w:val="single"/>
         </w:rPr>
       </w:pPr>
@@ -6557,8 +6612,8 @@
         <w:rPr>
           <w:rFonts w:asciiTheme="minorHAnsi" w:hAnsiTheme="minorHAnsi" w:cs="Times New Roman"/>
           <w:b/>
-          <w:sz w:val="32"/>
-          <w:szCs w:val="32"/>
+          <w:sz w:val="28"/>
+          <w:szCs w:val="28"/>
           <w:u w:val="single"/>
         </w:rPr>
         <w:t>Third Party Library Standards</w:t>
@@ -6567,8 +6622,8 @@
         <w:rPr>
           <w:rFonts w:asciiTheme="minorHAnsi" w:hAnsiTheme="minorHAnsi" w:cs="Times New Roman"/>
           <w:b/>
-          <w:sz w:val="32"/>
-          <w:szCs w:val="32"/>
+          <w:sz w:val="28"/>
+          <w:szCs w:val="28"/>
           <w:u w:val="single"/>
         </w:rPr>
         <w:t>:</w:t>
@@ -8751,7 +8806,7 @@
           <v:shape id="_x0000_i1025" type="#_x0000_t75" style="width:465.75pt;height:482.25pt" o:ole="">
             <v:imagedata r:id="rId20" o:title=""/>
           </v:shape>
-          <o:OLEObject Type="Embed" ProgID="Visio.Drawing.15" ShapeID="_x0000_i1025" DrawAspect="Content" ObjectID="_1492165899" r:id="rId21"/>
+          <o:OLEObject Type="Embed" ProgID="Visio.Drawing.15" ShapeID="_x0000_i1025" DrawAspect="Content" ObjectID="_1492167250" r:id="rId21"/>
         </w:object>
       </w:r>
     </w:p>
@@ -8784,7 +8839,7 @@
           <v:shape id="_x0000_i1026" type="#_x0000_t75" style="width:469.5pt;height:351.75pt" o:ole="">
             <v:imagedata r:id="rId22" o:title=""/>
           </v:shape>
-          <o:OLEObject Type="Embed" ProgID="Visio.Drawing.15" ShapeID="_x0000_i1026" DrawAspect="Content" ObjectID="_1492165900" r:id="rId23"/>
+          <o:OLEObject Type="Embed" ProgID="Visio.Drawing.15" ShapeID="_x0000_i1026" DrawAspect="Content" ObjectID="_1492167251" r:id="rId23"/>
         </w:object>
       </w:r>
     </w:p>
@@ -14038,13 +14093,7 @@
         <w:rPr>
           <w:rFonts w:asciiTheme="minorHAnsi" w:hAnsiTheme="minorHAnsi" w:cs="Times New Roman"/>
         </w:rPr>
-        <w:t>AngularJ</w:t>
-      </w:r>
-      <w:r>
-        <w:rPr>
-          <w:rFonts w:asciiTheme="minorHAnsi" w:hAnsiTheme="minorHAnsi" w:cs="Times New Roman"/>
-        </w:rPr>
-        <w:t>s</w:t>
+        <w:t>AngularJs</w:t>
       </w:r>
       <w:proofErr w:type="spellEnd"/>
       <w:r>
@@ -23235,6 +23284,7 @@
         <w:docPartUnique/>
       </w:docPartObj>
     </w:sdtPr>
+    <w:sdtEndPr/>
     <w:sdtContent>
       <w:p>
         <w:pPr>
@@ -23257,7 +23307,7 @@
           <w:rPr>
             <w:noProof/>
           </w:rPr>
-          <w:t>3</w:t>
+          <w:t>4</w:t>
         </w:r>
         <w:r>
           <w:rPr>

</xml_diff>

<commit_message>
replaced uml activity diagrams
</commit_message>
<xml_diff>
--- a/documentation/PIPSQUEAK_Project_Report.docx
+++ b/documentation/PIPSQUEAK_Project_Report.docx
@@ -85,6 +85,7 @@
         <w:pStyle w:val="Body"/>
         <w:tabs>
           <w:tab w:val="left" w:pos="7920"/>
+          <w:tab w:val="left" w:pos="9360"/>
         </w:tabs>
         <w:rPr>
           <w:rFonts w:ascii="Calibri" w:eastAsia="Calibri" w:hAnsi="Calibri" w:cs="Calibri"/>
@@ -116,6 +117,7 @@
         <w:pStyle w:val="Body"/>
         <w:tabs>
           <w:tab w:val="left" w:pos="7920"/>
+          <w:tab w:val="left" w:pos="9360"/>
         </w:tabs>
         <w:rPr>
           <w:rFonts w:ascii="Calibri" w:eastAsia="Calibri" w:hAnsi="Calibri" w:cs="Calibri"/>
@@ -153,6 +155,7 @@
         <w:pStyle w:val="Body"/>
         <w:tabs>
           <w:tab w:val="left" w:pos="7920"/>
+          <w:tab w:val="left" w:pos="9360"/>
         </w:tabs>
         <w:rPr>
           <w:rFonts w:ascii="Calibri" w:eastAsia="Calibri" w:hAnsi="Calibri" w:cs="Calibri"/>
@@ -191,6 +194,7 @@
         <w:pStyle w:val="Body"/>
         <w:tabs>
           <w:tab w:val="left" w:pos="7920"/>
+          <w:tab w:val="left" w:pos="9360"/>
         </w:tabs>
         <w:rPr>
           <w:rFonts w:ascii="Calibri" w:eastAsia="Calibri" w:hAnsi="Calibri" w:cs="Calibri"/>
@@ -228,6 +232,7 @@
         <w:pStyle w:val="Body"/>
         <w:tabs>
           <w:tab w:val="left" w:pos="7920"/>
+          <w:tab w:val="left" w:pos="9360"/>
         </w:tabs>
         <w:rPr>
           <w:rFonts w:ascii="Calibri" w:eastAsia="Calibri" w:hAnsi="Calibri" w:cs="Calibri"/>
@@ -258,6 +263,7 @@
         <w:pStyle w:val="Body"/>
         <w:tabs>
           <w:tab w:val="left" w:pos="7920"/>
+          <w:tab w:val="left" w:pos="9360"/>
         </w:tabs>
         <w:rPr>
           <w:rFonts w:ascii="Calibri" w:eastAsia="Calibri" w:hAnsi="Calibri" w:cs="Calibri"/>
@@ -295,6 +301,7 @@
         <w:pStyle w:val="Body"/>
         <w:tabs>
           <w:tab w:val="left" w:pos="7920"/>
+          <w:tab w:val="left" w:pos="9360"/>
         </w:tabs>
         <w:rPr>
           <w:rFonts w:ascii="Calibri" w:eastAsia="Calibri" w:hAnsi="Calibri" w:cs="Calibri"/>
@@ -332,6 +339,7 @@
         <w:pStyle w:val="Body"/>
         <w:tabs>
           <w:tab w:val="left" w:pos="7920"/>
+          <w:tab w:val="left" w:pos="9360"/>
         </w:tabs>
         <w:rPr>
           <w:rFonts w:ascii="Calibri" w:eastAsia="Calibri" w:hAnsi="Calibri" w:cs="Calibri"/>
@@ -362,6 +370,7 @@
         <w:pStyle w:val="Body"/>
         <w:tabs>
           <w:tab w:val="left" w:pos="7920"/>
+          <w:tab w:val="left" w:pos="9360"/>
         </w:tabs>
         <w:rPr>
           <w:rFonts w:ascii="Calibri" w:eastAsia="Calibri" w:hAnsi="Calibri" w:cs="Calibri"/>
@@ -399,6 +408,7 @@
         <w:pStyle w:val="Body"/>
         <w:tabs>
           <w:tab w:val="left" w:pos="7920"/>
+          <w:tab w:val="left" w:pos="9360"/>
         </w:tabs>
         <w:rPr>
           <w:rFonts w:ascii="Calibri" w:eastAsia="Calibri" w:hAnsi="Calibri" w:cs="Calibri"/>
@@ -436,6 +446,7 @@
         <w:pStyle w:val="Body"/>
         <w:tabs>
           <w:tab w:val="left" w:pos="7920"/>
+          <w:tab w:val="left" w:pos="9360"/>
         </w:tabs>
         <w:rPr>
           <w:rFonts w:ascii="Calibri" w:eastAsia="Calibri" w:hAnsi="Calibri" w:cs="Calibri"/>
@@ -473,6 +484,7 @@
         <w:pStyle w:val="Body"/>
         <w:tabs>
           <w:tab w:val="left" w:pos="7920"/>
+          <w:tab w:val="left" w:pos="9360"/>
         </w:tabs>
         <w:rPr>
           <w:rFonts w:ascii="Calibri" w:eastAsia="Calibri" w:hAnsi="Calibri" w:cs="Calibri"/>
@@ -511,6 +523,7 @@
         <w:pStyle w:val="Body"/>
         <w:tabs>
           <w:tab w:val="left" w:pos="7920"/>
+          <w:tab w:val="left" w:pos="9360"/>
         </w:tabs>
         <w:rPr>
           <w:rFonts w:ascii="Calibri" w:eastAsia="Calibri" w:hAnsi="Calibri" w:cs="Calibri"/>
@@ -548,6 +561,7 @@
         <w:pStyle w:val="Body"/>
         <w:tabs>
           <w:tab w:val="left" w:pos="7920"/>
+          <w:tab w:val="left" w:pos="9360"/>
         </w:tabs>
         <w:rPr>
           <w:rFonts w:ascii="Calibri" w:eastAsia="Calibri" w:hAnsi="Calibri" w:cs="Calibri"/>
@@ -578,6 +592,7 @@
         <w:pStyle w:val="Body"/>
         <w:tabs>
           <w:tab w:val="left" w:pos="7920"/>
+          <w:tab w:val="left" w:pos="9360"/>
         </w:tabs>
         <w:rPr>
           <w:rFonts w:ascii="Calibri" w:eastAsia="Calibri" w:hAnsi="Calibri" w:cs="Calibri"/>
@@ -615,6 +630,7 @@
         <w:pStyle w:val="Body"/>
         <w:tabs>
           <w:tab w:val="left" w:pos="7920"/>
+          <w:tab w:val="left" w:pos="9360"/>
         </w:tabs>
         <w:rPr>
           <w:rFonts w:ascii="Calibri" w:eastAsia="Calibri" w:hAnsi="Calibri" w:cs="Calibri"/>
@@ -645,6 +661,7 @@
         <w:pStyle w:val="Body"/>
         <w:tabs>
           <w:tab w:val="left" w:pos="7920"/>
+          <w:tab w:val="left" w:pos="9360"/>
         </w:tabs>
         <w:rPr>
           <w:rFonts w:ascii="Calibri" w:eastAsia="Calibri" w:hAnsi="Calibri" w:cs="Calibri"/>
@@ -683,6 +700,7 @@
         <w:pStyle w:val="Body"/>
         <w:tabs>
           <w:tab w:val="left" w:pos="7920"/>
+          <w:tab w:val="left" w:pos="9360"/>
         </w:tabs>
         <w:rPr>
           <w:rFonts w:ascii="Calibri" w:eastAsia="Calibri" w:hAnsi="Calibri" w:cs="Calibri"/>
@@ -710,6 +728,7 @@
         <w:pStyle w:val="Body"/>
         <w:tabs>
           <w:tab w:val="left" w:pos="7920"/>
+          <w:tab w:val="left" w:pos="9360"/>
         </w:tabs>
         <w:rPr>
           <w:rFonts w:ascii="Calibri" w:eastAsia="Calibri" w:hAnsi="Calibri" w:cs="Calibri"/>
@@ -757,6 +776,7 @@
         <w:pStyle w:val="Body"/>
         <w:tabs>
           <w:tab w:val="left" w:pos="7920"/>
+          <w:tab w:val="left" w:pos="9360"/>
         </w:tabs>
         <w:rPr>
           <w:rFonts w:ascii="Calibri" w:eastAsia="Calibri" w:hAnsi="Calibri" w:cs="Calibri"/>
@@ -795,6 +815,7 @@
         <w:pStyle w:val="Body"/>
         <w:tabs>
           <w:tab w:val="left" w:pos="7920"/>
+          <w:tab w:val="left" w:pos="9360"/>
         </w:tabs>
         <w:rPr>
           <w:rFonts w:ascii="Calibri" w:eastAsia="Calibri" w:hAnsi="Calibri" w:cs="Calibri"/>
@@ -833,6 +854,7 @@
         <w:pStyle w:val="Body"/>
         <w:tabs>
           <w:tab w:val="left" w:pos="7920"/>
+          <w:tab w:val="left" w:pos="9360"/>
         </w:tabs>
         <w:rPr>
           <w:rFonts w:ascii="Calibri" w:eastAsia="Calibri" w:hAnsi="Calibri" w:cs="Calibri"/>
@@ -870,6 +892,7 @@
         <w:pStyle w:val="Body"/>
         <w:tabs>
           <w:tab w:val="left" w:pos="7920"/>
+          <w:tab w:val="left" w:pos="9360"/>
         </w:tabs>
         <w:rPr>
           <w:rFonts w:ascii="Calibri" w:eastAsia="Calibri" w:hAnsi="Calibri" w:cs="Calibri"/>
@@ -907,6 +930,7 @@
         <w:pStyle w:val="Body"/>
         <w:tabs>
           <w:tab w:val="left" w:pos="7920"/>
+          <w:tab w:val="left" w:pos="9360"/>
         </w:tabs>
         <w:rPr>
           <w:rFonts w:ascii="Calibri" w:eastAsia="Calibri" w:hAnsi="Calibri" w:cs="Calibri"/>
@@ -937,6 +961,7 @@
         <w:pStyle w:val="Body"/>
         <w:tabs>
           <w:tab w:val="left" w:pos="7920"/>
+          <w:tab w:val="left" w:pos="9360"/>
         </w:tabs>
         <w:rPr>
           <w:rFonts w:ascii="Calibri" w:eastAsia="Calibri" w:hAnsi="Calibri" w:cs="Calibri"/>
@@ -974,6 +999,7 @@
         <w:pStyle w:val="Body"/>
         <w:tabs>
           <w:tab w:val="left" w:pos="7920"/>
+          <w:tab w:val="left" w:pos="9360"/>
         </w:tabs>
         <w:rPr>
           <w:rFonts w:ascii="Calibri" w:eastAsia="Calibri" w:hAnsi="Calibri" w:cs="Calibri"/>
@@ -1011,6 +1037,7 @@
         <w:pStyle w:val="Body"/>
         <w:tabs>
           <w:tab w:val="left" w:pos="7920"/>
+          <w:tab w:val="left" w:pos="9360"/>
         </w:tabs>
         <w:rPr>
           <w:rFonts w:ascii="Calibri" w:eastAsia="Calibri" w:hAnsi="Calibri" w:cs="Calibri"/>
@@ -1041,6 +1068,7 @@
         <w:pStyle w:val="Body"/>
         <w:tabs>
           <w:tab w:val="left" w:pos="7920"/>
+          <w:tab w:val="left" w:pos="9360"/>
         </w:tabs>
         <w:rPr>
           <w:rFonts w:ascii="Calibri" w:eastAsia="Calibri" w:hAnsi="Calibri" w:cs="Calibri"/>
@@ -1078,6 +1106,7 @@
         <w:pStyle w:val="Body"/>
         <w:tabs>
           <w:tab w:val="left" w:pos="7920"/>
+          <w:tab w:val="left" w:pos="9360"/>
         </w:tabs>
         <w:rPr>
           <w:rFonts w:ascii="Calibri" w:eastAsia="Calibri" w:hAnsi="Calibri" w:cs="Calibri"/>
@@ -1115,6 +1144,7 @@
         <w:pStyle w:val="Body"/>
         <w:tabs>
           <w:tab w:val="left" w:pos="7920"/>
+          <w:tab w:val="left" w:pos="9360"/>
         </w:tabs>
         <w:rPr>
           <w:rFonts w:ascii="Calibri" w:eastAsia="Calibri" w:hAnsi="Calibri" w:cs="Calibri"/>
@@ -1145,6 +1175,7 @@
         <w:pStyle w:val="Body"/>
         <w:tabs>
           <w:tab w:val="left" w:pos="7920"/>
+          <w:tab w:val="left" w:pos="9360"/>
         </w:tabs>
         <w:rPr>
           <w:rFonts w:ascii="Calibri" w:eastAsia="Calibri" w:hAnsi="Calibri" w:cs="Calibri"/>
@@ -1182,6 +1213,7 @@
         <w:pStyle w:val="Body"/>
         <w:tabs>
           <w:tab w:val="left" w:pos="7920"/>
+          <w:tab w:val="left" w:pos="9360"/>
         </w:tabs>
         <w:rPr>
           <w:rFonts w:ascii="Calibri" w:eastAsia="Calibri" w:hAnsi="Calibri" w:cs="Calibri"/>
@@ -1219,6 +1251,7 @@
         <w:pStyle w:val="Body"/>
         <w:tabs>
           <w:tab w:val="left" w:pos="7920"/>
+          <w:tab w:val="left" w:pos="9360"/>
         </w:tabs>
         <w:rPr>
           <w:rFonts w:ascii="Calibri" w:eastAsia="Calibri" w:hAnsi="Calibri" w:cs="Calibri"/>
@@ -1256,6 +1289,7 @@
         <w:pStyle w:val="Body"/>
         <w:tabs>
           <w:tab w:val="left" w:pos="7920"/>
+          <w:tab w:val="left" w:pos="9360"/>
         </w:tabs>
         <w:rPr>
           <w:rFonts w:ascii="Calibri" w:eastAsia="Calibri" w:hAnsi="Calibri" w:cs="Calibri"/>
@@ -1293,6 +1327,7 @@
         <w:pStyle w:val="Body"/>
         <w:tabs>
           <w:tab w:val="left" w:pos="7920"/>
+          <w:tab w:val="left" w:pos="9360"/>
         </w:tabs>
         <w:rPr>
           <w:rFonts w:ascii="Calibri" w:eastAsia="Calibri" w:hAnsi="Calibri" w:cs="Calibri"/>
@@ -1323,6 +1358,7 @@
         <w:pStyle w:val="Body"/>
         <w:tabs>
           <w:tab w:val="left" w:pos="7920"/>
+          <w:tab w:val="left" w:pos="9360"/>
         </w:tabs>
         <w:rPr>
           <w:rFonts w:ascii="Calibri" w:eastAsia="Calibri" w:hAnsi="Calibri" w:cs="Calibri"/>
@@ -1353,6 +1389,7 @@
         <w:pStyle w:val="Body"/>
         <w:tabs>
           <w:tab w:val="left" w:pos="7920"/>
+          <w:tab w:val="left" w:pos="9360"/>
         </w:tabs>
         <w:rPr>
           <w:rFonts w:ascii="Calibri" w:eastAsia="Calibri" w:hAnsi="Calibri" w:cs="Calibri"/>
@@ -1383,6 +1420,7 @@
         <w:pStyle w:val="Body"/>
         <w:tabs>
           <w:tab w:val="left" w:pos="7920"/>
+          <w:tab w:val="left" w:pos="9360"/>
         </w:tabs>
         <w:rPr>
           <w:rFonts w:ascii="Calibri" w:eastAsia="Calibri" w:hAnsi="Calibri" w:cs="Calibri"/>
@@ -1413,6 +1451,7 @@
         <w:pStyle w:val="Body"/>
         <w:tabs>
           <w:tab w:val="left" w:pos="7920"/>
+          <w:tab w:val="left" w:pos="9360"/>
         </w:tabs>
         <w:rPr>
           <w:rFonts w:ascii="Calibri" w:eastAsia="Calibri" w:hAnsi="Calibri" w:cs="Calibri"/>
@@ -1443,6 +1482,7 @@
         <w:pStyle w:val="Body"/>
         <w:tabs>
           <w:tab w:val="left" w:pos="7920"/>
+          <w:tab w:val="left" w:pos="9360"/>
         </w:tabs>
         <w:rPr>
           <w:rFonts w:ascii="Calibri" w:eastAsia="Calibri" w:hAnsi="Calibri" w:cs="Calibri"/>
@@ -1480,6 +1520,7 @@
         <w:pStyle w:val="Body"/>
         <w:tabs>
           <w:tab w:val="left" w:pos="7920"/>
+          <w:tab w:val="left" w:pos="9360"/>
         </w:tabs>
         <w:rPr>
           <w:rFonts w:ascii="Calibri" w:eastAsia="Calibri" w:hAnsi="Calibri" w:cs="Calibri"/>
@@ -1517,6 +1558,7 @@
         <w:pStyle w:val="Body"/>
         <w:tabs>
           <w:tab w:val="left" w:pos="7920"/>
+          <w:tab w:val="left" w:pos="9360"/>
         </w:tabs>
         <w:rPr>
           <w:rFonts w:ascii="Calibri" w:eastAsia="Calibri" w:hAnsi="Calibri" w:cs="Calibri"/>
@@ -1555,6 +1597,7 @@
         <w:pStyle w:val="Body"/>
         <w:tabs>
           <w:tab w:val="left" w:pos="7920"/>
+          <w:tab w:val="left" w:pos="9360"/>
         </w:tabs>
         <w:rPr>
           <w:rFonts w:ascii="Calibri" w:eastAsia="Calibri" w:hAnsi="Calibri" w:cs="Calibri"/>
@@ -1592,6 +1635,7 @@
         <w:pStyle w:val="Body"/>
         <w:tabs>
           <w:tab w:val="left" w:pos="7920"/>
+          <w:tab w:val="left" w:pos="9360"/>
         </w:tabs>
         <w:rPr>
           <w:rFonts w:ascii="Calibri" w:eastAsia="Calibri" w:hAnsi="Calibri" w:cs="Calibri"/>
@@ -1629,6 +1673,7 @@
         <w:pStyle w:val="Body"/>
         <w:tabs>
           <w:tab w:val="left" w:pos="7920"/>
+          <w:tab w:val="left" w:pos="9360"/>
         </w:tabs>
         <w:rPr>
           <w:rFonts w:ascii="Calibri" w:eastAsia="Calibri" w:hAnsi="Calibri" w:cs="Calibri"/>
@@ -1667,6 +1712,7 @@
         <w:pStyle w:val="Body"/>
         <w:tabs>
           <w:tab w:val="left" w:pos="7920"/>
+          <w:tab w:val="left" w:pos="9360"/>
         </w:tabs>
         <w:rPr>
           <w:rFonts w:ascii="Calibri" w:eastAsia="Calibri" w:hAnsi="Calibri" w:cs="Calibri"/>
@@ -1704,6 +1750,7 @@
         <w:pStyle w:val="Body"/>
         <w:tabs>
           <w:tab w:val="left" w:pos="7920"/>
+          <w:tab w:val="left" w:pos="9360"/>
         </w:tabs>
         <w:rPr>
           <w:rFonts w:ascii="Calibri" w:eastAsia="Calibri" w:hAnsi="Calibri" w:cs="Calibri"/>
@@ -1741,6 +1788,7 @@
         <w:pStyle w:val="Body"/>
         <w:tabs>
           <w:tab w:val="left" w:pos="7920"/>
+          <w:tab w:val="left" w:pos="9360"/>
         </w:tabs>
         <w:rPr>
           <w:rFonts w:ascii="Calibri" w:eastAsia="Calibri" w:hAnsi="Calibri" w:cs="Calibri"/>
@@ -1778,6 +1826,7 @@
         <w:pStyle w:val="Body"/>
         <w:tabs>
           <w:tab w:val="left" w:pos="7920"/>
+          <w:tab w:val="left" w:pos="9360"/>
         </w:tabs>
         <w:rPr>
           <w:rFonts w:ascii="Calibri" w:eastAsia="Calibri" w:hAnsi="Calibri" w:cs="Calibri"/>
@@ -1815,6 +1864,7 @@
         <w:pStyle w:val="Body"/>
         <w:tabs>
           <w:tab w:val="left" w:pos="7920"/>
+          <w:tab w:val="left" w:pos="9360"/>
         </w:tabs>
         <w:rPr>
           <w:rFonts w:ascii="Calibri" w:eastAsia="Calibri" w:hAnsi="Calibri" w:cs="Calibri"/>
@@ -1852,6 +1902,7 @@
         <w:pStyle w:val="Body"/>
         <w:tabs>
           <w:tab w:val="left" w:pos="7920"/>
+          <w:tab w:val="left" w:pos="9360"/>
         </w:tabs>
         <w:rPr>
           <w:rFonts w:ascii="Calibri" w:eastAsia="Calibri" w:hAnsi="Calibri" w:cs="Calibri"/>
@@ -1889,6 +1940,7 @@
         <w:pStyle w:val="Body"/>
         <w:tabs>
           <w:tab w:val="left" w:pos="7920"/>
+          <w:tab w:val="left" w:pos="9360"/>
         </w:tabs>
         <w:rPr>
           <w:rFonts w:ascii="Calibri" w:eastAsia="Calibri" w:hAnsi="Calibri" w:cs="Calibri"/>
@@ -5868,6 +5920,7 @@
     <w:p>
       <w:pPr>
         <w:pStyle w:val="Body"/>
+        <w:jc w:val="center"/>
         <w:rPr>
           <w:rFonts w:ascii="Cambria" w:eastAsia="Cambria" w:hAnsi="Cambria" w:cs="Cambria"/>
           <w:b/>
@@ -5878,11 +5931,7 @@
           <w:u w:color="365F91"/>
         </w:rPr>
       </w:pPr>
-    </w:p>
-    <w:p>
-      <w:pPr>
-        <w:pStyle w:val="Body"/>
-        <w:jc w:val="center"/>
+      <w:r>
         <w:rPr>
           <w:rFonts w:ascii="Cambria" w:eastAsia="Cambria" w:hAnsi="Cambria" w:cs="Cambria"/>
           <w:b/>
@@ -5892,17 +5941,7 @@
           <w:szCs w:val="48"/>
           <w:u w:color="365F91"/>
         </w:rPr>
-      </w:pPr>
-      <w:r>
-        <w:rPr>
-          <w:rFonts w:ascii="Cambria" w:eastAsia="Cambria" w:hAnsi="Cambria" w:cs="Cambria"/>
-          <w:b/>
-          <w:bCs/>
-          <w:color w:val="365F91"/>
-          <w:sz w:val="48"/>
-          <w:szCs w:val="48"/>
-          <w:u w:color="365F91"/>
-        </w:rPr>
+        <w:lastRenderedPageBreak/>
         <w:t>Design</w:t>
       </w:r>
     </w:p>
@@ -6221,8 +6260,6 @@
           <w:u w:val="single"/>
         </w:rPr>
       </w:pPr>
-      <w:bookmarkStart w:id="0" w:name="_GoBack"/>
-      <w:bookmarkEnd w:id="0"/>
     </w:p>
     <w:p>
       <w:pPr>
@@ -6661,50 +6698,31 @@
         </w:rPr>
       </w:pPr>
       <w:r>
-        <w:rPr>
-          <w:rFonts w:ascii="Calibri" w:eastAsia="Calibri" w:hAnsi="Calibri" w:cs="Calibri"/>
-          <w:noProof/>
-        </w:rPr>
-        <w:drawing>
-          <wp:inline distT="0" distB="0" distL="0" distR="0">
-            <wp:extent cx="5915025" cy="6124575"/>
-            <wp:effectExtent l="0" t="0" r="0" b="0"/>
-            <wp:docPr id="1073741828" name="officeArt object"/>
-            <wp:cNvGraphicFramePr/>
-            <a:graphic xmlns:a="http://schemas.openxmlformats.org/drawingml/2006/main">
-              <a:graphicData uri="http://schemas.openxmlformats.org/drawingml/2006/picture">
-                <pic:pic xmlns:pic="http://schemas.openxmlformats.org/drawingml/2006/picture">
-                  <pic:nvPicPr>
-                    <pic:cNvPr id="1073741828" name="image4.pdf"/>
-                    <pic:cNvPicPr/>
-                  </pic:nvPicPr>
-                  <pic:blipFill>
-                    <a:blip r:embed="rId19">
-                      <a:extLst/>
-                    </a:blip>
-                    <a:stretch>
-                      <a:fillRect/>
-                    </a:stretch>
-                  </pic:blipFill>
-                  <pic:spPr>
-                    <a:xfrm>
-                      <a:off x="0" y="0"/>
-                      <a:ext cx="5915025" cy="6124575"/>
-                    </a:xfrm>
-                    <a:prstGeom prst="rect">
-                      <a:avLst/>
-                    </a:prstGeom>
-                    <a:ln w="12700" cap="flat">
-                      <a:noFill/>
-                      <a:miter lim="400000"/>
-                    </a:ln>
-                    <a:effectLst/>
-                  </pic:spPr>
-                </pic:pic>
-              </a:graphicData>
-            </a:graphic>
-          </wp:inline>
-        </w:drawing>
+        <w:object w:dxaOrig="10831" w:dyaOrig="11866">
+          <v:shapetype id="_x0000_t75" coordsize="21600,21600" o:spt="75" o:preferrelative="t" path="m@4@5l@4@11@9@11@9@5xe" filled="f" stroked="f">
+            <v:stroke joinstyle="miter"/>
+            <v:formulas>
+              <v:f eqn="if lineDrawn pixelLineWidth 0"/>
+              <v:f eqn="sum @0 1 0"/>
+              <v:f eqn="sum 0 0 @1"/>
+              <v:f eqn="prod @2 1 2"/>
+              <v:f eqn="prod @3 21600 pixelWidth"/>
+              <v:f eqn="prod @3 21600 pixelHeight"/>
+              <v:f eqn="sum @0 0 1"/>
+              <v:f eqn="prod @6 1 2"/>
+              <v:f eqn="prod @7 21600 pixelWidth"/>
+              <v:f eqn="sum @8 21600 0"/>
+              <v:f eqn="prod @7 21600 pixelHeight"/>
+              <v:f eqn="sum @10 21600 0"/>
+            </v:formulas>
+            <v:path o:extrusionok="f" gradientshapeok="t" o:connecttype="rect"/>
+            <o:lock v:ext="edit" aspectratio="t"/>
+          </v:shapetype>
+          <v:shape id="_x0000_i1025" type="#_x0000_t75" style="width:468pt;height:512.25pt" o:ole="">
+            <v:imagedata r:id="rId19" o:title=""/>
+          </v:shape>
+          <o:OLEObject Type="Embed" ProgID="Visio.Drawing.15" ShapeID="_x0000_i1025" DrawAspect="Content" ObjectID="_1492197460" r:id="rId20"/>
+        </w:object>
       </w:r>
     </w:p>
     <w:p>
@@ -6729,53 +6747,6 @@
           <w:rFonts w:ascii="Calibri" w:eastAsia="Calibri" w:hAnsi="Calibri" w:cs="Calibri"/>
         </w:rPr>
       </w:pPr>
-      <w:r>
-        <w:rPr>
-          <w:rFonts w:ascii="Calibri" w:eastAsia="Calibri" w:hAnsi="Calibri" w:cs="Calibri"/>
-          <w:noProof/>
-        </w:rPr>
-        <w:lastRenderedPageBreak/>
-        <w:drawing>
-          <wp:inline distT="0" distB="0" distL="0" distR="0">
-            <wp:extent cx="5962650" cy="4467225"/>
-            <wp:effectExtent l="0" t="0" r="0" b="0"/>
-            <wp:docPr id="1073741829" name="officeArt object"/>
-            <wp:cNvGraphicFramePr/>
-            <a:graphic xmlns:a="http://schemas.openxmlformats.org/drawingml/2006/main">
-              <a:graphicData uri="http://schemas.openxmlformats.org/drawingml/2006/picture">
-                <pic:pic xmlns:pic="http://schemas.openxmlformats.org/drawingml/2006/picture">
-                  <pic:nvPicPr>
-                    <pic:cNvPr id="1073741829" name="image5.pdf"/>
-                    <pic:cNvPicPr/>
-                  </pic:nvPicPr>
-                  <pic:blipFill>
-                    <a:blip r:embed="rId20">
-                      <a:extLst/>
-                    </a:blip>
-                    <a:stretch>
-                      <a:fillRect/>
-                    </a:stretch>
-                  </pic:blipFill>
-                  <pic:spPr>
-                    <a:xfrm>
-                      <a:off x="0" y="0"/>
-                      <a:ext cx="5962650" cy="4467225"/>
-                    </a:xfrm>
-                    <a:prstGeom prst="rect">
-                      <a:avLst/>
-                    </a:prstGeom>
-                    <a:ln w="12700" cap="flat">
-                      <a:noFill/>
-                      <a:miter lim="400000"/>
-                    </a:ln>
-                    <a:effectLst/>
-                  </pic:spPr>
-                </pic:pic>
-              </a:graphicData>
-            </a:graphic>
-          </wp:inline>
-        </w:drawing>
-      </w:r>
     </w:p>
     <w:p>
       <w:pPr>
@@ -6796,12 +6767,21 @@
         <w:tabs>
           <w:tab w:val="left" w:pos="7920"/>
         </w:tabs>
+        <w:jc w:val="center"/>
         <w:rPr>
           <w:rFonts w:ascii="Calibri" w:eastAsia="Calibri" w:hAnsi="Calibri" w:cs="Calibri"/>
           <w:b/>
           <w:bCs/>
         </w:rPr>
       </w:pPr>
+      <w:r>
+        <w:object w:dxaOrig="5430" w:dyaOrig="5115">
+          <v:shape id="_x0000_i1026" type="#_x0000_t75" style="width:401.25pt;height:377.25pt" o:ole="">
+            <v:imagedata r:id="rId21" o:title=""/>
+          </v:shape>
+          <o:OLEObject Type="Embed" ProgID="Visio.Drawing.15" ShapeID="_x0000_i1026" DrawAspect="Content" ObjectID="_1492197461" r:id="rId22"/>
+        </w:object>
+      </w:r>
     </w:p>
     <w:p>
       <w:pPr>
@@ -6969,7 +6949,7 @@
                     <pic:cNvPicPr/>
                   </pic:nvPicPr>
                   <pic:blipFill>
-                    <a:blip r:embed="rId21">
+                    <a:blip r:embed="rId23">
                       <a:extLst/>
                     </a:blip>
                     <a:stretch>
@@ -7503,7 +7483,7 @@
                     <pic:cNvPicPr/>
                   </pic:nvPicPr>
                   <pic:blipFill>
-                    <a:blip r:embed="rId22">
+                    <a:blip r:embed="rId24">
                       <a:extLst/>
                     </a:blip>
                     <a:stretch>
@@ -12241,11 +12221,19 @@
         </w:tabs>
         <w:rPr>
           <w:rFonts w:ascii="Calibri" w:eastAsia="Calibri" w:hAnsi="Calibri" w:cs="Calibri"/>
-        </w:rPr>
-      </w:pPr>
-      <w:r>
-        <w:rPr>
-          <w:rFonts w:ascii="Calibri" w:eastAsia="Calibri" w:hAnsi="Calibri" w:cs="Calibri"/>
+          <w:i/>
+        </w:rPr>
+      </w:pPr>
+      <w:r>
+        <w:rPr>
+          <w:rFonts w:ascii="Calibri" w:eastAsia="Calibri" w:hAnsi="Calibri" w:cs="Calibri"/>
+        </w:rPr>
+        <w:tab/>
+      </w:r>
+      <w:r>
+        <w:rPr>
+          <w:rFonts w:ascii="Calibri" w:eastAsia="Calibri" w:hAnsi="Calibri" w:cs="Calibri"/>
+          <w:i/>
         </w:rPr>
         <w:t xml:space="preserve">*It should be noted here that we decided against using </w:t>
       </w:r>
@@ -12253,6 +12241,7 @@
       <w:r>
         <w:rPr>
           <w:rFonts w:ascii="Calibri" w:eastAsia="Calibri" w:hAnsi="Calibri" w:cs="Calibri"/>
+          <w:i/>
         </w:rPr>
         <w:t>AngularJs</w:t>
       </w:r>
@@ -12260,6 +12249,7 @@
       <w:r>
         <w:rPr>
           <w:rFonts w:ascii="Calibri" w:eastAsia="Calibri" w:hAnsi="Calibri" w:cs="Calibri"/>
+          <w:i/>
         </w:rPr>
         <w:t xml:space="preserve"> during development, but we did carry out this required learning task before making that decision.</w:t>
       </w:r>
@@ -12315,7 +12305,7 @@
           <w:rFonts w:ascii="Calibri" w:eastAsia="Calibri" w:hAnsi="Calibri" w:cs="Calibri"/>
         </w:rPr>
       </w:pPr>
-      <w:hyperlink r:id="rId23" w:history="1">
+      <w:hyperlink r:id="rId25" w:history="1">
         <w:r>
           <w:rPr>
             <w:rStyle w:val="Hyperlink0"/>
@@ -12329,25 +12319,8 @@
         </w:rPr>
         <w:t>.  The site offers 5 courses that cover the majority of the AngularJS functionality, so we should all come back from Winter Break ready to code using AngularJS to its full potential.</w:t>
       </w:r>
-    </w:p>
-    <w:p>
-      <w:pPr>
-        <w:pStyle w:val="Body"/>
-        <w:tabs>
-          <w:tab w:val="left" w:pos="720"/>
-          <w:tab w:val="left" w:pos="7920"/>
-        </w:tabs>
-        <w:rPr>
-          <w:rFonts w:ascii="Calibri" w:eastAsia="Calibri" w:hAnsi="Calibri" w:cs="Calibri"/>
-        </w:rPr>
-      </w:pPr>
-      <w:r>
-        <w:rPr>
-          <w:rFonts w:ascii="Calibri" w:eastAsia="Calibri" w:hAnsi="Calibri" w:cs="Calibri"/>
-        </w:rPr>
-        <w:tab/>
-        <w:t>Any additional learning needs will be added here as they are identified.</w:t>
-      </w:r>
+      <w:bookmarkStart w:id="0" w:name="_GoBack"/>
+      <w:bookmarkEnd w:id="0"/>
     </w:p>
     <w:p>
       <w:pPr>
@@ -12437,7 +12410,7 @@
                     <pic:cNvPicPr/>
                   </pic:nvPicPr>
                   <pic:blipFill>
-                    <a:blip r:embed="rId24">
+                    <a:blip r:embed="rId26">
                       <a:extLst/>
                     </a:blip>
                     <a:stretch>
@@ -12519,7 +12492,7 @@
                     <pic:cNvPicPr/>
                   </pic:nvPicPr>
                   <pic:blipFill>
-                    <a:blip r:embed="rId25">
+                    <a:blip r:embed="rId27">
                       <a:extLst/>
                     </a:blip>
                     <a:stretch>
@@ -12610,7 +12583,7 @@
                     <pic:cNvPicPr/>
                   </pic:nvPicPr>
                   <pic:blipFill>
-                    <a:blip r:embed="rId26">
+                    <a:blip r:embed="rId28">
                       <a:extLst/>
                     </a:blip>
                     <a:stretch>
@@ -12692,7 +12665,7 @@
                     <pic:cNvPicPr/>
                   </pic:nvPicPr>
                   <pic:blipFill>
-                    <a:blip r:embed="rId27">
+                    <a:blip r:embed="rId29">
                       <a:extLst/>
                     </a:blip>
                     <a:stretch>
@@ -13175,154 +13148,6 @@
         <w:tab/>
         <w:t xml:space="preserve">AngularJS was developed in 2009, and it has grown exponentially over the past few years.  Now backed by Google, AngularJS has an incredible amount of online support.  There are tutorials, FAQ, question/answer forums, and tons of online discussions on sites like </w:t>
       </w:r>
-      <w:hyperlink r:id="rId28" w:history="1">
-        <w:r>
-          <w:rPr>
-            <w:rStyle w:val="Hyperlink2"/>
-          </w:rPr>
-          <w:t>www.stackoverflow.com</w:t>
-        </w:r>
-      </w:hyperlink>
-      <w:r>
-        <w:rPr>
-          <w:rFonts w:ascii="Calibri" w:eastAsia="Calibri" w:hAnsi="Calibri" w:cs="Calibri"/>
-        </w:rPr>
-        <w:t>.  This online presence will help us immensely should we choose AngularJS as a frontend framework for our project.  Another huge positive for AngularJS is that it is compatible with many other frameworks.  Although there have been reports of difficulty, AngularJS can play nicely with Twitter Bootstrap.  This is an exciting possibility because we would be able to use AngularJS</w:t>
-      </w:r>
-      <w:r>
-        <w:rPr>
-          <w:rFonts w:ascii="Calibri" w:eastAsia="Calibri" w:hAnsi="Calibri" w:cs="Calibri"/>
-          <w:lang w:val="fr-FR"/>
-        </w:rPr>
-        <w:t>’</w:t>
-      </w:r>
-      <w:r>
-        <w:rPr>
-          <w:rFonts w:ascii="Calibri" w:eastAsia="Calibri" w:hAnsi="Calibri" w:cs="Calibri"/>
-        </w:rPr>
-        <w:t>s JavaScript savvy DOM manipulation along with Bootstrap</w:t>
-      </w:r>
-      <w:r>
-        <w:rPr>
-          <w:rFonts w:ascii="Calibri" w:eastAsia="Calibri" w:hAnsi="Calibri" w:cs="Calibri"/>
-          <w:lang w:val="fr-FR"/>
-        </w:rPr>
-        <w:t>’</w:t>
-      </w:r>
-      <w:r>
-        <w:rPr>
-          <w:rFonts w:ascii="Calibri" w:eastAsia="Calibri" w:hAnsi="Calibri" w:cs="Calibri"/>
-        </w:rPr>
-        <w:t xml:space="preserve">s </w:t>
-      </w:r>
-      <w:r>
-        <w:rPr>
-          <w:rFonts w:ascii="Calibri" w:eastAsia="Calibri" w:hAnsi="Calibri" w:cs="Calibri"/>
-        </w:rPr>
-        <w:lastRenderedPageBreak/>
-        <w:t xml:space="preserve">sleek CSS.  AngularJS also supports audio/video media playback.  This can be done through a variety of libraries, but it seems like </w:t>
-      </w:r>
-      <w:proofErr w:type="spellStart"/>
-      <w:r>
-        <w:rPr>
-          <w:rFonts w:ascii="Calibri" w:eastAsia="Calibri" w:hAnsi="Calibri" w:cs="Calibri"/>
-        </w:rPr>
-        <w:t>FlowplayerJS</w:t>
-      </w:r>
-      <w:proofErr w:type="spellEnd"/>
-      <w:r>
-        <w:rPr>
-          <w:rFonts w:ascii="Calibri" w:eastAsia="Calibri" w:hAnsi="Calibri" w:cs="Calibri"/>
-        </w:rPr>
-        <w:t xml:space="preserve"> and HTML5 media functionality are two of the most popular ways of integrating media playback with AngularJS.  On top of that, Karma and Jasmine can be used as testing frameworks to test AngularJS code.  This could potentially be very useful for our project when we enter the coding phase.  Writing Karma and Jasmine tests for our AngularJS framework would help tremendously by allowing us to dynamically troubleshoot our code, saving us time in the long run. </w:t>
-      </w:r>
-    </w:p>
-    <w:p>
-      <w:pPr>
-        <w:pStyle w:val="Body"/>
-        <w:rPr>
-          <w:rFonts w:ascii="Calibri" w:eastAsia="Calibri" w:hAnsi="Calibri" w:cs="Calibri"/>
-        </w:rPr>
-      </w:pPr>
-      <w:r>
-        <w:rPr>
-          <w:rFonts w:ascii="Calibri" w:eastAsia="Calibri" w:hAnsi="Calibri" w:cs="Calibri"/>
-        </w:rPr>
-        <w:tab/>
-        <w:t>AngularJS has some shortcomings as well.  AngularJS has a feature called two-way data binding.  This essentially saves backend developers a lot of code-writing by allowing frontend developers to simply render templates straight into the HTML.  This is a good thing, but how it is accomplished may be very expensive and can substantially slow down a web application.  AngularJS does its two-way data binding by detecting changes in the model and automatically updating the view through integrated logic in the controller.  This process has been dubbed “dirty-checking” and is different than the “trigger listeners” that Ember.js employs.  It can be expensive because it compares updated values with previous values every time a change occurs.  Another shortcoming of AngularJS that I can see is that it does not follow standard MVC architecture.  While it uses a model, view, and controller, it also uses directives, factories, filters, and services.  These elements are intended to make AngularJS easier to use, but there may be a bit of a learning curve to those of us that have not used it before.</w:t>
-      </w:r>
-    </w:p>
-    <w:p>
-      <w:pPr>
-        <w:pStyle w:val="Body"/>
-        <w:rPr>
-          <w:rFonts w:ascii="Calibri" w:eastAsia="Calibri" w:hAnsi="Calibri" w:cs="Calibri"/>
-          <w:b/>
-          <w:bCs/>
-          <w:i/>
-          <w:iCs/>
-        </w:rPr>
-      </w:pPr>
-      <w:r>
-        <w:rPr>
-          <w:rFonts w:ascii="Calibri" w:eastAsia="Calibri" w:hAnsi="Calibri" w:cs="Calibri"/>
-          <w:b/>
-          <w:bCs/>
-          <w:i/>
-          <w:iCs/>
-        </w:rPr>
-        <w:t>Ember.js</w:t>
-      </w:r>
-    </w:p>
-    <w:p>
-      <w:pPr>
-        <w:pStyle w:val="Body"/>
-        <w:rPr>
-          <w:rFonts w:ascii="Calibri" w:eastAsia="Calibri" w:hAnsi="Calibri" w:cs="Calibri"/>
-        </w:rPr>
-      </w:pPr>
-      <w:r>
-        <w:rPr>
-          <w:rFonts w:ascii="Calibri" w:eastAsia="Calibri" w:hAnsi="Calibri" w:cs="Calibri"/>
-        </w:rPr>
-        <w:tab/>
-        <w:t xml:space="preserve">Ember.js was originally developed in 2007 by a company called </w:t>
-      </w:r>
-      <w:proofErr w:type="spellStart"/>
-      <w:r>
-        <w:rPr>
-          <w:rFonts w:ascii="Calibri" w:eastAsia="Calibri" w:hAnsi="Calibri" w:cs="Calibri"/>
-        </w:rPr>
-        <w:t>SproutIt</w:t>
-      </w:r>
-      <w:proofErr w:type="spellEnd"/>
-      <w:r>
-        <w:rPr>
-          <w:rFonts w:ascii="Calibri" w:eastAsia="Calibri" w:hAnsi="Calibri" w:cs="Calibri"/>
-        </w:rPr>
-        <w:t xml:space="preserve">, but was not named Ember.js until 2011.  Ember.js also has a lot of online support.  Tutorials and community </w:t>
-      </w:r>
-      <w:r>
-        <w:rPr>
-          <w:rFonts w:ascii="Calibri" w:eastAsia="Calibri" w:hAnsi="Calibri" w:cs="Calibri"/>
-        </w:rPr>
-        <w:lastRenderedPageBreak/>
-        <w:t xml:space="preserve">support forums can be found on websites like </w:t>
-      </w:r>
-      <w:hyperlink r:id="rId29" w:history="1">
-        <w:r>
-          <w:rPr>
-            <w:rStyle w:val="Hyperlink2"/>
-          </w:rPr>
-          <w:t>www.emberjs.com</w:t>
-        </w:r>
-      </w:hyperlink>
-      <w:r>
-        <w:rPr>
-          <w:rFonts w:ascii="Calibri" w:eastAsia="Calibri" w:hAnsi="Calibri" w:cs="Calibri"/>
-        </w:rPr>
-        <w:t xml:space="preserve">, </w:t>
-      </w:r>
       <w:hyperlink r:id="rId30" w:history="1">
         <w:r>
           <w:rPr>
@@ -13335,9 +13160,157 @@
         <w:rPr>
           <w:rFonts w:ascii="Calibri" w:eastAsia="Calibri" w:hAnsi="Calibri" w:cs="Calibri"/>
         </w:rPr>
+        <w:t>.  This online presence will help us immensely should we choose AngularJS as a frontend framework for our project.  Another huge positive for AngularJS is that it is compatible with many other frameworks.  Although there have been reports of difficulty, AngularJS can play nicely with Twitter Bootstrap.  This is an exciting possibility because we would be able to use AngularJS</w:t>
+      </w:r>
+      <w:r>
+        <w:rPr>
+          <w:rFonts w:ascii="Calibri" w:eastAsia="Calibri" w:hAnsi="Calibri" w:cs="Calibri"/>
+          <w:lang w:val="fr-FR"/>
+        </w:rPr>
+        <w:t>’</w:t>
+      </w:r>
+      <w:r>
+        <w:rPr>
+          <w:rFonts w:ascii="Calibri" w:eastAsia="Calibri" w:hAnsi="Calibri" w:cs="Calibri"/>
+        </w:rPr>
+        <w:t>s JavaScript savvy DOM manipulation along with Bootstrap</w:t>
+      </w:r>
+      <w:r>
+        <w:rPr>
+          <w:rFonts w:ascii="Calibri" w:eastAsia="Calibri" w:hAnsi="Calibri" w:cs="Calibri"/>
+          <w:lang w:val="fr-FR"/>
+        </w:rPr>
+        <w:t>’</w:t>
+      </w:r>
+      <w:r>
+        <w:rPr>
+          <w:rFonts w:ascii="Calibri" w:eastAsia="Calibri" w:hAnsi="Calibri" w:cs="Calibri"/>
+        </w:rPr>
+        <w:t xml:space="preserve">s </w:t>
+      </w:r>
+      <w:r>
+        <w:rPr>
+          <w:rFonts w:ascii="Calibri" w:eastAsia="Calibri" w:hAnsi="Calibri" w:cs="Calibri"/>
+        </w:rPr>
+        <w:lastRenderedPageBreak/>
+        <w:t xml:space="preserve">sleek CSS.  AngularJS also supports audio/video media playback.  This can be done through a variety of libraries, but it seems like </w:t>
+      </w:r>
+      <w:proofErr w:type="spellStart"/>
+      <w:r>
+        <w:rPr>
+          <w:rFonts w:ascii="Calibri" w:eastAsia="Calibri" w:hAnsi="Calibri" w:cs="Calibri"/>
+        </w:rPr>
+        <w:t>FlowplayerJS</w:t>
+      </w:r>
+      <w:proofErr w:type="spellEnd"/>
+      <w:r>
+        <w:rPr>
+          <w:rFonts w:ascii="Calibri" w:eastAsia="Calibri" w:hAnsi="Calibri" w:cs="Calibri"/>
+        </w:rPr>
+        <w:t xml:space="preserve"> and HTML5 media functionality are two of the most popular ways of integrating media playback with AngularJS.  On top of that, Karma and Jasmine can be used as testing frameworks to test AngularJS code.  This could potentially be very useful for our project when we enter the coding phase.  Writing Karma and Jasmine tests for our AngularJS framework would help tremendously by allowing us to dynamically troubleshoot our code, saving us time in the long run. </w:t>
+      </w:r>
+    </w:p>
+    <w:p>
+      <w:pPr>
+        <w:pStyle w:val="Body"/>
+        <w:rPr>
+          <w:rFonts w:ascii="Calibri" w:eastAsia="Calibri" w:hAnsi="Calibri" w:cs="Calibri"/>
+        </w:rPr>
+      </w:pPr>
+      <w:r>
+        <w:rPr>
+          <w:rFonts w:ascii="Calibri" w:eastAsia="Calibri" w:hAnsi="Calibri" w:cs="Calibri"/>
+        </w:rPr>
+        <w:tab/>
+        <w:t>AngularJS has some shortcomings as well.  AngularJS has a feature called two-way data binding.  This essentially saves backend developers a lot of code-writing by allowing frontend developers to simply render templates straight into the HTML.  This is a good thing, but how it is accomplished may be very expensive and can substantially slow down a web application.  AngularJS does its two-way data binding by detecting changes in the model and automatically updating the view through integrated logic in the controller.  This process has been dubbed “dirty-checking” and is different than the “trigger listeners” that Ember.js employs.  It can be expensive because it compares updated values with previous values every time a change occurs.  Another shortcoming of AngularJS that I can see is that it does not follow standard MVC architecture.  While it uses a model, view, and controller, it also uses directives, factories, filters, and services.  These elements are intended to make AngularJS easier to use, but there may be a bit of a learning curve to those of us that have not used it before.</w:t>
+      </w:r>
+    </w:p>
+    <w:p>
+      <w:pPr>
+        <w:pStyle w:val="Body"/>
+        <w:rPr>
+          <w:rFonts w:ascii="Calibri" w:eastAsia="Calibri" w:hAnsi="Calibri" w:cs="Calibri"/>
+          <w:b/>
+          <w:bCs/>
+          <w:i/>
+          <w:iCs/>
+        </w:rPr>
+      </w:pPr>
+      <w:r>
+        <w:rPr>
+          <w:rFonts w:ascii="Calibri" w:eastAsia="Calibri" w:hAnsi="Calibri" w:cs="Calibri"/>
+          <w:b/>
+          <w:bCs/>
+          <w:i/>
+          <w:iCs/>
+        </w:rPr>
+        <w:t>Ember.js</w:t>
+      </w:r>
+    </w:p>
+    <w:p>
+      <w:pPr>
+        <w:pStyle w:val="Body"/>
+        <w:rPr>
+          <w:rFonts w:ascii="Calibri" w:eastAsia="Calibri" w:hAnsi="Calibri" w:cs="Calibri"/>
+        </w:rPr>
+      </w:pPr>
+      <w:r>
+        <w:rPr>
+          <w:rFonts w:ascii="Calibri" w:eastAsia="Calibri" w:hAnsi="Calibri" w:cs="Calibri"/>
+        </w:rPr>
+        <w:tab/>
+        <w:t xml:space="preserve">Ember.js was originally developed in 2007 by a company called </w:t>
+      </w:r>
+      <w:proofErr w:type="spellStart"/>
+      <w:r>
+        <w:rPr>
+          <w:rFonts w:ascii="Calibri" w:eastAsia="Calibri" w:hAnsi="Calibri" w:cs="Calibri"/>
+        </w:rPr>
+        <w:t>SproutIt</w:t>
+      </w:r>
+      <w:proofErr w:type="spellEnd"/>
+      <w:r>
+        <w:rPr>
+          <w:rFonts w:ascii="Calibri" w:eastAsia="Calibri" w:hAnsi="Calibri" w:cs="Calibri"/>
+        </w:rPr>
+        <w:t xml:space="preserve">, but was not named Ember.js until 2011.  Ember.js also has a lot of online support.  Tutorials and community </w:t>
+      </w:r>
+      <w:r>
+        <w:rPr>
+          <w:rFonts w:ascii="Calibri" w:eastAsia="Calibri" w:hAnsi="Calibri" w:cs="Calibri"/>
+        </w:rPr>
+        <w:lastRenderedPageBreak/>
+        <w:t xml:space="preserve">support forums can be found on websites like </w:t>
+      </w:r>
+      <w:hyperlink r:id="rId31" w:history="1">
+        <w:r>
+          <w:rPr>
+            <w:rStyle w:val="Hyperlink2"/>
+          </w:rPr>
+          <w:t>www.emberjs.com</w:t>
+        </w:r>
+      </w:hyperlink>
+      <w:r>
+        <w:rPr>
+          <w:rFonts w:ascii="Calibri" w:eastAsia="Calibri" w:hAnsi="Calibri" w:cs="Calibri"/>
+        </w:rPr>
+        <w:t xml:space="preserve">, </w:t>
+      </w:r>
+      <w:hyperlink r:id="rId32" w:history="1">
+        <w:r>
+          <w:rPr>
+            <w:rStyle w:val="Hyperlink2"/>
+          </w:rPr>
+          <w:t>www.stackoverflow.com</w:t>
+        </w:r>
+      </w:hyperlink>
+      <w:r>
+        <w:rPr>
+          <w:rFonts w:ascii="Calibri" w:eastAsia="Calibri" w:hAnsi="Calibri" w:cs="Calibri"/>
+        </w:rPr>
         <w:t xml:space="preserve">, and </w:t>
       </w:r>
-      <w:hyperlink r:id="rId31" w:history="1">
+      <w:hyperlink r:id="rId33" w:history="1">
         <w:r>
           <w:rPr>
             <w:rStyle w:val="Hyperlink2"/>
@@ -13352,7 +13325,7 @@
         </w:rPr>
         <w:t xml:space="preserve"> among others.  It seems that AngularJS has a bit more online support, but Ember.js has a large online presence as well.  Like AngularJS, Ember.js is compatible with a variety of other potentially helpful frameworks.  Ember.js works with Bootstrap to create professional, user-friendly user interfaces.  Numerous tutorials and documentation supporting this relationship can be found online.  One website is solely devoted to the relationship between Bootstrap and Ember.js.  That website is </w:t>
       </w:r>
-      <w:hyperlink r:id="rId32" w:history="1">
+      <w:hyperlink r:id="rId34" w:history="1">
         <w:r>
           <w:rPr>
             <w:rStyle w:val="Hyperlink2"/>
@@ -13432,7 +13405,7 @@
         <w:tab/>
         <w:t xml:space="preserve">Jasmine is a framework for testing JavaScript.  This could come in handy because we are planning a very JavaScript-heavy application.  It will work with both Ember.js and AngularJS and should serve us well as we logically and incrementally test our code throughout development.  Jasmine was developed to be very easy to read and is heavily documented on the official website, </w:t>
       </w:r>
-      <w:hyperlink r:id="rId33" w:history="1">
+      <w:hyperlink r:id="rId35" w:history="1">
         <w:r>
           <w:rPr>
             <w:rStyle w:val="Hyperlink2"/>
@@ -13497,7 +13470,7 @@
         </w:rPr>
         <w:t xml:space="preserve"> browsers.”  It supports all major browsers and will work well with both AngularJS and Ember.js.  Karma has online support at </w:t>
       </w:r>
-      <w:hyperlink r:id="rId34" w:history="1">
+      <w:hyperlink r:id="rId36" w:history="1">
         <w:r>
           <w:rPr>
             <w:rStyle w:val="Hyperlink2"/>
@@ -13511,7 +13484,7 @@
         </w:rPr>
         <w:t xml:space="preserve"> and </w:t>
       </w:r>
-      <w:hyperlink r:id="rId35" w:history="1">
+      <w:hyperlink r:id="rId37" w:history="1">
         <w:r>
           <w:rPr>
             <w:rStyle w:val="Hyperlink2"/>
@@ -13568,7 +13541,7 @@
         <w:lastRenderedPageBreak/>
         <w:t xml:space="preserve">There are tutorials and support forums on several websites including </w:t>
       </w:r>
-      <w:hyperlink r:id="rId36" w:history="1">
+      <w:hyperlink r:id="rId38" w:history="1">
         <w:r>
           <w:rPr>
             <w:rStyle w:val="Hyperlink2"/>
@@ -13583,7 +13556,7 @@
         </w:rPr>
         <w:t xml:space="preserve"> and </w:t>
       </w:r>
-      <w:hyperlink r:id="rId37" w:history="1">
+      <w:hyperlink r:id="rId39" w:history="1">
         <w:r>
           <w:rPr>
             <w:rStyle w:val="Hyperlink2"/>
@@ -13672,7 +13645,7 @@
         </w:rPr>
         <w:t xml:space="preserve">1) </w:t>
       </w:r>
-      <w:hyperlink r:id="rId38" w:history="1">
+      <w:hyperlink r:id="rId40" w:history="1">
         <w:r>
           <w:rPr>
             <w:rStyle w:val="Hyperlink2"/>
@@ -13694,7 +13667,7 @@
         </w:rPr>
         <w:t xml:space="preserve">2) </w:t>
       </w:r>
-      <w:hyperlink r:id="rId39" w:history="1">
+      <w:hyperlink r:id="rId41" w:history="1">
         <w:r>
           <w:rPr>
             <w:rStyle w:val="Hyperlink2"/>
@@ -13716,7 +13689,7 @@
         </w:rPr>
         <w:t xml:space="preserve">3) </w:t>
       </w:r>
-      <w:hyperlink r:id="rId40" w:history="1">
+      <w:hyperlink r:id="rId42" w:history="1">
         <w:r>
           <w:rPr>
             <w:rStyle w:val="Hyperlink2"/>
@@ -13738,7 +13711,7 @@
         </w:rPr>
         <w:t xml:space="preserve">4) </w:t>
       </w:r>
-      <w:hyperlink r:id="rId41" w:history="1">
+      <w:hyperlink r:id="rId43" w:history="1">
         <w:r>
           <w:rPr>
             <w:rStyle w:val="Hyperlink2"/>
@@ -13761,7 +13734,7 @@
         <w:lastRenderedPageBreak/>
         <w:t xml:space="preserve">5) </w:t>
       </w:r>
-      <w:hyperlink r:id="rId42" w:anchor="/flowplayer" w:history="1">
+      <w:hyperlink r:id="rId44" w:anchor="/flowplayer" w:history="1">
         <w:r>
           <w:rPr>
             <w:rStyle w:val="Hyperlink2"/>
@@ -13783,7 +13756,7 @@
         </w:rPr>
         <w:t xml:space="preserve">6) </w:t>
       </w:r>
-      <w:hyperlink r:id="rId43" w:history="1">
+      <w:hyperlink r:id="rId45" w:history="1">
         <w:r>
           <w:rPr>
             <w:rStyle w:val="Hyperlink2"/>
@@ -13805,7 +13778,7 @@
         </w:rPr>
         <w:t xml:space="preserve">7) </w:t>
       </w:r>
-      <w:hyperlink r:id="rId44" w:history="1">
+      <w:hyperlink r:id="rId46" w:history="1">
         <w:r>
           <w:rPr>
             <w:rStyle w:val="Hyperlink2"/>
@@ -14361,7 +14334,7 @@
         </w:rPr>
         <w:t>. MIT, 2012.  Web. 27 Oct. 2014. &lt;</w:t>
       </w:r>
-      <w:hyperlink r:id="rId45" w:history="1">
+      <w:hyperlink r:id="rId47" w:history="1">
         <w:r>
           <w:rPr>
             <w:rStyle w:val="Hyperlink3"/>
@@ -14766,7 +14739,7 @@
           <w:rFonts w:ascii="Trebuchet MS" w:eastAsia="Trebuchet MS" w:hAnsi="Trebuchet MS" w:cs="Trebuchet MS"/>
         </w:rPr>
       </w:pPr>
-      <w:hyperlink r:id="rId46" w:history="1">
+      <w:hyperlink r:id="rId48" w:history="1">
         <w:r>
           <w:rPr>
             <w:rStyle w:val="Hyperlink4"/>
@@ -14790,7 +14763,7 @@
           <w:rFonts w:ascii="Trebuchet MS" w:eastAsia="Trebuchet MS" w:hAnsi="Trebuchet MS" w:cs="Trebuchet MS"/>
         </w:rPr>
       </w:pPr>
-      <w:hyperlink r:id="rId47" w:history="1">
+      <w:hyperlink r:id="rId49" w:history="1">
         <w:r>
           <w:rPr>
             <w:rStyle w:val="Hyperlink4"/>
@@ -14814,7 +14787,7 @@
           <w:rFonts w:ascii="Trebuchet MS" w:eastAsia="Trebuchet MS" w:hAnsi="Trebuchet MS" w:cs="Trebuchet MS"/>
         </w:rPr>
       </w:pPr>
-      <w:hyperlink r:id="rId48" w:history="1">
+      <w:hyperlink r:id="rId50" w:history="1">
         <w:r>
           <w:rPr>
             <w:rStyle w:val="Hyperlink4"/>
@@ -15346,7 +15319,7 @@
           <w:rFonts w:ascii="Calibri" w:eastAsia="Calibri" w:hAnsi="Calibri" w:cs="Calibri"/>
         </w:rPr>
       </w:pPr>
-      <w:hyperlink r:id="rId49" w:history="1">
+      <w:hyperlink r:id="rId51" w:history="1">
         <w:r>
           <w:rPr>
             <w:rStyle w:val="Hyperlink2"/>
@@ -15364,7 +15337,7 @@
           <w:rFonts w:ascii="Calibri" w:eastAsia="Calibri" w:hAnsi="Calibri" w:cs="Calibri"/>
         </w:rPr>
       </w:pPr>
-      <w:hyperlink r:id="rId50" w:history="1">
+      <w:hyperlink r:id="rId52" w:history="1">
         <w:r>
           <w:rPr>
             <w:rStyle w:val="Hyperlink2"/>
@@ -15381,7 +15354,7 @@
           <w:rFonts w:ascii="Calibri" w:eastAsia="Calibri" w:hAnsi="Calibri" w:cs="Calibri"/>
         </w:rPr>
       </w:pPr>
-      <w:hyperlink r:id="rId51" w:history="1">
+      <w:hyperlink r:id="rId53" w:history="1">
         <w:r>
           <w:rPr>
             <w:rStyle w:val="Hyperlink2"/>
@@ -15398,7 +15371,7 @@
           <w:rFonts w:ascii="Calibri" w:eastAsia="Calibri" w:hAnsi="Calibri" w:cs="Calibri"/>
         </w:rPr>
       </w:pPr>
-      <w:hyperlink r:id="rId52" w:history="1">
+      <w:hyperlink r:id="rId54" w:history="1">
         <w:r>
           <w:rPr>
             <w:rStyle w:val="Hyperlink2"/>
@@ -15415,7 +15388,7 @@
           <w:rFonts w:ascii="Calibri" w:eastAsia="Calibri" w:hAnsi="Calibri" w:cs="Calibri"/>
         </w:rPr>
       </w:pPr>
-      <w:hyperlink r:id="rId53" w:history="1">
+      <w:hyperlink r:id="rId55" w:history="1">
         <w:r>
           <w:rPr>
             <w:rStyle w:val="Hyperlink2"/>
@@ -15432,7 +15405,7 @@
           <w:rFonts w:ascii="Calibri" w:eastAsia="Calibri" w:hAnsi="Calibri" w:cs="Calibri"/>
         </w:rPr>
       </w:pPr>
-      <w:hyperlink r:id="rId54" w:history="1">
+      <w:hyperlink r:id="rId56" w:history="1">
         <w:r>
           <w:rPr>
             <w:rStyle w:val="Hyperlink2"/>
@@ -15839,7 +15812,7 @@
         </w:rPr>
         <w:t xml:space="preserve"> is instead available as can be seen in the image below, obtained from </w:t>
       </w:r>
-      <w:hyperlink r:id="rId55" w:history="1">
+      <w:hyperlink r:id="rId57" w:history="1">
         <w:r>
           <w:rPr>
             <w:rStyle w:val="Hyperlink0"/>
@@ -15922,7 +15895,7 @@
                     <pic:cNvPicPr/>
                   </pic:nvPicPr>
                   <pic:blipFill>
-                    <a:blip r:embed="rId56">
+                    <a:blip r:embed="rId58">
                       <a:extLst/>
                     </a:blip>
                     <a:stretch>
@@ -15976,7 +15949,7 @@
           <w:rFonts w:ascii="Calibri" w:eastAsia="Calibri" w:hAnsi="Calibri" w:cs="Calibri"/>
         </w:rPr>
       </w:pPr>
-      <w:hyperlink r:id="rId57" w:history="1">
+      <w:hyperlink r:id="rId59" w:history="1">
         <w:r>
           <w:rPr>
             <w:rStyle w:val="Hyperlink0"/>
@@ -15992,7 +15965,7 @@
           <w:rFonts w:ascii="Calibri" w:eastAsia="Calibri" w:hAnsi="Calibri" w:cs="Calibri"/>
         </w:rPr>
       </w:pPr>
-      <w:hyperlink r:id="rId58" w:history="1">
+      <w:hyperlink r:id="rId60" w:history="1">
         <w:r>
           <w:rPr>
             <w:rStyle w:val="Hyperlink0"/>
@@ -16009,7 +15982,7 @@
           <w:rFonts w:ascii="Calibri" w:eastAsia="Calibri" w:hAnsi="Calibri" w:cs="Calibri"/>
         </w:rPr>
       </w:pPr>
-      <w:hyperlink r:id="rId59" w:history="1">
+      <w:hyperlink r:id="rId61" w:history="1">
         <w:r>
           <w:rPr>
             <w:rStyle w:val="Hyperlink0"/>
@@ -16025,7 +15998,7 @@
           <w:rFonts w:ascii="Calibri" w:eastAsia="Calibri" w:hAnsi="Calibri" w:cs="Calibri"/>
         </w:rPr>
       </w:pPr>
-      <w:hyperlink r:id="rId60" w:history="1">
+      <w:hyperlink r:id="rId62" w:history="1">
         <w:r>
           <w:rPr>
             <w:rStyle w:val="Hyperlink0"/>
@@ -16041,7 +16014,7 @@
           <w:rFonts w:ascii="Calibri" w:eastAsia="Calibri" w:hAnsi="Calibri" w:cs="Calibri"/>
         </w:rPr>
       </w:pPr>
-      <w:hyperlink r:id="rId61" w:history="1">
+      <w:hyperlink r:id="rId63" w:history="1">
         <w:r>
           <w:rPr>
             <w:rStyle w:val="Hyperlink0"/>
@@ -17132,7 +17105,7 @@
         </w:rPr>
         <w:t xml:space="preserve">Source: </w:t>
       </w:r>
-      <w:hyperlink r:id="rId62" w:history="1">
+      <w:hyperlink r:id="rId64" w:history="1">
         <w:r>
           <w:rPr>
             <w:rStyle w:val="Hyperlink0"/>
@@ -17186,7 +17159,7 @@
         </w:rPr>
         <w:t xml:space="preserve">Source: </w:t>
       </w:r>
-      <w:hyperlink r:id="rId63" w:history="1">
+      <w:hyperlink r:id="rId65" w:history="1">
         <w:r>
           <w:rPr>
             <w:rStyle w:val="Hyperlink0"/>
@@ -17223,7 +17196,7 @@
         </w:rPr>
         <w:t xml:space="preserve">Source: </w:t>
       </w:r>
-      <w:hyperlink r:id="rId64" w:history="1">
+      <w:hyperlink r:id="rId66" w:history="1">
         <w:r>
           <w:rPr>
             <w:rStyle w:val="Hyperlink0"/>
@@ -17292,7 +17265,7 @@
         </w:rPr>
         <w:t xml:space="preserve">Source: </w:t>
       </w:r>
-      <w:hyperlink r:id="rId65" w:history="1">
+      <w:hyperlink r:id="rId67" w:history="1">
         <w:r>
           <w:rPr>
             <w:rStyle w:val="Hyperlink0"/>
@@ -17330,7 +17303,7 @@
         </w:rPr>
         <w:t xml:space="preserve">Source: </w:t>
       </w:r>
-      <w:hyperlink r:id="rId66" w:history="1">
+      <w:hyperlink r:id="rId68" w:history="1">
         <w:r>
           <w:rPr>
             <w:rStyle w:val="Hyperlink0"/>
@@ -17352,7 +17325,7 @@
         </w:rPr>
         <w:t xml:space="preserve">Commercial licenses may also be obtained by contacting the company via this link: </w:t>
       </w:r>
-      <w:hyperlink r:id="rId67" w:history="1">
+      <w:hyperlink r:id="rId69" w:history="1">
         <w:r>
           <w:rPr>
             <w:rStyle w:val="Hyperlink0"/>
@@ -17407,7 +17380,7 @@
         </w:rPr>
         <w:t xml:space="preserve">Source: </w:t>
       </w:r>
-      <w:hyperlink r:id="rId68" w:history="1">
+      <w:hyperlink r:id="rId70" w:history="1">
         <w:r>
           <w:rPr>
             <w:rStyle w:val="Hyperlink0"/>
@@ -17462,7 +17435,7 @@
         </w:rPr>
         <w:t xml:space="preserve">Source: </w:t>
       </w:r>
-      <w:hyperlink r:id="rId69" w:history="1">
+      <w:hyperlink r:id="rId71" w:history="1">
         <w:r>
           <w:rPr>
             <w:rStyle w:val="Hyperlink0"/>
@@ -17520,7 +17493,7 @@
         <w:lastRenderedPageBreak/>
         <w:t xml:space="preserve">Source: </w:t>
       </w:r>
-      <w:hyperlink r:id="rId70" w:history="1">
+      <w:hyperlink r:id="rId72" w:history="1">
         <w:r>
           <w:rPr>
             <w:rStyle w:val="Hyperlink0"/>
@@ -17577,7 +17550,7 @@
         </w:rPr>
         <w:t xml:space="preserve">Source: </w:t>
       </w:r>
-      <w:hyperlink r:id="rId71" w:history="1">
+      <w:hyperlink r:id="rId73" w:history="1">
         <w:r>
           <w:rPr>
             <w:rStyle w:val="Hyperlink0"/>
@@ -17993,7 +17966,7 @@
           <w:szCs w:val="24"/>
         </w:rPr>
       </w:pPr>
-      <w:hyperlink r:id="rId72" w:history="1">
+      <w:hyperlink r:id="rId74" w:history="1">
         <w:r>
           <w:rPr>
             <w:rStyle w:val="Hyperlink3"/>
@@ -18208,7 +18181,7 @@
           <w:szCs w:val="24"/>
         </w:rPr>
       </w:pPr>
-      <w:hyperlink r:id="rId73" w:history="1">
+      <w:hyperlink r:id="rId75" w:history="1">
         <w:r>
           <w:rPr>
             <w:rStyle w:val="Hyperlink3"/>
@@ -19773,7 +19746,7 @@
       <w:pPr>
         <w:pStyle w:val="Body"/>
       </w:pPr>
-      <w:hyperlink r:id="rId74" w:history="1">
+      <w:hyperlink r:id="rId76" w:history="1">
         <w:r>
           <w:rPr>
             <w:rStyle w:val="Link"/>
@@ -19798,10 +19771,10 @@
       </w:r>
     </w:p>
     <w:sectPr>
-      <w:headerReference w:type="default" r:id="rId75"/>
-      <w:footerReference w:type="default" r:id="rId76"/>
-      <w:headerReference w:type="first" r:id="rId77"/>
-      <w:footerReference w:type="first" r:id="rId78"/>
+      <w:headerReference w:type="default" r:id="rId77"/>
+      <w:footerReference w:type="default" r:id="rId78"/>
+      <w:headerReference w:type="first" r:id="rId79"/>
+      <w:footerReference w:type="first" r:id="rId80"/>
       <w:pgSz w:w="12240" w:h="15840"/>
       <w:pgMar w:top="1440" w:right="1440" w:bottom="1440" w:left="1440" w:header="720" w:footer="720" w:gutter="0"/>
       <w:pgNumType w:start="1"/>
@@ -19858,7 +19831,7 @@
       <w:rPr>
         <w:noProof/>
       </w:rPr>
-      <w:t>19</w:t>
+      <w:t>45</w:t>
     </w:r>
     <w:r>
       <w:fldChar w:fldCharType="end"/>

</xml_diff>

<commit_message>
added rest of testing plan writeup
</commit_message>
<xml_diff>
--- a/documentation/PIPSQUEAK_Project_Report.docx
+++ b/documentation/PIPSQUEAK_Project_Report.docx
@@ -6721,7 +6721,7 @@
           <v:shape id="_x0000_i1025" type="#_x0000_t75" style="width:468pt;height:512.25pt" o:ole="">
             <v:imagedata r:id="rId19" o:title=""/>
           </v:shape>
-          <o:OLEObject Type="Embed" ProgID="Visio.Drawing.15" ShapeID="_x0000_i1025" DrawAspect="Content" ObjectID="_1492198047" r:id="rId20"/>
+          <o:OLEObject Type="Embed" ProgID="Visio.Drawing.15" ShapeID="_x0000_i1025" DrawAspect="Content" ObjectID="_1492198340" r:id="rId20"/>
         </w:object>
       </w:r>
     </w:p>
@@ -6779,7 +6779,7 @@
           <v:shape id="_x0000_i1026" type="#_x0000_t75" style="width:401.25pt;height:377.25pt" o:ole="">
             <v:imagedata r:id="rId21" o:title=""/>
           </v:shape>
-          <o:OLEObject Type="Embed" ProgID="Visio.Drawing.15" ShapeID="_x0000_i1026" DrawAspect="Content" ObjectID="_1492198048" r:id="rId22"/>
+          <o:OLEObject Type="Embed" ProgID="Visio.Drawing.15" ShapeID="_x0000_i1026" DrawAspect="Content" ObjectID="_1492198341" r:id="rId22"/>
         </w:object>
       </w:r>
     </w:p>
@@ -7033,11 +7033,11 @@
     </w:p>
     <w:p>
       <w:pPr>
-        <w:pStyle w:val="Body"/>
-        <w:rPr>
-          <w:rFonts w:ascii="Calibri" w:eastAsia="Calibri" w:hAnsi="Calibri" w:cs="Calibri"/>
+        <w:spacing w:line="480" w:lineRule="auto"/>
+        <w:contextualSpacing/>
+        <w:rPr>
+          <w:rFonts w:asciiTheme="minorHAnsi" w:hAnsiTheme="minorHAnsi"/>
           <w:b/>
-          <w:bCs/>
           <w:sz w:val="28"/>
           <w:szCs w:val="28"/>
           <w:u w:val="single"/>
@@ -7045,92 +7045,547 @@
       </w:pPr>
       <w:r>
         <w:rPr>
-          <w:rFonts w:ascii="Calibri" w:eastAsia="Calibri" w:hAnsi="Calibri" w:cs="Calibri"/>
+          <w:rFonts w:asciiTheme="minorHAnsi" w:hAnsiTheme="minorHAnsi"/>
           <w:b/>
-          <w:bCs/>
           <w:sz w:val="28"/>
           <w:szCs w:val="28"/>
           <w:u w:val="single"/>
         </w:rPr>
-        <w:t>Development Testing:</w:t>
-      </w:r>
-    </w:p>
-    <w:p>
-      <w:pPr>
-        <w:pStyle w:val="Body"/>
-        <w:rPr>
-          <w:rFonts w:ascii="Calibri" w:eastAsia="Calibri" w:hAnsi="Calibri" w:cs="Calibri"/>
-        </w:rPr>
-      </w:pPr>
-      <w:r>
-        <w:rPr>
-          <w:rFonts w:ascii="Calibri" w:eastAsia="Calibri" w:hAnsi="Calibri" w:cs="Calibri"/>
+        <w:t>Testing Plan</w:t>
+      </w:r>
+    </w:p>
+    <w:p>
+      <w:pPr>
+        <w:spacing w:line="480" w:lineRule="auto"/>
+        <w:contextualSpacing/>
+        <w:rPr>
+          <w:rFonts w:ascii="Calibri" w:hAnsi="Calibri"/>
+        </w:rPr>
+      </w:pPr>
+      <w:r>
+        <w:rPr>
+          <w:rFonts w:asciiTheme="minorHAnsi" w:hAnsiTheme="minorHAnsi"/>
         </w:rPr>
         <w:tab/>
-        <w:t>As a team we decided to use a mild form of Test Driven Development (TDD) that will essentially require us to right unit tests for each block of code we write.  The idea here is that the Scrum Master and Product Owner will work together to create acceptance criteria, and any code written for a task must have an associated test that meets the given acceptance criteria.  This alteration to TDD allows us to focus on writing the code that is needed while still assuring that testing is done in all aspects relevant to the overall program.  As the code base grows, so too will our tests, and we can rest assured that changes in the future won</w:t>
-      </w:r>
-      <w:r>
-        <w:rPr>
-          <w:rFonts w:ascii="Calibri" w:eastAsia="Calibri" w:hAnsi="Calibri" w:cs="Calibri"/>
-          <w:lang w:val="fr-FR"/>
-        </w:rPr>
-        <w:t>’</w:t>
-      </w:r>
-      <w:r>
-        <w:rPr>
-          <w:rFonts w:ascii="Calibri" w:eastAsia="Calibri" w:hAnsi="Calibri" w:cs="Calibri"/>
-        </w:rPr>
-        <w:t xml:space="preserve">t break code from the past (and if it does we can address it immediately and be aware of the conflict).  </w:t>
-      </w:r>
-    </w:p>
-    <w:p>
-      <w:pPr>
-        <w:pStyle w:val="Body"/>
-        <w:rPr>
-          <w:rFonts w:ascii="Calibri" w:eastAsia="Calibri" w:hAnsi="Calibri" w:cs="Calibri"/>
-        </w:rPr>
-      </w:pPr>
-      <w:r>
-        <w:rPr>
-          <w:rFonts w:ascii="Calibri" w:eastAsia="Calibri" w:hAnsi="Calibri" w:cs="Calibri"/>
+      </w:r>
+      <w:r>
+        <w:rPr>
+          <w:rFonts w:ascii="Calibri" w:eastAsiaTheme="minorEastAsia" w:hAnsi="Calibri" w:cstheme="minorBidi"/>
+        </w:rPr>
+        <w:t>As a team we decided to use a mild form of Test Driven Development (TDD) that will essentially require us to write unit tests for each block of code we write.  The idea here is that the Scrum Master and Product Owner will work together to create acceptance criteria, and any code written for a task must have an associated test tha</w:t>
+      </w:r>
+      <w:bookmarkStart w:id="0" w:name="_GoBack"/>
+      <w:bookmarkEnd w:id="0"/>
+      <w:r>
+        <w:rPr>
+          <w:rFonts w:ascii="Calibri" w:eastAsiaTheme="minorEastAsia" w:hAnsi="Calibri" w:cstheme="minorBidi"/>
+        </w:rPr>
+        <w:t xml:space="preserve">t meets the given acceptance criteria.  This alteration to TDD allows us to focus on writing the code that is needed while still ensuring that testing is done in all aspects relevant to the overall program.  As the code base grows, so too will our tests, and we can rest assured that changes in the future won’t break code from the past (and if it does we can address it immediately and be aware of the conflict).  </w:t>
+      </w:r>
+    </w:p>
+    <w:p>
+      <w:pPr>
+        <w:spacing w:line="480" w:lineRule="auto"/>
+        <w:contextualSpacing/>
+        <w:rPr>
+          <w:rFonts w:ascii="Calibri" w:hAnsi="Calibri"/>
+        </w:rPr>
+      </w:pPr>
+      <w:r>
+        <w:rPr>
+          <w:rFonts w:ascii="Calibri" w:hAnsi="Calibri"/>
         </w:rPr>
         <w:tab/>
-        <w:t xml:space="preserve">To achieve this goal we will not accept any task as complete, unless the code works and all acceptance criteria has been validated with a unit or integration test.   We plan to use JavaScript based testing frameworks to facilitate the testing functionality of this requirement.  We will require that all team members be familiar with the framework in order to better understand what any given test is accomplishing and to provide more eyes on the code being written.  This leads into the next testing component, and that is proofreading of anything developed.  In addition to the tests written, another team member will be required to review the code and the test before moving the task into the “Testing” column of our work board.   Anything placed in the work board will be vetted by the developer and the proofreader, and then the Scrum Master or Product Owner will review it once more.  This will be done before </w:t>
-      </w:r>
-      <w:r>
-        <w:rPr>
-          <w:rFonts w:ascii="Calibri" w:eastAsia="Calibri" w:hAnsi="Calibri" w:cs="Calibri"/>
+        <w:t xml:space="preserve">To achieve this goal we will not accept any task as complete unless the code works and all acceptance criteria has been validated with a unit or integration test.   We plan to use JavaScript based testing frameworks to facilitate the testing functionality of this requirement.  We will require that all team members be familiar with the framework in order to better understand what any given test is accomplishing and to provide more eyes on the code being written.  This leads into the next testing component, and that is the proofreading of anything developed.  In addition to the tests written, another team member will be required to review the code and the test before moving the task into the “Testing” column of our work board.   Anything placed in the work board will be vetted by the developer and the proofreader, and then the Scrum Master or Product Owner will review it once more.  This will be done before </w:t>
+      </w:r>
+      <w:r>
+        <w:rPr>
+          <w:rFonts w:ascii="Calibri" w:hAnsi="Calibri"/>
         </w:rPr>
         <w:lastRenderedPageBreak/>
-        <w:t>either accepting it or adding notes on why it can</w:t>
-      </w:r>
-      <w:r>
-        <w:rPr>
-          <w:rFonts w:ascii="Calibri" w:eastAsia="Calibri" w:hAnsi="Calibri" w:cs="Calibri"/>
-          <w:lang w:val="fr-FR"/>
-        </w:rPr>
-        <w:t>’</w:t>
-      </w:r>
-      <w:r>
-        <w:rPr>
-          <w:rFonts w:ascii="Calibri" w:eastAsia="Calibri" w:hAnsi="Calibri" w:cs="Calibri"/>
-        </w:rPr>
-        <w:t xml:space="preserve">t be accepted yet (which will return to the developer to fix and repeat this process). </w:t>
-      </w:r>
-    </w:p>
-    <w:p>
-      <w:pPr>
-        <w:pStyle w:val="Body"/>
-        <w:rPr>
-          <w:rFonts w:ascii="Calibri" w:eastAsia="Calibri" w:hAnsi="Calibri" w:cs="Calibri"/>
-        </w:rPr>
-      </w:pPr>
-      <w:r>
-        <w:rPr>
-          <w:rFonts w:ascii="Calibri" w:eastAsia="Calibri" w:hAnsi="Calibri" w:cs="Calibri"/>
+        <w:t xml:space="preserve">either accepting it or adding notes on why it can’t be accepted yet (which will return to the developer to fix and repeat this process). </w:t>
+      </w:r>
+    </w:p>
+    <w:p>
+      <w:pPr>
+        <w:spacing w:line="480" w:lineRule="auto"/>
+        <w:contextualSpacing/>
+        <w:rPr>
+          <w:rFonts w:ascii="Calibri" w:hAnsi="Calibri"/>
+        </w:rPr>
+      </w:pPr>
+      <w:r>
+        <w:rPr>
+          <w:rFonts w:ascii="Calibri" w:hAnsi="Calibri"/>
         </w:rPr>
         <w:tab/>
-        <w:t xml:space="preserve">For frameworks, we are planning to use a combination of Karma and Jasmine testing frameworks, as they both work well together to perform unit and integration testing on JavaScript based programs.  The additional perk that they bring is they also integrate nicely with our primary development framework: JavaScript.  </w:t>
+      </w:r>
+      <w:r>
+        <w:rPr>
+          <w:rFonts w:ascii="Calibri" w:eastAsiaTheme="minorEastAsia" w:hAnsi="Calibri" w:cstheme="minorBidi"/>
+        </w:rPr>
+        <w:t xml:space="preserve">For frameworks, we are planning to use a combination of Karma and Jasmine testing frameworks, as they both work well together to perform unit and integration testing on JavaScript based programs.  The additional perk that they bring is they also integrate nicely with both of our chosen development frameworks: AngularJS and Node.js.  Additionally, since we chose to write our entire code base in JavaScript, we should be able to have maximum code coverage using just these two testing frameworks.  </w:t>
+      </w:r>
+    </w:p>
+    <w:p>
+      <w:pPr>
+        <w:spacing w:line="480" w:lineRule="auto"/>
+        <w:contextualSpacing/>
+        <w:rPr>
+          <w:rFonts w:ascii="Calibri" w:hAnsi="Calibri"/>
+        </w:rPr>
+      </w:pPr>
+      <w:r>
+        <w:rPr>
+          <w:rFonts w:ascii="Calibri" w:hAnsi="Calibri"/>
+        </w:rPr>
+        <w:tab/>
+      </w:r>
+      <w:r>
+        <w:rPr>
+          <w:rFonts w:ascii="Calibri" w:eastAsiaTheme="minorEastAsia" w:hAnsi="Calibri" w:cstheme="minorBidi"/>
+        </w:rPr>
+        <w:t>One drawback to the Jasmine and Karma testing frameworks is their incompatibility with JQuery.  JQuery will be required in certain areas of our project.  The Jasmine and Karma testing frameworks don’t always work well with JQuery, so for the parts of our project that use JQuery we will need to use an alternate form of testing.  For methods that call another method using JQuery we will simply mock the method that uses JQuery so we can continue to validate the current method we are testing.  For the method that uses JQuery, however, we have, as a group decided that the best way to test these parts of our code is by assigning someone to manually step through the execution of the function in that portion of code in our program.  This touches on the proofreading concept mentioned earlier.  Essentially, by assigning a specific team member to perform each specific function in our project, we hope to ensure that the intended result of each function is properly carried out without error.</w:t>
+      </w:r>
+    </w:p>
+    <w:p>
+      <w:pPr>
+        <w:spacing w:line="480" w:lineRule="auto"/>
+        <w:contextualSpacing/>
+        <w:rPr>
+          <w:rFonts w:ascii="Calibri" w:hAnsi="Calibri"/>
+        </w:rPr>
+      </w:pPr>
+      <w:r>
+        <w:rPr>
+          <w:rFonts w:ascii="Calibri" w:hAnsi="Calibri"/>
+        </w:rPr>
+        <w:tab/>
+      </w:r>
+      <w:r>
+        <w:rPr>
+          <w:rFonts w:ascii="Calibri" w:eastAsiaTheme="minorEastAsia" w:hAnsi="Calibri" w:cstheme="minorBidi"/>
+        </w:rPr>
+        <w:t xml:space="preserve">Finally, the types of things that need to be tested should be declared.  Each portion of code that needs to be written for our project will be specified in an associated task through the JIRA project tracking software we are using for project implementation.  One team member will </w:t>
+      </w:r>
+      <w:r>
+        <w:rPr>
+          <w:rFonts w:ascii="Calibri" w:eastAsiaTheme="minorEastAsia" w:hAnsi="Calibri" w:cstheme="minorBidi"/>
+        </w:rPr>
+        <w:lastRenderedPageBreak/>
+        <w:t>be assigned to each task.  Then upon that task’s completion, another team member will review the task to ensure it is complete.  This process guarantees testing is performed on every bit of code put into our project.  Then some of the more important functions, if they are compatible, will be tested using the Jasmine and Karma testing frameworks mentioned earlier.  Important functions include any function that is critical to the successful use of our software.  If these important functions do not operate as intended, the software will ultimately fail.  If these functions are not compatible with Jasmine and Karma, like functions using JQuery, then they will be tested using the peer review method described earlier.</w:t>
+      </w:r>
+    </w:p>
+    <w:p>
+      <w:pPr>
+        <w:spacing w:line="480" w:lineRule="auto"/>
+        <w:contextualSpacing/>
+        <w:rPr>
+          <w:rFonts w:ascii="Calibri" w:hAnsi="Calibri"/>
+        </w:rPr>
+      </w:pPr>
+    </w:p>
+    <w:p>
+      <w:pPr>
+        <w:spacing w:line="480" w:lineRule="auto"/>
+        <w:contextualSpacing/>
+        <w:rPr>
+          <w:rFonts w:ascii="Calibri" w:hAnsi="Calibri"/>
+        </w:rPr>
+      </w:pPr>
+      <w:r>
+        <w:rPr>
+          <w:rFonts w:ascii="Calibri" w:eastAsiaTheme="minorEastAsia" w:hAnsi="Calibri" w:cstheme="minorBidi"/>
+        </w:rPr>
+        <w:t>Below is the output of the current Unit tests we have written:</w:t>
+      </w:r>
+    </w:p>
+    <w:p>
+      <w:pPr>
+        <w:spacing w:line="480" w:lineRule="auto"/>
+        <w:contextualSpacing/>
+        <w:rPr>
+          <w:rFonts w:ascii="Calibri" w:hAnsi="Calibri"/>
+        </w:rPr>
+      </w:pPr>
+      <w:r>
+        <w:rPr>
+          <w:rFonts w:ascii="Calibri" w:hAnsi="Calibri"/>
+          <w:noProof/>
+        </w:rPr>
+        <w:drawing>
+          <wp:inline distT="0" distB="0" distL="0" distR="0" wp14:anchorId="01660087" wp14:editId="412EFD81">
+            <wp:extent cx="5476799" cy="4415669"/>
+            <wp:effectExtent l="0" t="0" r="0" b="0"/>
+            <wp:docPr id="164936019" name="picture"/>
+            <wp:cNvGraphicFramePr>
+              <a:graphicFrameLocks xmlns:a="http://schemas.openxmlformats.org/drawingml/2006/main" noChangeAspect="1"/>
+            </wp:cNvGraphicFramePr>
+            <a:graphic xmlns:a="http://schemas.openxmlformats.org/drawingml/2006/main">
+              <a:graphicData uri="http://schemas.openxmlformats.org/drawingml/2006/picture">
+                <pic:pic xmlns:pic="http://schemas.openxmlformats.org/drawingml/2006/picture">
+                  <pic:nvPicPr>
+                    <pic:cNvPr id="0" name="picture"/>
+                    <pic:cNvPicPr/>
+                  </pic:nvPicPr>
+                  <pic:blipFill>
+                    <a:blip r:embed="rId24">
+                      <a:extLst>
+                        <a:ext uri="{28A0092B-C50C-407E-A947-70E740481C1C}">
+                          <a14:useLocalDpi xmlns:a14="http://schemas.microsoft.com/office/drawing/2010/main" val="0"/>
+                        </a:ext>
+                      </a:extLst>
+                    </a:blip>
+                    <a:stretch>
+                      <a:fillRect/>
+                    </a:stretch>
+                  </pic:blipFill>
+                  <pic:spPr>
+                    <a:xfrm>
+                      <a:off x="0" y="0"/>
+                      <a:ext cx="5476799" cy="4415669"/>
+                    </a:xfrm>
+                    <a:prstGeom prst="rect">
+                      <a:avLst/>
+                    </a:prstGeom>
+                  </pic:spPr>
+                </pic:pic>
+              </a:graphicData>
+            </a:graphic>
+          </wp:inline>
+        </w:drawing>
+      </w:r>
+    </w:p>
+    <w:p>
+      <w:pPr>
+        <w:spacing w:line="480" w:lineRule="auto"/>
+        <w:contextualSpacing/>
+        <w:rPr>
+          <w:rFonts w:ascii="Calibri" w:hAnsi="Calibri"/>
+        </w:rPr>
+      </w:pPr>
+    </w:p>
+    <w:p>
+      <w:pPr>
+        <w:spacing w:line="480" w:lineRule="auto"/>
+        <w:contextualSpacing/>
+        <w:rPr>
+          <w:rFonts w:ascii="Calibri" w:hAnsi="Calibri"/>
+        </w:rPr>
+      </w:pPr>
+    </w:p>
+    <w:p>
+      <w:pPr>
+        <w:spacing w:line="480" w:lineRule="auto"/>
+        <w:contextualSpacing/>
+        <w:rPr>
+          <w:rFonts w:ascii="Calibri" w:hAnsi="Calibri"/>
+        </w:rPr>
+      </w:pPr>
+      <w:r>
+        <w:rPr>
+          <w:rFonts w:ascii="Calibri" w:hAnsi="Calibri"/>
+        </w:rPr>
+        <w:t>An example manual test that we perform is for the method "</w:t>
+      </w:r>
+      <w:proofErr w:type="spellStart"/>
+      <w:proofErr w:type="gramStart"/>
+      <w:r>
+        <w:rPr>
+          <w:rFonts w:ascii="Calibri" w:hAnsi="Calibri"/>
+        </w:rPr>
+        <w:t>writeListToFrontend</w:t>
+      </w:r>
+      <w:proofErr w:type="spellEnd"/>
+      <w:r>
+        <w:rPr>
+          <w:rFonts w:ascii="Calibri" w:hAnsi="Calibri"/>
+        </w:rPr>
+        <w:t>(</w:t>
+      </w:r>
+      <w:proofErr w:type="gramEnd"/>
+      <w:r>
+        <w:rPr>
+          <w:rFonts w:ascii="Calibri" w:hAnsi="Calibri"/>
+        </w:rPr>
+        <w:t>)."  This method uses JQuery and as such requires manual testing.  For these tests we load the application and manually step through the function using breakpoints as shown in the below screenshots.  As we step through the method we check the variables along the way and ensure that each piece of the method gets called appropriately and that the end result is returned correctly.</w:t>
+      </w:r>
+    </w:p>
+    <w:p>
+      <w:pPr>
+        <w:spacing w:line="480" w:lineRule="auto"/>
+        <w:contextualSpacing/>
+        <w:rPr>
+          <w:rFonts w:ascii="Calibri" w:hAnsi="Calibri"/>
+        </w:rPr>
+      </w:pPr>
+      <w:r>
+        <w:rPr>
+          <w:rFonts w:ascii="Calibri" w:hAnsi="Calibri"/>
+          <w:noProof/>
+        </w:rPr>
+        <w:drawing>
+          <wp:inline distT="0" distB="0" distL="0" distR="0" wp14:anchorId="42C01C20" wp14:editId="5F03C9E5">
+            <wp:extent cx="5476799" cy="2863910"/>
+            <wp:effectExtent l="0" t="0" r="0" b="0"/>
+            <wp:docPr id="1906306817" name="picture"/>
+            <wp:cNvGraphicFramePr>
+              <a:graphicFrameLocks xmlns:a="http://schemas.openxmlformats.org/drawingml/2006/main" noChangeAspect="1"/>
+            </wp:cNvGraphicFramePr>
+            <a:graphic xmlns:a="http://schemas.openxmlformats.org/drawingml/2006/main">
+              <a:graphicData uri="http://schemas.openxmlformats.org/drawingml/2006/picture">
+                <pic:pic xmlns:pic="http://schemas.openxmlformats.org/drawingml/2006/picture">
+                  <pic:nvPicPr>
+                    <pic:cNvPr id="0" name="picture"/>
+                    <pic:cNvPicPr/>
+                  </pic:nvPicPr>
+                  <pic:blipFill>
+                    <a:blip r:embed="rId25" cstate="print">
+                      <a:extLst>
+                        <a:ext uri="{28A0092B-C50C-407E-A947-70E740481C1C}">
+                          <a14:useLocalDpi xmlns:a14="http://schemas.microsoft.com/office/drawing/2010/main" val="0"/>
+                        </a:ext>
+                      </a:extLst>
+                    </a:blip>
+                    <a:stretch>
+                      <a:fillRect/>
+                    </a:stretch>
+                  </pic:blipFill>
+                  <pic:spPr>
+                    <a:xfrm>
+                      <a:off x="0" y="0"/>
+                      <a:ext cx="5476799" cy="2863910"/>
+                    </a:xfrm>
+                    <a:prstGeom prst="rect">
+                      <a:avLst/>
+                    </a:prstGeom>
+                  </pic:spPr>
+                </pic:pic>
+              </a:graphicData>
+            </a:graphic>
+          </wp:inline>
+        </w:drawing>
+      </w:r>
+    </w:p>
+    <w:p>
+      <w:pPr>
+        <w:spacing w:line="480" w:lineRule="auto"/>
+        <w:contextualSpacing/>
+        <w:rPr>
+          <w:rFonts w:ascii="Calibri" w:hAnsi="Calibri"/>
+        </w:rPr>
+      </w:pPr>
+      <w:r>
+        <w:rPr>
+          <w:rFonts w:ascii="Calibri" w:hAnsi="Calibri"/>
+          <w:noProof/>
+        </w:rPr>
+        <w:lastRenderedPageBreak/>
+        <w:drawing>
+          <wp:inline distT="0" distB="0" distL="0" distR="0" wp14:anchorId="2F6540F7" wp14:editId="5A7A1759">
+            <wp:extent cx="5532120" cy="2881312"/>
+            <wp:effectExtent l="0" t="0" r="0" b="0"/>
+            <wp:docPr id="931152668" name="picture"/>
+            <wp:cNvGraphicFramePr>
+              <a:graphicFrameLocks xmlns:a="http://schemas.openxmlformats.org/drawingml/2006/main" noChangeAspect="1"/>
+            </wp:cNvGraphicFramePr>
+            <a:graphic xmlns:a="http://schemas.openxmlformats.org/drawingml/2006/main">
+              <a:graphicData uri="http://schemas.openxmlformats.org/drawingml/2006/picture">
+                <pic:pic xmlns:pic="http://schemas.openxmlformats.org/drawingml/2006/picture">
+                  <pic:nvPicPr>
+                    <pic:cNvPr id="0" name="picture"/>
+                    <pic:cNvPicPr/>
+                  </pic:nvPicPr>
+                  <pic:blipFill>
+                    <a:blip r:embed="rId26" cstate="print">
+                      <a:extLst>
+                        <a:ext uri="{28A0092B-C50C-407E-A947-70E740481C1C}">
+                          <a14:useLocalDpi xmlns:a14="http://schemas.microsoft.com/office/drawing/2010/main" val="0"/>
+                        </a:ext>
+                      </a:extLst>
+                    </a:blip>
+                    <a:stretch>
+                      <a:fillRect/>
+                    </a:stretch>
+                  </pic:blipFill>
+                  <pic:spPr>
+                    <a:xfrm>
+                      <a:off x="0" y="0"/>
+                      <a:ext cx="5532120" cy="2881312"/>
+                    </a:xfrm>
+                    <a:prstGeom prst="rect">
+                      <a:avLst/>
+                    </a:prstGeom>
+                  </pic:spPr>
+                </pic:pic>
+              </a:graphicData>
+            </a:graphic>
+          </wp:inline>
+        </w:drawing>
+      </w:r>
+    </w:p>
+    <w:p>
+      <w:pPr>
+        <w:spacing w:line="480" w:lineRule="auto"/>
+        <w:contextualSpacing/>
+        <w:rPr>
+          <w:rFonts w:ascii="Calibri" w:hAnsi="Calibri"/>
+        </w:rPr>
+      </w:pPr>
+      <w:r>
+        <w:rPr>
+          <w:rFonts w:ascii="Calibri" w:hAnsi="Calibri"/>
+        </w:rPr>
+        <w:t xml:space="preserve">For each test we document the results in a similar manner to how we write our Jasmine/Karma tests.  For </w:t>
+      </w:r>
+      <w:proofErr w:type="spellStart"/>
+      <w:proofErr w:type="gramStart"/>
+      <w:r>
+        <w:rPr>
+          <w:rFonts w:ascii="Calibri" w:hAnsi="Calibri"/>
+        </w:rPr>
+        <w:t>writeListToFrontend</w:t>
+      </w:r>
+      <w:proofErr w:type="spellEnd"/>
+      <w:r>
+        <w:rPr>
+          <w:rFonts w:ascii="Calibri" w:hAnsi="Calibri"/>
+        </w:rPr>
+        <w:t>(</w:t>
+      </w:r>
+      <w:proofErr w:type="gramEnd"/>
+      <w:r>
+        <w:rPr>
+          <w:rFonts w:ascii="Calibri" w:hAnsi="Calibri"/>
+        </w:rPr>
+        <w:t>) we write:</w:t>
+      </w:r>
+    </w:p>
+    <w:p>
+      <w:pPr>
+        <w:spacing w:line="480" w:lineRule="auto"/>
+        <w:contextualSpacing/>
+        <w:rPr>
+          <w:rFonts w:ascii="Calibri" w:hAnsi="Calibri"/>
+        </w:rPr>
+      </w:pPr>
+      <w:r>
+        <w:rPr>
+          <w:rFonts w:ascii="Calibri" w:hAnsi="Calibri"/>
+        </w:rPr>
+        <w:t>"</w:t>
+      </w:r>
+      <w:proofErr w:type="spellStart"/>
+      <w:proofErr w:type="gramStart"/>
+      <w:r>
+        <w:rPr>
+          <w:rFonts w:ascii="Calibri" w:hAnsi="Calibri"/>
+        </w:rPr>
+        <w:t>writeListToFrontend</w:t>
+      </w:r>
+      <w:proofErr w:type="spellEnd"/>
+      <w:r>
+        <w:rPr>
+          <w:rFonts w:ascii="Calibri" w:hAnsi="Calibri"/>
+        </w:rPr>
+        <w:t>(</w:t>
+      </w:r>
+      <w:proofErr w:type="gramEnd"/>
+      <w:r>
+        <w:rPr>
+          <w:rFonts w:ascii="Calibri" w:hAnsi="Calibri"/>
+        </w:rPr>
+        <w:t>)"</w:t>
+      </w:r>
+    </w:p>
+    <w:p>
+      <w:pPr>
+        <w:spacing w:line="480" w:lineRule="auto"/>
+        <w:ind w:firstLine="720"/>
+        <w:contextualSpacing/>
+        <w:rPr>
+          <w:rFonts w:ascii="Calibri" w:hAnsi="Calibri"/>
+        </w:rPr>
+      </w:pPr>
+      <w:r>
+        <w:rPr>
+          <w:rFonts w:ascii="Calibri" w:hAnsi="Calibri"/>
+        </w:rPr>
+        <w:t>"</w:t>
+      </w:r>
+      <w:proofErr w:type="gramStart"/>
+      <w:r>
+        <w:rPr>
+          <w:rFonts w:ascii="Calibri" w:hAnsi="Calibri"/>
+        </w:rPr>
+        <w:t>should</w:t>
+      </w:r>
+      <w:proofErr w:type="gramEnd"/>
+      <w:r>
+        <w:rPr>
+          <w:rFonts w:ascii="Calibri" w:hAnsi="Calibri"/>
+        </w:rPr>
+        <w:t xml:space="preserve"> append to the action table for a single line" : passed</w:t>
+      </w:r>
+    </w:p>
+    <w:p>
+      <w:pPr>
+        <w:spacing w:line="480" w:lineRule="auto"/>
+        <w:ind w:firstLine="720"/>
+        <w:contextualSpacing/>
+        <w:rPr>
+          <w:rFonts w:ascii="Calibri" w:hAnsi="Calibri"/>
+        </w:rPr>
+      </w:pPr>
+      <w:r>
+        <w:rPr>
+          <w:rFonts w:ascii="Calibri" w:hAnsi="Calibri"/>
+        </w:rPr>
+        <w:t>"</w:t>
+      </w:r>
+      <w:proofErr w:type="gramStart"/>
+      <w:r>
+        <w:rPr>
+          <w:rFonts w:ascii="Calibri" w:hAnsi="Calibri"/>
+        </w:rPr>
+        <w:t>should</w:t>
+      </w:r>
+      <w:proofErr w:type="gramEnd"/>
+      <w:r>
+        <w:rPr>
+          <w:rFonts w:ascii="Calibri" w:hAnsi="Calibri"/>
+        </w:rPr>
+        <w:t xml:space="preserve"> append to the action table for multiple lines" : passed</w:t>
+      </w:r>
+    </w:p>
+    <w:p>
+      <w:pPr>
+        <w:spacing w:line="480" w:lineRule="auto"/>
+        <w:ind w:firstLine="720"/>
+        <w:contextualSpacing/>
+        <w:rPr>
+          <w:rFonts w:ascii="Calibri" w:hAnsi="Calibri"/>
+        </w:rPr>
+      </w:pPr>
+      <w:r>
+        <w:rPr>
+          <w:rFonts w:ascii="Calibri" w:hAnsi="Calibri"/>
+        </w:rPr>
+        <w:t>"</w:t>
+      </w:r>
+      <w:proofErr w:type="gramStart"/>
+      <w:r>
+        <w:rPr>
+          <w:rFonts w:ascii="Calibri" w:hAnsi="Calibri"/>
+        </w:rPr>
+        <w:t>should</w:t>
+      </w:r>
+      <w:proofErr w:type="gramEnd"/>
+      <w:r>
+        <w:rPr>
+          <w:rFonts w:ascii="Calibri" w:hAnsi="Calibri"/>
+        </w:rPr>
+        <w:t xml:space="preserve"> return true" : passed</w:t>
       </w:r>
     </w:p>
     <w:p>
@@ -7203,8 +7658,6 @@
                 <w:bdr w:val="none" w:sz="0" w:space="0" w:color="auto"/>
               </w:rPr>
             </w:pPr>
-            <w:bookmarkStart w:id="0" w:name="_GoBack"/>
-            <w:bookmarkEnd w:id="0"/>
           </w:p>
         </w:tc>
         <w:tc>
@@ -8306,6 +8759,7 @@
                 <w:rFonts w:ascii="Arial" w:eastAsia="Times New Roman" w:hAnsi="Arial" w:cs="Arial"/>
                 <w:bdr w:val="none" w:sz="0" w:space="0" w:color="auto"/>
               </w:rPr>
+              <w:lastRenderedPageBreak/>
               <w:t> </w:t>
             </w:r>
           </w:p>
@@ -9267,7 +9721,6 @@
                 <w:bCs/>
                 <w:bdr w:val="none" w:sz="0" w:space="0" w:color="auto"/>
               </w:rPr>
-              <w:lastRenderedPageBreak/>
               <w:t>Software</w:t>
             </w:r>
           </w:p>
@@ -9973,6 +10426,7 @@
                 <w:bCs/>
                 <w:bdr w:val="none" w:sz="0" w:space="0" w:color="auto"/>
               </w:rPr>
+              <w:lastRenderedPageBreak/>
               <w:t> </w:t>
             </w:r>
           </w:p>
@@ -10710,7 +11164,6 @@
                 <w:bCs/>
                 <w:bdr w:val="none" w:sz="0" w:space="0" w:color="auto"/>
               </w:rPr>
-              <w:lastRenderedPageBreak/>
               <w:t> </w:t>
             </w:r>
           </w:p>
@@ -11651,6 +12104,7 @@
                 <w:bCs/>
                 <w:bdr w:val="none" w:sz="0" w:space="0" w:color="auto"/>
               </w:rPr>
+              <w:lastRenderedPageBreak/>
               <w:t> </w:t>
             </w:r>
           </w:p>
@@ -12121,7 +12575,6 @@
                 <w:bCs/>
                 <w:bdr w:val="none" w:sz="0" w:space="0" w:color="auto"/>
               </w:rPr>
-              <w:lastRenderedPageBreak/>
               <w:t> </w:t>
             </w:r>
           </w:p>
@@ -12843,6 +13296,7 @@
                 <w:bCs/>
                 <w:bdr w:val="none" w:sz="0" w:space="0" w:color="auto"/>
               </w:rPr>
+              <w:lastRenderedPageBreak/>
               <w:t> </w:t>
             </w:r>
           </w:p>
@@ -13120,14 +13574,7 @@
           <w:rFonts w:ascii="Calibri" w:eastAsia="Calibri" w:hAnsi="Calibri" w:cs="Calibri"/>
         </w:rPr>
         <w:tab/>
-        <w:t xml:space="preserve">Writing the project report was conducted by splitting all of the necessary parts of the paper into specific tasks and distributing them over weekly milestones throughout the semester.  The tasks and the milestones are documented in the “Timeline” section of this </w:t>
-      </w:r>
-      <w:r>
-        <w:rPr>
-          <w:rFonts w:ascii="Calibri" w:eastAsia="Calibri" w:hAnsi="Calibri" w:cs="Calibri"/>
-        </w:rPr>
-        <w:lastRenderedPageBreak/>
-        <w:t>report along with the due dates for each milestone.  Each task is then assigned to a group member so that each group member contributed equally to the final report.  Testing the project report was then done by assigning a proofreader to each group member.  The proofreader was another group member responsible for ensuring proper grammar, spelling, and content within each task.  If something needed correcting, the proofreader added a comment to the task.  The creator of the task then added the necessary changes and resubmitted the task.  The task was then proofread again, and if all was well, the task was considered complete.</w:t>
+        <w:t>Writing the project report was conducted by splitting all of the necessary parts of the paper into specific tasks and distributing them over weekly milestones throughout the semester.  The tasks and the milestones are documented in the “Timeline” section of this report along with the due dates for each milestone.  Each task is then assigned to a group member so that each group member contributed equally to the final report.  Testing the project report was then done by assigning a proofreader to each group member.  The proofreader was another group member responsible for ensuring proper grammar, spelling, and content within each task.  If something needed correcting, the proofreader added a comment to the task.  The creator of the task then added the necessary changes and resubmitted the task.  The task was then proofread again, and if all was well, the task was considered complete.</w:t>
       </w:r>
     </w:p>
     <w:p>
@@ -13435,7 +13882,7 @@
                     <pic:cNvPicPr/>
                   </pic:nvPicPr>
                   <pic:blipFill>
-                    <a:blip r:embed="rId24">
+                    <a:blip r:embed="rId27">
                       <a:extLst/>
                     </a:blip>
                     <a:stretch>
@@ -18257,7 +18704,7 @@
           <w:rFonts w:ascii="Calibri" w:eastAsia="Calibri" w:hAnsi="Calibri" w:cs="Calibri"/>
         </w:rPr>
       </w:pPr>
-      <w:hyperlink r:id="rId25" w:history="1">
+      <w:hyperlink r:id="rId28" w:history="1">
         <w:r>
           <w:rPr>
             <w:rStyle w:val="Hyperlink0"/>
@@ -18360,7 +18807,7 @@
                     <pic:cNvPicPr/>
                   </pic:nvPicPr>
                   <pic:blipFill>
-                    <a:blip r:embed="rId26">
+                    <a:blip r:embed="rId29">
                       <a:extLst/>
                     </a:blip>
                     <a:stretch>
@@ -18442,7 +18889,7 @@
                     <pic:cNvPicPr/>
                   </pic:nvPicPr>
                   <pic:blipFill>
-                    <a:blip r:embed="rId27">
+                    <a:blip r:embed="rId30">
                       <a:extLst/>
                     </a:blip>
                     <a:stretch>
@@ -18533,7 +18980,7 @@
                     <pic:cNvPicPr/>
                   </pic:nvPicPr>
                   <pic:blipFill>
-                    <a:blip r:embed="rId28">
+                    <a:blip r:embed="rId31">
                       <a:extLst/>
                     </a:blip>
                     <a:stretch>
@@ -18615,7 +19062,7 @@
                     <pic:cNvPicPr/>
                   </pic:nvPicPr>
                   <pic:blipFill>
-                    <a:blip r:embed="rId29">
+                    <a:blip r:embed="rId32">
                       <a:extLst/>
                     </a:blip>
                     <a:stretch>
@@ -19098,7 +19545,7 @@
         <w:tab/>
         <w:t xml:space="preserve">AngularJS was developed in 2009, and it has grown exponentially over the past few years.  Now backed by Google, AngularJS has an incredible amount of online support.  There are tutorials, FAQ, question/answer forums, and tons of online discussions on sites like </w:t>
       </w:r>
-      <w:hyperlink r:id="rId30" w:history="1">
+      <w:hyperlink r:id="rId33" w:history="1">
         <w:r>
           <w:rPr>
             <w:rStyle w:val="Hyperlink2"/>
@@ -19232,7 +19679,7 @@
         <w:lastRenderedPageBreak/>
         <w:t xml:space="preserve">support forums can be found on websites like </w:t>
       </w:r>
-      <w:hyperlink r:id="rId31" w:history="1">
+      <w:hyperlink r:id="rId34" w:history="1">
         <w:r>
           <w:rPr>
             <w:rStyle w:val="Hyperlink2"/>
@@ -19246,7 +19693,7 @@
         </w:rPr>
         <w:t xml:space="preserve">, </w:t>
       </w:r>
-      <w:hyperlink r:id="rId32" w:history="1">
+      <w:hyperlink r:id="rId35" w:history="1">
         <w:r>
           <w:rPr>
             <w:rStyle w:val="Hyperlink2"/>
@@ -19260,7 +19707,7 @@
         </w:rPr>
         <w:t xml:space="preserve">, and </w:t>
       </w:r>
-      <w:hyperlink r:id="rId33" w:history="1">
+      <w:hyperlink r:id="rId36" w:history="1">
         <w:r>
           <w:rPr>
             <w:rStyle w:val="Hyperlink2"/>
@@ -19275,7 +19722,7 @@
         </w:rPr>
         <w:t xml:space="preserve"> among others.  It seems that AngularJS has a bit more online support, but Ember.js has a large online presence as well.  Like AngularJS, Ember.js is compatible with a variety of other potentially helpful frameworks.  Ember.js works with Bootstrap to create professional, user-friendly user interfaces.  Numerous tutorials and documentation supporting this relationship can be found online.  One website is solely devoted to the relationship between Bootstrap and Ember.js.  That website is </w:t>
       </w:r>
-      <w:hyperlink r:id="rId34" w:history="1">
+      <w:hyperlink r:id="rId37" w:history="1">
         <w:r>
           <w:rPr>
             <w:rStyle w:val="Hyperlink2"/>
@@ -19355,7 +19802,7 @@
         <w:tab/>
         <w:t xml:space="preserve">Jasmine is a framework for testing JavaScript.  This could come in handy because we are planning a very JavaScript-heavy application.  It will work with both Ember.js and AngularJS and should serve us well as we logically and incrementally test our code throughout development.  Jasmine was developed to be very easy to read and is heavily documented on the official website, </w:t>
       </w:r>
-      <w:hyperlink r:id="rId35" w:history="1">
+      <w:hyperlink r:id="rId38" w:history="1">
         <w:r>
           <w:rPr>
             <w:rStyle w:val="Hyperlink2"/>
@@ -19420,7 +19867,7 @@
         </w:rPr>
         <w:t xml:space="preserve"> browsers.”  It supports all major browsers and will work well with both AngularJS and Ember.js.  Karma has online support at </w:t>
       </w:r>
-      <w:hyperlink r:id="rId36" w:history="1">
+      <w:hyperlink r:id="rId39" w:history="1">
         <w:r>
           <w:rPr>
             <w:rStyle w:val="Hyperlink2"/>
@@ -19434,7 +19881,7 @@
         </w:rPr>
         <w:t xml:space="preserve"> and </w:t>
       </w:r>
-      <w:hyperlink r:id="rId37" w:history="1">
+      <w:hyperlink r:id="rId40" w:history="1">
         <w:r>
           <w:rPr>
             <w:rStyle w:val="Hyperlink2"/>
@@ -19491,7 +19938,7 @@
         <w:lastRenderedPageBreak/>
         <w:t xml:space="preserve">There are tutorials and support forums on several websites including </w:t>
       </w:r>
-      <w:hyperlink r:id="rId38" w:history="1">
+      <w:hyperlink r:id="rId41" w:history="1">
         <w:r>
           <w:rPr>
             <w:rStyle w:val="Hyperlink2"/>
@@ -19506,7 +19953,7 @@
         </w:rPr>
         <w:t xml:space="preserve"> and </w:t>
       </w:r>
-      <w:hyperlink r:id="rId39" w:history="1">
+      <w:hyperlink r:id="rId42" w:history="1">
         <w:r>
           <w:rPr>
             <w:rStyle w:val="Hyperlink2"/>
@@ -19595,7 +20042,7 @@
         </w:rPr>
         <w:t xml:space="preserve">1) </w:t>
       </w:r>
-      <w:hyperlink r:id="rId40" w:history="1">
+      <w:hyperlink r:id="rId43" w:history="1">
         <w:r>
           <w:rPr>
             <w:rStyle w:val="Hyperlink2"/>
@@ -19617,7 +20064,7 @@
         </w:rPr>
         <w:t xml:space="preserve">2) </w:t>
       </w:r>
-      <w:hyperlink r:id="rId41" w:history="1">
+      <w:hyperlink r:id="rId44" w:history="1">
         <w:r>
           <w:rPr>
             <w:rStyle w:val="Hyperlink2"/>
@@ -19639,7 +20086,7 @@
         </w:rPr>
         <w:t xml:space="preserve">3) </w:t>
       </w:r>
-      <w:hyperlink r:id="rId42" w:history="1">
+      <w:hyperlink r:id="rId45" w:history="1">
         <w:r>
           <w:rPr>
             <w:rStyle w:val="Hyperlink2"/>
@@ -19661,7 +20108,7 @@
         </w:rPr>
         <w:t xml:space="preserve">4) </w:t>
       </w:r>
-      <w:hyperlink r:id="rId43" w:history="1">
+      <w:hyperlink r:id="rId46" w:history="1">
         <w:r>
           <w:rPr>
             <w:rStyle w:val="Hyperlink2"/>
@@ -19684,7 +20131,7 @@
         <w:lastRenderedPageBreak/>
         <w:t xml:space="preserve">5) </w:t>
       </w:r>
-      <w:hyperlink r:id="rId44" w:anchor="/flowplayer" w:history="1">
+      <w:hyperlink r:id="rId47" w:anchor="/flowplayer" w:history="1">
         <w:r>
           <w:rPr>
             <w:rStyle w:val="Hyperlink2"/>
@@ -19706,7 +20153,7 @@
         </w:rPr>
         <w:t xml:space="preserve">6) </w:t>
       </w:r>
-      <w:hyperlink r:id="rId45" w:history="1">
+      <w:hyperlink r:id="rId48" w:history="1">
         <w:r>
           <w:rPr>
             <w:rStyle w:val="Hyperlink2"/>
@@ -19728,7 +20175,7 @@
         </w:rPr>
         <w:t xml:space="preserve">7) </w:t>
       </w:r>
-      <w:hyperlink r:id="rId46" w:history="1">
+      <w:hyperlink r:id="rId49" w:history="1">
         <w:r>
           <w:rPr>
             <w:rStyle w:val="Hyperlink2"/>
@@ -20284,7 +20731,7 @@
         </w:rPr>
         <w:t>. MIT, 2012.  Web. 27 Oct. 2014. &lt;</w:t>
       </w:r>
-      <w:hyperlink r:id="rId47" w:history="1">
+      <w:hyperlink r:id="rId50" w:history="1">
         <w:r>
           <w:rPr>
             <w:rStyle w:val="Hyperlink3"/>
@@ -20689,7 +21136,7 @@
           <w:rFonts w:ascii="Trebuchet MS" w:eastAsia="Trebuchet MS" w:hAnsi="Trebuchet MS" w:cs="Trebuchet MS"/>
         </w:rPr>
       </w:pPr>
-      <w:hyperlink r:id="rId48" w:history="1">
+      <w:hyperlink r:id="rId51" w:history="1">
         <w:r>
           <w:rPr>
             <w:rStyle w:val="Hyperlink4"/>
@@ -20713,7 +21160,7 @@
           <w:rFonts w:ascii="Trebuchet MS" w:eastAsia="Trebuchet MS" w:hAnsi="Trebuchet MS" w:cs="Trebuchet MS"/>
         </w:rPr>
       </w:pPr>
-      <w:hyperlink r:id="rId49" w:history="1">
+      <w:hyperlink r:id="rId52" w:history="1">
         <w:r>
           <w:rPr>
             <w:rStyle w:val="Hyperlink4"/>
@@ -20737,7 +21184,7 @@
           <w:rFonts w:ascii="Trebuchet MS" w:eastAsia="Trebuchet MS" w:hAnsi="Trebuchet MS" w:cs="Trebuchet MS"/>
         </w:rPr>
       </w:pPr>
-      <w:hyperlink r:id="rId50" w:history="1">
+      <w:hyperlink r:id="rId53" w:history="1">
         <w:r>
           <w:rPr>
             <w:rStyle w:val="Hyperlink4"/>
@@ -21269,7 +21716,7 @@
           <w:rFonts w:ascii="Calibri" w:eastAsia="Calibri" w:hAnsi="Calibri" w:cs="Calibri"/>
         </w:rPr>
       </w:pPr>
-      <w:hyperlink r:id="rId51" w:history="1">
+      <w:hyperlink r:id="rId54" w:history="1">
         <w:r>
           <w:rPr>
             <w:rStyle w:val="Hyperlink2"/>
@@ -21287,7 +21734,7 @@
           <w:rFonts w:ascii="Calibri" w:eastAsia="Calibri" w:hAnsi="Calibri" w:cs="Calibri"/>
         </w:rPr>
       </w:pPr>
-      <w:hyperlink r:id="rId52" w:history="1">
+      <w:hyperlink r:id="rId55" w:history="1">
         <w:r>
           <w:rPr>
             <w:rStyle w:val="Hyperlink2"/>
@@ -21304,7 +21751,7 @@
           <w:rFonts w:ascii="Calibri" w:eastAsia="Calibri" w:hAnsi="Calibri" w:cs="Calibri"/>
         </w:rPr>
       </w:pPr>
-      <w:hyperlink r:id="rId53" w:history="1">
+      <w:hyperlink r:id="rId56" w:history="1">
         <w:r>
           <w:rPr>
             <w:rStyle w:val="Hyperlink2"/>
@@ -21321,7 +21768,7 @@
           <w:rFonts w:ascii="Calibri" w:eastAsia="Calibri" w:hAnsi="Calibri" w:cs="Calibri"/>
         </w:rPr>
       </w:pPr>
-      <w:hyperlink r:id="rId54" w:history="1">
+      <w:hyperlink r:id="rId57" w:history="1">
         <w:r>
           <w:rPr>
             <w:rStyle w:val="Hyperlink2"/>
@@ -21338,7 +21785,7 @@
           <w:rFonts w:ascii="Calibri" w:eastAsia="Calibri" w:hAnsi="Calibri" w:cs="Calibri"/>
         </w:rPr>
       </w:pPr>
-      <w:hyperlink r:id="rId55" w:history="1">
+      <w:hyperlink r:id="rId58" w:history="1">
         <w:r>
           <w:rPr>
             <w:rStyle w:val="Hyperlink2"/>
@@ -21355,7 +21802,7 @@
           <w:rFonts w:ascii="Calibri" w:eastAsia="Calibri" w:hAnsi="Calibri" w:cs="Calibri"/>
         </w:rPr>
       </w:pPr>
-      <w:hyperlink r:id="rId56" w:history="1">
+      <w:hyperlink r:id="rId59" w:history="1">
         <w:r>
           <w:rPr>
             <w:rStyle w:val="Hyperlink2"/>
@@ -21762,7 +22209,7 @@
         </w:rPr>
         <w:t xml:space="preserve"> is instead available as can be seen in the image below, obtained from </w:t>
       </w:r>
-      <w:hyperlink r:id="rId57" w:history="1">
+      <w:hyperlink r:id="rId60" w:history="1">
         <w:r>
           <w:rPr>
             <w:rStyle w:val="Hyperlink0"/>
@@ -21845,7 +22292,7 @@
                     <pic:cNvPicPr/>
                   </pic:nvPicPr>
                   <pic:blipFill>
-                    <a:blip r:embed="rId58">
+                    <a:blip r:embed="rId61">
                       <a:extLst/>
                     </a:blip>
                     <a:stretch>
@@ -21899,7 +22346,7 @@
           <w:rFonts w:ascii="Calibri" w:eastAsia="Calibri" w:hAnsi="Calibri" w:cs="Calibri"/>
         </w:rPr>
       </w:pPr>
-      <w:hyperlink r:id="rId59" w:history="1">
+      <w:hyperlink r:id="rId62" w:history="1">
         <w:r>
           <w:rPr>
             <w:rStyle w:val="Hyperlink0"/>
@@ -21915,7 +22362,7 @@
           <w:rFonts w:ascii="Calibri" w:eastAsia="Calibri" w:hAnsi="Calibri" w:cs="Calibri"/>
         </w:rPr>
       </w:pPr>
-      <w:hyperlink r:id="rId60" w:history="1">
+      <w:hyperlink r:id="rId63" w:history="1">
         <w:r>
           <w:rPr>
             <w:rStyle w:val="Hyperlink0"/>
@@ -21932,7 +22379,7 @@
           <w:rFonts w:ascii="Calibri" w:eastAsia="Calibri" w:hAnsi="Calibri" w:cs="Calibri"/>
         </w:rPr>
       </w:pPr>
-      <w:hyperlink r:id="rId61" w:history="1">
+      <w:hyperlink r:id="rId64" w:history="1">
         <w:r>
           <w:rPr>
             <w:rStyle w:val="Hyperlink0"/>
@@ -21948,7 +22395,7 @@
           <w:rFonts w:ascii="Calibri" w:eastAsia="Calibri" w:hAnsi="Calibri" w:cs="Calibri"/>
         </w:rPr>
       </w:pPr>
-      <w:hyperlink r:id="rId62" w:history="1">
+      <w:hyperlink r:id="rId65" w:history="1">
         <w:r>
           <w:rPr>
             <w:rStyle w:val="Hyperlink0"/>
@@ -21964,7 +22411,7 @@
           <w:rFonts w:ascii="Calibri" w:eastAsia="Calibri" w:hAnsi="Calibri" w:cs="Calibri"/>
         </w:rPr>
       </w:pPr>
-      <w:hyperlink r:id="rId63" w:history="1">
+      <w:hyperlink r:id="rId66" w:history="1">
         <w:r>
           <w:rPr>
             <w:rStyle w:val="Hyperlink0"/>
@@ -23055,7 +23502,7 @@
         </w:rPr>
         <w:t xml:space="preserve">Source: </w:t>
       </w:r>
-      <w:hyperlink r:id="rId64" w:history="1">
+      <w:hyperlink r:id="rId67" w:history="1">
         <w:r>
           <w:rPr>
             <w:rStyle w:val="Hyperlink0"/>
@@ -23109,7 +23556,7 @@
         </w:rPr>
         <w:t xml:space="preserve">Source: </w:t>
       </w:r>
-      <w:hyperlink r:id="rId65" w:history="1">
+      <w:hyperlink r:id="rId68" w:history="1">
         <w:r>
           <w:rPr>
             <w:rStyle w:val="Hyperlink0"/>
@@ -23146,7 +23593,7 @@
         </w:rPr>
         <w:t xml:space="preserve">Source: </w:t>
       </w:r>
-      <w:hyperlink r:id="rId66" w:history="1">
+      <w:hyperlink r:id="rId69" w:history="1">
         <w:r>
           <w:rPr>
             <w:rStyle w:val="Hyperlink0"/>
@@ -23215,7 +23662,7 @@
         </w:rPr>
         <w:t xml:space="preserve">Source: </w:t>
       </w:r>
-      <w:hyperlink r:id="rId67" w:history="1">
+      <w:hyperlink r:id="rId70" w:history="1">
         <w:r>
           <w:rPr>
             <w:rStyle w:val="Hyperlink0"/>
@@ -23253,7 +23700,7 @@
         </w:rPr>
         <w:t xml:space="preserve">Source: </w:t>
       </w:r>
-      <w:hyperlink r:id="rId68" w:history="1">
+      <w:hyperlink r:id="rId71" w:history="1">
         <w:r>
           <w:rPr>
             <w:rStyle w:val="Hyperlink0"/>
@@ -23275,7 +23722,7 @@
         </w:rPr>
         <w:t xml:space="preserve">Commercial licenses may also be obtained by contacting the company via this link: </w:t>
       </w:r>
-      <w:hyperlink r:id="rId69" w:history="1">
+      <w:hyperlink r:id="rId72" w:history="1">
         <w:r>
           <w:rPr>
             <w:rStyle w:val="Hyperlink0"/>
@@ -23330,7 +23777,7 @@
         </w:rPr>
         <w:t xml:space="preserve">Source: </w:t>
       </w:r>
-      <w:hyperlink r:id="rId70" w:history="1">
+      <w:hyperlink r:id="rId73" w:history="1">
         <w:r>
           <w:rPr>
             <w:rStyle w:val="Hyperlink0"/>
@@ -23385,7 +23832,7 @@
         </w:rPr>
         <w:t xml:space="preserve">Source: </w:t>
       </w:r>
-      <w:hyperlink r:id="rId71" w:history="1">
+      <w:hyperlink r:id="rId74" w:history="1">
         <w:r>
           <w:rPr>
             <w:rStyle w:val="Hyperlink0"/>
@@ -23443,7 +23890,7 @@
         <w:lastRenderedPageBreak/>
         <w:t xml:space="preserve">Source: </w:t>
       </w:r>
-      <w:hyperlink r:id="rId72" w:history="1">
+      <w:hyperlink r:id="rId75" w:history="1">
         <w:r>
           <w:rPr>
             <w:rStyle w:val="Hyperlink0"/>
@@ -23500,7 +23947,7 @@
         </w:rPr>
         <w:t xml:space="preserve">Source: </w:t>
       </w:r>
-      <w:hyperlink r:id="rId73" w:history="1">
+      <w:hyperlink r:id="rId76" w:history="1">
         <w:r>
           <w:rPr>
             <w:rStyle w:val="Hyperlink0"/>
@@ -23916,7 +24363,7 @@
           <w:szCs w:val="24"/>
         </w:rPr>
       </w:pPr>
-      <w:hyperlink r:id="rId74" w:history="1">
+      <w:hyperlink r:id="rId77" w:history="1">
         <w:r>
           <w:rPr>
             <w:rStyle w:val="Hyperlink3"/>
@@ -24131,7 +24578,7 @@
           <w:szCs w:val="24"/>
         </w:rPr>
       </w:pPr>
-      <w:hyperlink r:id="rId75" w:history="1">
+      <w:hyperlink r:id="rId78" w:history="1">
         <w:r>
           <w:rPr>
             <w:rStyle w:val="Hyperlink3"/>
@@ -25696,7 +26143,7 @@
       <w:pPr>
         <w:pStyle w:val="Body"/>
       </w:pPr>
-      <w:hyperlink r:id="rId76" w:history="1">
+      <w:hyperlink r:id="rId79" w:history="1">
         <w:r>
           <w:rPr>
             <w:rStyle w:val="Link"/>
@@ -25721,10 +26168,10 @@
       </w:r>
     </w:p>
     <w:sectPr>
-      <w:headerReference w:type="default" r:id="rId77"/>
-      <w:footerReference w:type="default" r:id="rId78"/>
-      <w:headerReference w:type="first" r:id="rId79"/>
-      <w:footerReference w:type="first" r:id="rId80"/>
+      <w:headerReference w:type="default" r:id="rId80"/>
+      <w:footerReference w:type="default" r:id="rId81"/>
+      <w:headerReference w:type="first" r:id="rId82"/>
+      <w:footerReference w:type="first" r:id="rId83"/>
       <w:pgSz w:w="12240" w:h="15840"/>
       <w:pgMar w:top="1440" w:right="1440" w:bottom="1440" w:left="1440" w:header="720" w:footer="720" w:gutter="0"/>
       <w:pgNumType w:start="1"/>
@@ -25781,7 +26228,7 @@
       <w:rPr>
         <w:noProof/>
       </w:rPr>
-      <w:t>30</w:t>
+      <w:t>26</w:t>
     </w:r>
     <w:r>
       <w:fldChar w:fldCharType="end"/>

</xml_diff>

<commit_message>
added some stuff to discussion section
</commit_message>
<xml_diff>
--- a/documentation/PIPSQUEAK_Project_Report.docx
+++ b/documentation/PIPSQUEAK_Project_Report.docx
@@ -6721,7 +6721,7 @@
           <v:shape id="_x0000_i1025" type="#_x0000_t75" style="width:468pt;height:512.25pt" o:ole="">
             <v:imagedata r:id="rId19" o:title=""/>
           </v:shape>
-          <o:OLEObject Type="Embed" ProgID="Visio.Drawing.15" ShapeID="_x0000_i1025" DrawAspect="Content" ObjectID="_1492198585" r:id="rId20"/>
+          <o:OLEObject Type="Embed" ProgID="Visio.Drawing.15" ShapeID="_x0000_i1025" DrawAspect="Content" ObjectID="_1492199764" r:id="rId20"/>
         </w:object>
       </w:r>
     </w:p>
@@ -6779,7 +6779,7 @@
           <v:shape id="_x0000_i1026" type="#_x0000_t75" style="width:401.25pt;height:377.25pt" o:ole="">
             <v:imagedata r:id="rId21" o:title=""/>
           </v:shape>
-          <o:OLEObject Type="Embed" ProgID="Visio.Drawing.15" ShapeID="_x0000_i1026" DrawAspect="Content" ObjectID="_1492198586" r:id="rId22"/>
+          <o:OLEObject Type="Embed" ProgID="Visio.Drawing.15" ShapeID="_x0000_i1026" DrawAspect="Content" ObjectID="_1492199765" r:id="rId22"/>
         </w:object>
       </w:r>
     </w:p>
@@ -17786,7 +17786,7 @@
             <wp:docPr id="1" name="Chart 1">
               <a:extLst xmlns:a="http://schemas.openxmlformats.org/drawingml/2006/main">
                 <a:ext uri="{FF2B5EF4-FFF2-40B4-BE49-F238E27FC236}">
-                  <a16:creationId xmlns="" xmlns:xdr="http://schemas.openxmlformats.org/drawingml/2006/spreadsheetDrawing" xmlns:a16="http://schemas.microsoft.com/office/drawing/2014/main" xmlns:lc="http://schemas.openxmlformats.org/drawingml/2006/lockedCanvas" id="{00000000-0008-0000-0100-000003000000}"/>
+                  <a16:creationId xmlns:lc="http://schemas.openxmlformats.org/drawingml/2006/lockedCanvas" xmlns:a16="http://schemas.microsoft.com/office/drawing/2014/main" xmlns:xdr="http://schemas.openxmlformats.org/drawingml/2006/spreadsheetDrawing" xmlns="" xmlns:w="http://schemas.openxmlformats.org/wordprocessingml/2006/main" xmlns:w10="urn:schemas-microsoft-com:office:word" xmlns:v="urn:schemas-microsoft-com:vml" xmlns:o="urn:schemas-microsoft-com:office:office" id="{00000000-0008-0000-0100-000003000000}"/>
                 </a:ext>
               </a:extLst>
             </wp:docPr>
@@ -17814,8 +17814,6 @@
           <w:u w:color="365F91"/>
         </w:rPr>
       </w:pPr>
-      <w:bookmarkStart w:id="0" w:name="_GoBack"/>
-      <w:bookmarkEnd w:id="0"/>
       <w:r>
         <w:rPr>
           <w:rFonts w:ascii="Cambria" w:eastAsia="Cambria" w:hAnsi="Cambria" w:cs="Cambria"/>
@@ -19290,10 +19288,172 @@
       <w:r>
         <w:rPr>
           <w:rFonts w:ascii="Calibri" w:eastAsia="Calibri" w:hAnsi="Calibri" w:cs="Calibri"/>
+          <w:b/>
+          <w:sz w:val="28"/>
+          <w:szCs w:val="28"/>
+          <w:u w:val="single"/>
+        </w:rPr>
+        <w:t>Node.js Server to NW.js:</w:t>
+      </w:r>
+    </w:p>
+    <w:p>
+      <w:pPr>
+        <w:pStyle w:val="Body"/>
+        <w:rPr>
+          <w:rFonts w:ascii="Calibri" w:eastAsia="Calibri" w:hAnsi="Calibri" w:cs="Calibri"/>
+        </w:rPr>
+      </w:pPr>
+      <w:r>
+        <w:rPr>
+          <w:rFonts w:ascii="Calibri" w:eastAsia="Calibri" w:hAnsi="Calibri" w:cs="Calibri"/>
         </w:rPr>
         <w:tab/>
-        <w:t>This section will be written after the project is completed in Capstone 2.  It will contain our discussions about why and how we did what we did, whereas the results are more what we actually did.  The discussion section is primarily intended to give rationalizations for design decisions and implementation decisions.</w:t>
-      </w:r>
+      </w:r>
+      <w:r>
+        <w:rPr>
+          <w:rFonts w:ascii="Calibri" w:eastAsia="Calibri" w:hAnsi="Calibri" w:cs="Calibri"/>
+        </w:rPr>
+        <w:t>Our original design idea was to use a server built on Node.js paired with a MongoDB database to handle all of our backend functionality.  After speaking with faculty about what kind of application they might actually use, we were told that it would be much more useful to create a standalone application that didn’t require server and database setup.  For that reason, we made the switch to NW.js.  Essentially this allowed us to build a standalone application using HTML and JavaScript.  That way, the application is much easier to distribute and easier to use.  Then, instead of a database, we simply use the user’s file systems to store published projects.</w:t>
+      </w:r>
+    </w:p>
+    <w:p>
+      <w:pPr>
+        <w:pStyle w:val="Body"/>
+        <w:rPr>
+          <w:rFonts w:ascii="Calibri" w:eastAsia="Calibri" w:hAnsi="Calibri" w:cs="Calibri"/>
+        </w:rPr>
+      </w:pPr>
+      <w:r>
+        <w:rPr>
+          <w:rFonts w:ascii="Calibri" w:eastAsia="Calibri" w:hAnsi="Calibri" w:cs="Calibri"/>
+          <w:b/>
+          <w:sz w:val="28"/>
+          <w:szCs w:val="28"/>
+          <w:u w:val="single"/>
+        </w:rPr>
+        <w:t xml:space="preserve">JQuery File Upload Widget to JQuery </w:t>
+      </w:r>
+      <w:proofErr w:type="spellStart"/>
+      <w:proofErr w:type="gramStart"/>
+      <w:r>
+        <w:rPr>
+          <w:rFonts w:ascii="Calibri" w:eastAsia="Calibri" w:hAnsi="Calibri" w:cs="Calibri"/>
+          <w:b/>
+          <w:sz w:val="28"/>
+          <w:szCs w:val="28"/>
+          <w:u w:val="single"/>
+        </w:rPr>
+        <w:t>FileReader</w:t>
+      </w:r>
+      <w:proofErr w:type="spellEnd"/>
+      <w:r>
+        <w:rPr>
+          <w:rFonts w:ascii="Calibri" w:eastAsia="Calibri" w:hAnsi="Calibri" w:cs="Calibri"/>
+          <w:b/>
+          <w:sz w:val="28"/>
+          <w:szCs w:val="28"/>
+          <w:u w:val="single"/>
+        </w:rPr>
+        <w:t>(</w:t>
+      </w:r>
+      <w:proofErr w:type="gramEnd"/>
+      <w:r>
+        <w:rPr>
+          <w:rFonts w:ascii="Calibri" w:eastAsia="Calibri" w:hAnsi="Calibri" w:cs="Calibri"/>
+          <w:b/>
+          <w:sz w:val="28"/>
+          <w:szCs w:val="28"/>
+          <w:u w:val="single"/>
+        </w:rPr>
+        <w:t>):</w:t>
+      </w:r>
+    </w:p>
+    <w:p>
+      <w:pPr>
+        <w:pStyle w:val="Body"/>
+        <w:rPr>
+          <w:rFonts w:ascii="Calibri" w:eastAsia="Calibri" w:hAnsi="Calibri" w:cs="Calibri"/>
+        </w:rPr>
+      </w:pPr>
+      <w:r>
+        <w:rPr>
+          <w:rFonts w:ascii="Calibri" w:eastAsia="Calibri" w:hAnsi="Calibri" w:cs="Calibri"/>
+        </w:rPr>
+        <w:tab/>
+        <w:t xml:space="preserve">While planning the project, we decided that JQuery’s File Upload Widget would be good to use.  During development however, we realized that it would be better for our application to simply use JQuery’s </w:t>
+      </w:r>
+      <w:proofErr w:type="spellStart"/>
+      <w:proofErr w:type="gramStart"/>
+      <w:r>
+        <w:rPr>
+          <w:rFonts w:ascii="Calibri" w:eastAsia="Calibri" w:hAnsi="Calibri" w:cs="Calibri"/>
+        </w:rPr>
+        <w:t>FileReader</w:t>
+      </w:r>
+      <w:proofErr w:type="spellEnd"/>
+      <w:r>
+        <w:rPr>
+          <w:rFonts w:ascii="Calibri" w:eastAsia="Calibri" w:hAnsi="Calibri" w:cs="Calibri"/>
+        </w:rPr>
+        <w:t>(</w:t>
+      </w:r>
+      <w:proofErr w:type="gramEnd"/>
+      <w:r>
+        <w:rPr>
+          <w:rFonts w:ascii="Calibri" w:eastAsia="Calibri" w:hAnsi="Calibri" w:cs="Calibri"/>
+        </w:rPr>
+        <w:t xml:space="preserve">) function and create our own design for the upload area.  This enabled us to customize the upload area to look and act how we wanted.  That was especially important for uploading code files as mentioned in the </w:t>
+      </w:r>
+      <w:r>
+        <w:rPr>
+          <w:rFonts w:ascii="Calibri" w:eastAsia="Calibri" w:hAnsi="Calibri" w:cs="Calibri"/>
+          <w:i/>
+        </w:rPr>
+        <w:t>File Upload</w:t>
+      </w:r>
+      <w:r>
+        <w:rPr>
+          <w:rFonts w:ascii="Calibri" w:eastAsia="Calibri" w:hAnsi="Calibri" w:cs="Calibri"/>
+        </w:rPr>
+        <w:t xml:space="preserve"> section of this document.  </w:t>
+      </w:r>
+      <w:proofErr w:type="spellStart"/>
+      <w:r>
+        <w:rPr>
+          <w:rFonts w:ascii="Calibri" w:eastAsia="Calibri" w:hAnsi="Calibri" w:cs="Calibri"/>
+        </w:rPr>
+        <w:t>CodeMirror</w:t>
+      </w:r>
+      <w:proofErr w:type="spellEnd"/>
+      <w:r>
+        <w:rPr>
+          <w:rFonts w:ascii="Calibri" w:eastAsia="Calibri" w:hAnsi="Calibri" w:cs="Calibri"/>
+        </w:rPr>
+        <w:t xml:space="preserve"> required us to first delete the current </w:t>
+      </w:r>
+      <w:proofErr w:type="spellStart"/>
+      <w:r>
+        <w:rPr>
+          <w:rFonts w:ascii="Calibri" w:eastAsia="Calibri" w:hAnsi="Calibri" w:cs="Calibri"/>
+        </w:rPr>
+        <w:t>CodeMirror</w:t>
+      </w:r>
+      <w:proofErr w:type="spellEnd"/>
+      <w:r>
+        <w:rPr>
+          <w:rFonts w:ascii="Calibri" w:eastAsia="Calibri" w:hAnsi="Calibri" w:cs="Calibri"/>
+        </w:rPr>
+        <w:t xml:space="preserve"> instance, then load a new instance with the uploaded code or reload the previous instance if the cancel upload button </w:t>
+      </w:r>
+      <w:r>
+        <w:rPr>
+          <w:rFonts w:ascii="Calibri" w:eastAsia="Calibri" w:hAnsi="Calibri" w:cs="Calibri"/>
+        </w:rPr>
+        <w:lastRenderedPageBreak/>
+        <w:t>was clicked.  This functionality would have been more difficult to implement had we gone with JQuery’s File Upload Widget.</w:t>
+      </w:r>
+      <w:bookmarkStart w:id="0" w:name="_GoBack"/>
+      <w:bookmarkEnd w:id="0"/>
     </w:p>
     <w:p>
       <w:pPr>
@@ -26205,7 +26365,7 @@
       <w:rPr>
         <w:noProof/>
       </w:rPr>
-      <w:t>44</w:t>
+      <w:t>55</w:t>
     </w:r>
     <w:r>
       <w:fldChar w:fldCharType="end"/>
@@ -64212,11 +64372,11 @@
         </c:dLbls>
         <c:gapWidth val="0"/>
         <c:overlap val="-100"/>
-        <c:axId val="102143488"/>
-        <c:axId val="102145024"/>
+        <c:axId val="68542848"/>
+        <c:axId val="76091776"/>
       </c:barChart>
       <c:catAx>
-        <c:axId val="102143488"/>
+        <c:axId val="68542848"/>
         <c:scaling>
           <c:orientation val="maxMin"/>
         </c:scaling>
@@ -64226,7 +64386,7 @@
         <c:majorTickMark val="out"/>
         <c:minorTickMark val="none"/>
         <c:tickLblPos val="nextTo"/>
-        <c:crossAx val="102145024"/>
+        <c:crossAx val="76091776"/>
         <c:crosses val="autoZero"/>
         <c:auto val="1"/>
         <c:lblAlgn val="ctr"/>
@@ -64234,7 +64394,7 @@
         <c:noMultiLvlLbl val="0"/>
       </c:catAx>
       <c:valAx>
-        <c:axId val="102145024"/>
+        <c:axId val="76091776"/>
         <c:scaling>
           <c:orientation val="minMax"/>
           <c:min val="42031"/>
@@ -64246,7 +64406,7 @@
         <c:majorTickMark val="out"/>
         <c:minorTickMark val="none"/>
         <c:tickLblPos val="nextTo"/>
-        <c:crossAx val="102143488"/>
+        <c:crossAx val="68542848"/>
         <c:crossesAt val="1"/>
         <c:crossBetween val="between"/>
         <c:majorUnit val="10"/>

</xml_diff>